<commit_message>
Segue o Relato de Experiência.docx inicial para análise de vocês e inserção de informações se for o caso.
</commit_message>
<xml_diff>
--- a/Relato de Experiência.docx
+++ b/Relato de Experiência.docx
@@ -609,7 +609,23 @@
           <w:sz w:val="24"/>
           <w:szCs w:val="24"/>
         </w:rPr>
-        <w:t xml:space="preserve">Nós achamos interessante (Nívea e Carol), uma vez que nunca tínhamos trabalhado com uma ferramenta desta natureza e com termos tão diferentes. Isso nos inseriu de alguma forma a novos pensamentos sobre </w:t>
+        <w:t xml:space="preserve">Nós achamos interessante (Nívea e Carol), uma vez que nunca tínhamos trabalhado com uma ferramenta desta natureza e com termos </w:t>
+      </w:r>
+      <w:r>
+        <w:rPr>
+          <w:rFonts w:ascii="Times New Roman" w:hAnsi="Times New Roman" w:cs="Times New Roman"/>
+          <w:sz w:val="24"/>
+          <w:szCs w:val="24"/>
+        </w:rPr>
+        <w:t>muito específicos da área de computação</w:t>
+      </w:r>
+      <w:r>
+        <w:rPr>
+          <w:rFonts w:ascii="Times New Roman" w:hAnsi="Times New Roman" w:cs="Times New Roman"/>
+          <w:sz w:val="24"/>
+          <w:szCs w:val="24"/>
+        </w:rPr>
+        <w:t xml:space="preserve">. Isso nos inseriu de alguma forma a novos pensamentos sobre </w:t>
       </w:r>
       <w:r>
         <w:rPr>
@@ -618,124 +634,189 @@
           <w:szCs w:val="24"/>
         </w:rPr>
         <w:t xml:space="preserve">ferramentas que possam nos auxiliar no dia a dia da pesquisa. </w:t>
+      </w:r>
+    </w:p>
+    <w:p>
+      <w:pPr>
+        <w:spacing w:after="0"/>
+        <w:jc w:val="both"/>
+        <w:rPr>
+          <w:rFonts w:ascii="Times New Roman" w:hAnsi="Times New Roman" w:cs="Times New Roman"/>
+          <w:sz w:val="24"/>
+          <w:szCs w:val="24"/>
+        </w:rPr>
+      </w:pPr>
+      <w:r>
+        <w:rPr>
+          <w:rFonts w:ascii="Times New Roman" w:hAnsi="Times New Roman" w:cs="Times New Roman"/>
+          <w:sz w:val="24"/>
+          <w:szCs w:val="24"/>
+        </w:rPr>
+        <w:tab/>
+        <w:t xml:space="preserve">No dia seguinte nos reunimos novamente e começamos a construção do projeto com a definição das fontes interna e externa, dos nós (categorias e temas). Nessa ocasião, houve uma dificuldade que pode ser definida como de um novato no uso de uma ferramenta, ou seja, dificuldade na busca e entendimento do menu do software, dos atalhos. Mas com a apropriação dos conceitos e funcionalidades da ferramenta, já é possível compreender seu objetivo e funcionalidade. </w:t>
+      </w:r>
+      <w:r>
+        <w:rPr>
+          <w:rFonts w:ascii="Times New Roman" w:hAnsi="Times New Roman" w:cs="Times New Roman"/>
+          <w:sz w:val="24"/>
+          <w:szCs w:val="24"/>
+        </w:rPr>
+        <w:t xml:space="preserve">Também definimos as classificações da entrevista com três atributos: Entrevistador (texto); Data da Entrevista (Data/Hora) e Analisado (Booleano). Vivenciamos a experiência de utilizar diversos tipos de consultas com os classificadores, nós e fontes criados. </w:t>
+      </w:r>
+    </w:p>
+    <w:p>
+      <w:pPr>
+        <w:spacing w:after="0"/>
+        <w:jc w:val="both"/>
+        <w:rPr>
+          <w:rFonts w:ascii="Times New Roman" w:hAnsi="Times New Roman" w:cs="Times New Roman"/>
+          <w:sz w:val="24"/>
+          <w:szCs w:val="24"/>
+        </w:rPr>
+      </w:pPr>
+      <w:r>
+        <w:rPr>
+          <w:rFonts w:ascii="Times New Roman" w:hAnsi="Times New Roman" w:cs="Times New Roman"/>
+          <w:sz w:val="24"/>
+          <w:szCs w:val="24"/>
+        </w:rPr>
+        <w:tab/>
+        <w:t xml:space="preserve">Na reunião da quinta feira dia 16 de julho, começamos a fazer os relacionamentos entre as categorias, e a partir deles, criamos um pequeno modelo também para entender sua funcionalidade. </w:t>
+      </w:r>
+      <w:r>
+        <w:rPr>
+          <w:rFonts w:ascii="Times New Roman" w:hAnsi="Times New Roman" w:cs="Times New Roman"/>
+          <w:sz w:val="24"/>
+          <w:szCs w:val="24"/>
+        </w:rPr>
+        <w:t xml:space="preserve">Este modelo era fruto da relação de </w:t>
+      </w:r>
+      <w:r>
+        <w:rPr>
+          <w:rFonts w:ascii="Times New Roman" w:hAnsi="Times New Roman" w:cs="Times New Roman"/>
+          <w:sz w:val="24"/>
+          <w:szCs w:val="24"/>
+        </w:rPr>
+        <w:t>quatro categorias</w:t>
+      </w:r>
+      <w:r>
+        <w:rPr>
+          <w:rFonts w:ascii="Times New Roman" w:hAnsi="Times New Roman" w:cs="Times New Roman"/>
+          <w:sz w:val="24"/>
+          <w:szCs w:val="24"/>
+        </w:rPr>
+        <w:t>, que posteriormente sabíamos que iria mudar</w:t>
+      </w:r>
+      <w:r>
+        <w:rPr>
+          <w:rFonts w:ascii="Times New Roman" w:hAnsi="Times New Roman" w:cs="Times New Roman"/>
+          <w:sz w:val="24"/>
+          <w:szCs w:val="24"/>
+        </w:rPr>
+        <w:t xml:space="preserve">. Mais nós foram acrescentados ao projeto, completando a categorização de toda a entrevista. </w:t>
+      </w:r>
+      <w:r>
+        <w:rPr>
+          <w:rFonts w:ascii="Times New Roman" w:hAnsi="Times New Roman" w:cs="Times New Roman"/>
+          <w:sz w:val="24"/>
+          <w:szCs w:val="24"/>
+        </w:rPr>
+        <w:t xml:space="preserve">Nessa ocasião, começamos a entender melhor de que forma a ferramenta contribui à categorização dos dados e sua organização e direcionamento para fins específicos. </w:t>
+      </w:r>
+    </w:p>
+    <w:p>
+      <w:pPr>
+        <w:spacing w:after="0"/>
+        <w:ind w:firstLine="708"/>
+        <w:jc w:val="both"/>
+        <w:rPr>
+          <w:rFonts w:ascii="Times New Roman" w:hAnsi="Times New Roman" w:cs="Times New Roman"/>
+          <w:sz w:val="24"/>
+          <w:szCs w:val="24"/>
+        </w:rPr>
+      </w:pPr>
+      <w:r>
+        <w:rPr>
+          <w:rFonts w:ascii="Times New Roman" w:hAnsi="Times New Roman" w:cs="Times New Roman"/>
+          <w:sz w:val="24"/>
+          <w:szCs w:val="24"/>
+        </w:rPr>
+        <w:t xml:space="preserve">Cada um de nós inseriu nós e categorias da entrevista que utilizamos, mas todos discutimos e temos conhecimento de seu conteúdo e objetivo. Dessa maneira, ficou um trabalho conjunto </w:t>
+      </w:r>
+      <w:r>
+        <w:rPr>
+          <w:rFonts w:ascii="Times New Roman" w:hAnsi="Times New Roman" w:cs="Times New Roman"/>
+          <w:sz w:val="24"/>
+          <w:szCs w:val="24"/>
+        </w:rPr>
+        <w:t xml:space="preserve">interessante para nós. </w:t>
+      </w:r>
+    </w:p>
+    <w:p>
+      <w:pPr>
+        <w:spacing w:after="0"/>
+        <w:ind w:firstLine="708"/>
+        <w:jc w:val="both"/>
+        <w:rPr>
+          <w:rFonts w:ascii="Times New Roman" w:hAnsi="Times New Roman" w:cs="Times New Roman"/>
+          <w:sz w:val="24"/>
+          <w:szCs w:val="24"/>
+        </w:rPr>
+      </w:pPr>
+      <w:r>
+        <w:rPr>
+          <w:rFonts w:ascii="Times New Roman" w:hAnsi="Times New Roman" w:cs="Times New Roman"/>
+          <w:sz w:val="24"/>
+          <w:szCs w:val="24"/>
+        </w:rPr>
+        <w:lastRenderedPageBreak/>
+        <w:t xml:space="preserve">Após o término da inserção dos nós, foi possível entender como os relacionamentos podem ser criados de forma a melhor estruturar o modelo. </w:t>
+      </w:r>
+    </w:p>
+    <w:p>
+      <w:pPr>
+        <w:spacing w:after="0"/>
+        <w:ind w:firstLine="708"/>
+        <w:jc w:val="both"/>
+        <w:rPr>
+          <w:rFonts w:ascii="Times New Roman" w:hAnsi="Times New Roman" w:cs="Times New Roman"/>
+          <w:sz w:val="24"/>
+          <w:szCs w:val="24"/>
+        </w:rPr>
+      </w:pPr>
+      <w:r>
+        <w:rPr>
+          <w:rFonts w:ascii="Times New Roman" w:hAnsi="Times New Roman" w:cs="Times New Roman"/>
+          <w:sz w:val="24"/>
+          <w:szCs w:val="24"/>
+        </w:rPr>
+        <w:t>Uma experiência contributiva para a criação, estruturação e organização de uma pesquisa de natureza qualitativa, que tem em sua riqueza de dados, também e muitas vezes, um problema de compreensão e entendimento pela grande quantidade de dados. Como também, apresentar relacionamentos e direcionamentos para a pesquisa é algo facilitado pela ferramenta. Uma dificuldade encontrada é ainda</w:t>
+      </w:r>
+      <w:r>
+        <w:rPr>
+          <w:rFonts w:ascii="Times New Roman" w:hAnsi="Times New Roman" w:cs="Times New Roman"/>
+          <w:sz w:val="24"/>
+          <w:szCs w:val="24"/>
+        </w:rPr>
+        <w:t xml:space="preserve"> com a pouca experiência na utilização da ferramenta. </w:t>
       </w:r>
       <w:bookmarkStart w:id="0" w:name="_GoBack"/>
       <w:bookmarkEnd w:id="0"/>
-    </w:p>
-    <w:p>
-      <w:pPr>
-        <w:spacing w:after="0"/>
-        <w:jc w:val="both"/>
-        <w:rPr>
-          <w:rFonts w:ascii="Times New Roman" w:hAnsi="Times New Roman" w:cs="Times New Roman"/>
-          <w:sz w:val="24"/>
-          <w:szCs w:val="24"/>
-        </w:rPr>
-      </w:pPr>
-      <w:r>
-        <w:rPr>
-          <w:rFonts w:ascii="Times New Roman" w:hAnsi="Times New Roman" w:cs="Times New Roman"/>
-          <w:sz w:val="24"/>
-          <w:szCs w:val="24"/>
-        </w:rPr>
-        <w:tab/>
-        <w:t xml:space="preserve">No dia seguinte nos reunimos novamente e começamos a construção do projeto com a definição das fontes interna e externa, dos nós (categorias e temas). Nessa ocasião, houve uma dificuldade que pode ser definida como de um novato no uso de uma ferramenta, ou seja, dificuldade na busca e entendimento do menu do software, dos atalhos. Mas com a apropriação dos conceitos e funcionalidades da ferramenta, já é possível compreender seu objetivo e funcionalidade. </w:t>
-      </w:r>
-      <w:r>
-        <w:rPr>
-          <w:rFonts w:ascii="Times New Roman" w:hAnsi="Times New Roman" w:cs="Times New Roman"/>
-          <w:sz w:val="24"/>
-          <w:szCs w:val="24"/>
-        </w:rPr>
-        <w:t xml:space="preserve">Também definimos as classificações da entrevista com três atributos: Entrevistador (texto); Data da Entrevista (Data/Hora) e Analisado (Booleano). Vivenciamos a experiência de utilizar diversos tipos de consultas com os classificadores, nós e fontes criados. </w:t>
-      </w:r>
-    </w:p>
-    <w:p>
-      <w:pPr>
-        <w:spacing w:after="0"/>
-        <w:jc w:val="both"/>
-        <w:rPr>
-          <w:rFonts w:ascii="Times New Roman" w:hAnsi="Times New Roman" w:cs="Times New Roman"/>
-          <w:sz w:val="24"/>
-          <w:szCs w:val="24"/>
-        </w:rPr>
-      </w:pPr>
-      <w:r>
-        <w:rPr>
-          <w:rFonts w:ascii="Times New Roman" w:hAnsi="Times New Roman" w:cs="Times New Roman"/>
-          <w:sz w:val="24"/>
-          <w:szCs w:val="24"/>
-        </w:rPr>
-        <w:tab/>
-        <w:t xml:space="preserve">Na reunião da quinta feira dia 16 de julho, começamos a fazer os relacionamentos entre as categorias, e a partir deles, criamos um pequeno modelo também para entender sua funcionalidade. </w:t>
-      </w:r>
-      <w:r>
-        <w:rPr>
-          <w:rFonts w:ascii="Times New Roman" w:hAnsi="Times New Roman" w:cs="Times New Roman"/>
-          <w:sz w:val="24"/>
-          <w:szCs w:val="24"/>
-        </w:rPr>
-        <w:t xml:space="preserve">Este modelo era fruto da relação de </w:t>
-      </w:r>
-      <w:r>
-        <w:rPr>
-          <w:rFonts w:ascii="Times New Roman" w:hAnsi="Times New Roman" w:cs="Times New Roman"/>
-          <w:sz w:val="24"/>
-          <w:szCs w:val="24"/>
-        </w:rPr>
-        <w:t>quatro categorias</w:t>
-      </w:r>
-      <w:r>
-        <w:rPr>
-          <w:rFonts w:ascii="Times New Roman" w:hAnsi="Times New Roman" w:cs="Times New Roman"/>
-          <w:sz w:val="24"/>
-          <w:szCs w:val="24"/>
-        </w:rPr>
-        <w:t>, que posteriormente sabíamos que iria mudar</w:t>
-      </w:r>
-      <w:r>
-        <w:rPr>
-          <w:rFonts w:ascii="Times New Roman" w:hAnsi="Times New Roman" w:cs="Times New Roman"/>
-          <w:sz w:val="24"/>
-          <w:szCs w:val="24"/>
-        </w:rPr>
-        <w:t xml:space="preserve">. Mais nós foram acrescentados ao projeto, completando a categorização de toda a entrevista. </w:t>
-      </w:r>
-      <w:r>
-        <w:rPr>
-          <w:rFonts w:ascii="Times New Roman" w:hAnsi="Times New Roman" w:cs="Times New Roman"/>
-          <w:sz w:val="24"/>
-          <w:szCs w:val="24"/>
-        </w:rPr>
-        <w:t xml:space="preserve">Nessa ocasião, começamos a entender melhor de que forma a ferramenta contribui à categorização dos dados e sua organização e direcionamento para fins específicos. </w:t>
-      </w:r>
-    </w:p>
-    <w:p>
-      <w:pPr>
-        <w:spacing w:after="0"/>
-        <w:ind w:firstLine="708"/>
-        <w:jc w:val="both"/>
-        <w:rPr>
-          <w:rFonts w:ascii="Times New Roman" w:hAnsi="Times New Roman" w:cs="Times New Roman"/>
-          <w:sz w:val="24"/>
-          <w:szCs w:val="24"/>
-        </w:rPr>
-      </w:pPr>
-      <w:r>
-        <w:rPr>
-          <w:rFonts w:ascii="Times New Roman" w:hAnsi="Times New Roman" w:cs="Times New Roman"/>
-          <w:sz w:val="24"/>
-          <w:szCs w:val="24"/>
-        </w:rPr>
-        <w:t xml:space="preserve">Cada um de nós inseriu nós e categorias da entrevista que utilizamos, mas todos discutimos e temos conhecimento de seu conteúdo e objetivo. Dessa maneira, ficou um trabalho conjunto </w:t>
-      </w:r>
-      <w:r>
-        <w:rPr>
-          <w:rFonts w:ascii="Times New Roman" w:hAnsi="Times New Roman" w:cs="Times New Roman"/>
-          <w:sz w:val="24"/>
-          <w:szCs w:val="24"/>
-        </w:rPr>
-        <w:t xml:space="preserve">interessante para nós. </w:t>
+      <w:r>
+        <w:rPr>
+          <w:rFonts w:ascii="Times New Roman" w:hAnsi="Times New Roman" w:cs="Times New Roman"/>
+          <w:sz w:val="24"/>
+          <w:szCs w:val="24"/>
+        </w:rPr>
+        <w:t xml:space="preserve"> </w:t>
+      </w:r>
+      <w:r>
+        <w:rPr>
+          <w:rFonts w:ascii="Times New Roman" w:hAnsi="Times New Roman" w:cs="Times New Roman"/>
+          <w:sz w:val="24"/>
+          <w:szCs w:val="24"/>
+        </w:rPr>
+        <w:t xml:space="preserve"> </w:t>
       </w:r>
     </w:p>
     <w:p>

</xml_diff>

<commit_message>
Fiz alterações no Relato de Experiência.docx, mas, o fiz com controle de alterações do word.
</commit_message>
<xml_diff>
--- a/Relato de Experiência.docx
+++ b/Relato de Experiência.docx
@@ -106,17 +106,7 @@
           <w:szCs w:val="24"/>
           <w:lang w:eastAsia="pt-BR"/>
         </w:rPr>
-        <w:t xml:space="preserve"> Tópicos </w:t>
-      </w:r>
-      <w:r>
-        <w:rPr>
-          <w:rFonts w:ascii="Times New Roman" w:eastAsia="Times New Roman" w:hAnsi="Times New Roman" w:cs="Times New Roman"/>
-          <w:color w:val="000000"/>
-          <w:sz w:val="24"/>
-          <w:szCs w:val="24"/>
-          <w:lang w:eastAsia="pt-BR"/>
-        </w:rPr>
-        <w:t>Especiais em Administração e Sociedade</w:t>
+        <w:t xml:space="preserve"> Tópicos Especiais em Administração e Sociedade</w:t>
       </w:r>
     </w:p>
     <w:p>
@@ -220,18 +210,7 @@
           <w:szCs w:val="24"/>
           <w:lang w:eastAsia="pt-BR"/>
         </w:rPr>
-        <w:t>Alunos</w:t>
-      </w:r>
-      <w:r>
-        <w:rPr>
-          <w:rFonts w:ascii="Times New Roman" w:eastAsia="Times New Roman" w:hAnsi="Times New Roman" w:cs="Times New Roman"/>
-          <w:b/>
-          <w:color w:val="000000"/>
-          <w:sz w:val="24"/>
-          <w:szCs w:val="24"/>
-          <w:lang w:eastAsia="pt-BR"/>
-        </w:rPr>
-        <w:t>:</w:t>
+        <w:t>Alunos:</w:t>
       </w:r>
       <w:r>
         <w:rPr>
@@ -241,39 +220,7 @@
           <w:szCs w:val="24"/>
           <w:lang w:eastAsia="pt-BR"/>
         </w:rPr>
-        <w:t xml:space="preserve"> </w:t>
-      </w:r>
-      <w:r>
-        <w:rPr>
-          <w:rFonts w:ascii="Times New Roman" w:eastAsia="Times New Roman" w:hAnsi="Times New Roman" w:cs="Times New Roman"/>
-          <w:color w:val="000000"/>
-          <w:sz w:val="24"/>
-          <w:szCs w:val="24"/>
-          <w:lang w:eastAsia="pt-BR"/>
-        </w:rPr>
-        <w:t xml:space="preserve">Ana Carolina </w:t>
-      </w:r>
-      <w:proofErr w:type="spellStart"/>
-      <w:r>
-        <w:rPr>
-          <w:rFonts w:ascii="Times New Roman" w:eastAsia="Times New Roman" w:hAnsi="Times New Roman" w:cs="Times New Roman"/>
-          <w:color w:val="000000"/>
-          <w:sz w:val="24"/>
-          <w:szCs w:val="24"/>
-          <w:lang w:eastAsia="pt-BR"/>
-        </w:rPr>
-        <w:t>Kruta</w:t>
-      </w:r>
-      <w:proofErr w:type="spellEnd"/>
-      <w:r>
-        <w:rPr>
-          <w:rFonts w:ascii="Times New Roman" w:eastAsia="Times New Roman" w:hAnsi="Times New Roman" w:cs="Times New Roman"/>
-          <w:color w:val="000000"/>
-          <w:sz w:val="24"/>
-          <w:szCs w:val="24"/>
-          <w:lang w:eastAsia="pt-BR"/>
-        </w:rPr>
-        <w:t xml:space="preserve"> de Araújo Bispo</w:t>
+        <w:t xml:space="preserve"> Ana Carolina Kruta de Araújo Bispo</w:t>
       </w:r>
     </w:p>
     <w:p>
@@ -323,17 +270,7 @@
           <w:szCs w:val="24"/>
           <w:lang w:eastAsia="pt-BR"/>
         </w:rPr>
-        <w:t xml:space="preserve">  </w:t>
-      </w:r>
-      <w:r>
-        <w:rPr>
-          <w:rFonts w:ascii="Times New Roman" w:eastAsia="Times New Roman" w:hAnsi="Times New Roman" w:cs="Times New Roman"/>
-          <w:color w:val="000000"/>
-          <w:sz w:val="24"/>
-          <w:szCs w:val="24"/>
-          <w:lang w:eastAsia="pt-BR"/>
-        </w:rPr>
-        <w:t>Nívea Marcela M. Nascimento Macêdo</w:t>
+        <w:t xml:space="preserve">  Nívea Marcela M. Nascimento Macêdo</w:t>
       </w:r>
     </w:p>
     <w:p>
@@ -354,6 +291,19 @@
       <w:pPr>
         <w:jc w:val="center"/>
         <w:rPr>
+          <w:ins w:id="0" w:author="Ana Kruta" w:date="2015-07-21T10:22:00Z"/>
+          <w:rFonts w:ascii="Times New Roman" w:hAnsi="Times New Roman" w:cs="Times New Roman"/>
+          <w:b/>
+          <w:sz w:val="24"/>
+          <w:szCs w:val="24"/>
+          <w:u w:val="single"/>
+        </w:rPr>
+      </w:pPr>
+    </w:p>
+    <w:p>
+      <w:pPr>
+        <w:jc w:val="center"/>
+        <w:rPr>
           <w:rFonts w:ascii="Times New Roman" w:hAnsi="Times New Roman" w:cs="Times New Roman"/>
           <w:b/>
           <w:sz w:val="24"/>
@@ -399,6 +349,7 @@
         <w:spacing w:after="0"/>
         <w:jc w:val="both"/>
         <w:rPr>
+          <w:ins w:id="1" w:author="Ana Kruta" w:date="2015-07-21T10:25:00Z"/>
           <w:rFonts w:ascii="Times New Roman" w:hAnsi="Times New Roman" w:cs="Times New Roman"/>
           <w:sz w:val="24"/>
           <w:szCs w:val="24"/>
@@ -411,318 +362,127 @@
           <w:szCs w:val="24"/>
         </w:rPr>
         <w:tab/>
-        <w:t>Após a</w:t>
-      </w:r>
-      <w:r>
-        <w:rPr>
-          <w:rFonts w:ascii="Times New Roman" w:hAnsi="Times New Roman" w:cs="Times New Roman"/>
-          <w:sz w:val="24"/>
-          <w:szCs w:val="24"/>
-        </w:rPr>
-        <w:t xml:space="preserve"> aula do dia 08 de julho, em que passamos o dia conhecendo o software em questão, </w:t>
-      </w:r>
-      <w:r>
-        <w:rPr>
-          <w:rFonts w:ascii="Times New Roman" w:hAnsi="Times New Roman" w:cs="Times New Roman"/>
-          <w:sz w:val="24"/>
-          <w:szCs w:val="24"/>
-        </w:rPr>
-        <w:t>houve nossa primeira reunião em grupo</w:t>
-      </w:r>
-      <w:r>
-        <w:rPr>
-          <w:rFonts w:ascii="Times New Roman" w:hAnsi="Times New Roman" w:cs="Times New Roman"/>
-          <w:sz w:val="24"/>
-          <w:szCs w:val="24"/>
-        </w:rPr>
-        <w:t xml:space="preserve"> </w:t>
-      </w:r>
-      <w:r>
-        <w:rPr>
-          <w:rFonts w:ascii="Times New Roman" w:hAnsi="Times New Roman" w:cs="Times New Roman"/>
-          <w:sz w:val="24"/>
-          <w:szCs w:val="24"/>
-        </w:rPr>
-        <w:t xml:space="preserve">para definirmos qual o material que utilizaríamos </w:t>
-      </w:r>
-      <w:r>
-        <w:rPr>
-          <w:rFonts w:ascii="Times New Roman" w:hAnsi="Times New Roman" w:cs="Times New Roman"/>
-          <w:sz w:val="24"/>
-          <w:szCs w:val="24"/>
-        </w:rPr>
-        <w:t>para a construção do projeto – que no nosso caso foi uma entrevista. Essa entrevista foi realizada na disciplina de Metodologia da Pesquisa Qualitativa em Administração, e teve como tema central Aprendizagem Experiencial</w:t>
-      </w:r>
-      <w:r>
-        <w:rPr>
-          <w:rFonts w:ascii="Times New Roman" w:hAnsi="Times New Roman" w:cs="Times New Roman"/>
-          <w:sz w:val="24"/>
-          <w:szCs w:val="24"/>
-        </w:rPr>
-        <w:t xml:space="preserve">. O objetivo da pesquisa foi </w:t>
-      </w:r>
-      <w:r>
-        <w:rPr>
-          <w:rFonts w:ascii="Times New Roman" w:hAnsi="Times New Roman" w:cs="Times New Roman"/>
-          <w:sz w:val="24"/>
-          <w:szCs w:val="24"/>
-        </w:rPr>
-        <w:t xml:space="preserve">compreender a linguagem individual a partir das experiências de engenheiros de software na movimentação desse em diferentes projetos. </w:t>
-      </w:r>
-    </w:p>
-    <w:p>
-      <w:pPr>
-        <w:spacing w:after="0"/>
-        <w:jc w:val="both"/>
-        <w:rPr>
-          <w:rFonts w:ascii="Times New Roman" w:hAnsi="Times New Roman" w:cs="Times New Roman"/>
-          <w:sz w:val="24"/>
-          <w:szCs w:val="24"/>
-        </w:rPr>
-      </w:pPr>
-      <w:r>
-        <w:rPr>
-          <w:rFonts w:ascii="Times New Roman" w:hAnsi="Times New Roman" w:cs="Times New Roman"/>
-          <w:sz w:val="24"/>
-          <w:szCs w:val="24"/>
-        </w:rPr>
-        <w:tab/>
-        <w:t>Nessa</w:t>
-      </w:r>
-      <w:r>
-        <w:rPr>
-          <w:rFonts w:ascii="Times New Roman" w:hAnsi="Times New Roman" w:cs="Times New Roman"/>
-          <w:sz w:val="24"/>
-          <w:szCs w:val="24"/>
-        </w:rPr>
-        <w:t xml:space="preserve"> nossa</w:t>
-      </w:r>
-      <w:r>
-        <w:rPr>
-          <w:rFonts w:ascii="Times New Roman" w:hAnsi="Times New Roman" w:cs="Times New Roman"/>
-          <w:sz w:val="24"/>
-          <w:szCs w:val="24"/>
-        </w:rPr>
-        <w:t xml:space="preserve"> primeira reunião, </w:t>
-      </w:r>
-      <w:r>
-        <w:rPr>
-          <w:rFonts w:ascii="Times New Roman" w:hAnsi="Times New Roman" w:cs="Times New Roman"/>
-          <w:sz w:val="24"/>
-          <w:szCs w:val="24"/>
-        </w:rPr>
-        <w:t xml:space="preserve">no dia 13 de julho, </w:t>
-      </w:r>
-      <w:r>
-        <w:rPr>
-          <w:rFonts w:ascii="Times New Roman" w:hAnsi="Times New Roman" w:cs="Times New Roman"/>
-          <w:sz w:val="24"/>
-          <w:szCs w:val="24"/>
-        </w:rPr>
-        <w:t>nós discutimos sobre como iríamos trabalhar em grupo de modo a manter o histórico de revisões/versões do projeto.</w:t>
-      </w:r>
-      <w:r>
-        <w:rPr>
-          <w:rFonts w:ascii="Times New Roman" w:hAnsi="Times New Roman" w:cs="Times New Roman"/>
-          <w:sz w:val="24"/>
-          <w:szCs w:val="24"/>
-        </w:rPr>
-        <w:t xml:space="preserve"> A proposta veio de um membro do grupo que é formado em</w:t>
-      </w:r>
-      <w:r>
-        <w:rPr>
-          <w:rFonts w:ascii="Times New Roman" w:hAnsi="Times New Roman" w:cs="Times New Roman"/>
-          <w:sz w:val="24"/>
-          <w:szCs w:val="24"/>
-        </w:rPr>
-        <w:t xml:space="preserve"> </w:t>
-      </w:r>
-      <w:r>
-        <w:rPr>
-          <w:rFonts w:ascii="Times New Roman" w:hAnsi="Times New Roman" w:cs="Times New Roman"/>
-          <w:sz w:val="24"/>
-          <w:szCs w:val="24"/>
-        </w:rPr>
-        <w:t>Ciência da Computação: a</w:t>
-      </w:r>
-      <w:r>
-        <w:rPr>
-          <w:rFonts w:ascii="Times New Roman" w:hAnsi="Times New Roman" w:cs="Times New Roman"/>
-          <w:sz w:val="24"/>
-          <w:szCs w:val="24"/>
-        </w:rPr>
-        <w:t xml:space="preserve"> </w:t>
-      </w:r>
-      <w:r>
-        <w:rPr>
-          <w:rFonts w:ascii="Times New Roman" w:hAnsi="Times New Roman" w:cs="Times New Roman"/>
-          <w:sz w:val="24"/>
-          <w:szCs w:val="24"/>
-        </w:rPr>
-        <w:t>s</w:t>
-      </w:r>
-      <w:r>
-        <w:rPr>
-          <w:rFonts w:ascii="Times New Roman" w:hAnsi="Times New Roman" w:cs="Times New Roman"/>
-          <w:sz w:val="24"/>
-          <w:szCs w:val="24"/>
-        </w:rPr>
-        <w:t xml:space="preserve">olução de versionamento </w:t>
-      </w:r>
-      <w:proofErr w:type="spellStart"/>
-      <w:r>
-        <w:rPr>
-          <w:rFonts w:ascii="Times New Roman" w:hAnsi="Times New Roman" w:cs="Times New Roman"/>
-          <w:sz w:val="24"/>
-          <w:szCs w:val="24"/>
-        </w:rPr>
-        <w:t>Git</w:t>
-      </w:r>
-      <w:proofErr w:type="spellEnd"/>
-      <w:r>
-        <w:rPr>
-          <w:rFonts w:ascii="Times New Roman" w:hAnsi="Times New Roman" w:cs="Times New Roman"/>
-          <w:sz w:val="24"/>
-          <w:szCs w:val="24"/>
-        </w:rPr>
-        <w:t xml:space="preserve"> Hub foi proposta por Jorge como uma maneira de </w:t>
-      </w:r>
-      <w:r>
-        <w:rPr>
-          <w:rFonts w:ascii="Times New Roman" w:hAnsi="Times New Roman" w:cs="Times New Roman"/>
-          <w:sz w:val="24"/>
-          <w:szCs w:val="24"/>
-        </w:rPr>
-        <w:t>garantir o histórico dos t</w:t>
-      </w:r>
-      <w:r>
-        <w:rPr>
-          <w:rFonts w:ascii="Times New Roman" w:hAnsi="Times New Roman" w:cs="Times New Roman"/>
-          <w:sz w:val="24"/>
-          <w:szCs w:val="24"/>
-        </w:rPr>
-        <w:t xml:space="preserve">rabalhos, como forma de um sistema de back-up. </w:t>
-      </w:r>
-      <w:r>
-        <w:rPr>
-          <w:rFonts w:ascii="Times New Roman" w:hAnsi="Times New Roman" w:cs="Times New Roman"/>
-          <w:sz w:val="24"/>
-          <w:szCs w:val="24"/>
-        </w:rPr>
-        <w:t xml:space="preserve">Nós achamos interessante (Nívea e Carol), uma vez que nunca tínhamos trabalhado com uma ferramenta desta natureza e com termos </w:t>
-      </w:r>
-      <w:r>
-        <w:rPr>
-          <w:rFonts w:ascii="Times New Roman" w:hAnsi="Times New Roman" w:cs="Times New Roman"/>
-          <w:sz w:val="24"/>
-          <w:szCs w:val="24"/>
-        </w:rPr>
-        <w:t>muito específicos da área de computação</w:t>
-      </w:r>
-      <w:r>
-        <w:rPr>
-          <w:rFonts w:ascii="Times New Roman" w:hAnsi="Times New Roman" w:cs="Times New Roman"/>
-          <w:sz w:val="24"/>
-          <w:szCs w:val="24"/>
-        </w:rPr>
-        <w:t xml:space="preserve">. Isso nos inseriu de alguma forma a novos pensamentos sobre </w:t>
-      </w:r>
-      <w:r>
-        <w:rPr>
-          <w:rFonts w:ascii="Times New Roman" w:hAnsi="Times New Roman" w:cs="Times New Roman"/>
-          <w:sz w:val="24"/>
-          <w:szCs w:val="24"/>
-        </w:rPr>
-        <w:t xml:space="preserve">ferramentas que possam nos auxiliar no dia a dia da pesquisa. </w:t>
-      </w:r>
-    </w:p>
-    <w:p>
-      <w:pPr>
-        <w:spacing w:after="0"/>
-        <w:jc w:val="both"/>
-        <w:rPr>
-          <w:rFonts w:ascii="Times New Roman" w:hAnsi="Times New Roman" w:cs="Times New Roman"/>
-          <w:sz w:val="24"/>
-          <w:szCs w:val="24"/>
-        </w:rPr>
-      </w:pPr>
-      <w:r>
-        <w:rPr>
-          <w:rFonts w:ascii="Times New Roman" w:hAnsi="Times New Roman" w:cs="Times New Roman"/>
-          <w:sz w:val="24"/>
-          <w:szCs w:val="24"/>
-        </w:rPr>
-        <w:tab/>
-        <w:t xml:space="preserve">No dia seguinte nos reunimos novamente e começamos a construção do projeto com a definição das fontes interna e externa, dos nós (categorias e temas). Nessa ocasião, houve uma dificuldade que pode ser definida como de um novato no uso de uma ferramenta, ou seja, dificuldade na busca e entendimento do menu do software, dos atalhos. Mas com a apropriação dos conceitos e funcionalidades da ferramenta, já é possível compreender seu objetivo e funcionalidade. </w:t>
-      </w:r>
-      <w:r>
-        <w:rPr>
-          <w:rFonts w:ascii="Times New Roman" w:hAnsi="Times New Roman" w:cs="Times New Roman"/>
-          <w:sz w:val="24"/>
-          <w:szCs w:val="24"/>
-        </w:rPr>
-        <w:t xml:space="preserve">Também definimos as classificações da entrevista com três atributos: Entrevistador (texto); Data da Entrevista (Data/Hora) e Analisado (Booleano). Vivenciamos a experiência de utilizar diversos tipos de consultas com os classificadores, nós e fontes criados. </w:t>
-      </w:r>
-    </w:p>
-    <w:p>
-      <w:pPr>
-        <w:spacing w:after="0"/>
-        <w:jc w:val="both"/>
-        <w:rPr>
-          <w:rFonts w:ascii="Times New Roman" w:hAnsi="Times New Roman" w:cs="Times New Roman"/>
-          <w:sz w:val="24"/>
-          <w:szCs w:val="24"/>
-        </w:rPr>
-      </w:pPr>
-      <w:r>
-        <w:rPr>
-          <w:rFonts w:ascii="Times New Roman" w:hAnsi="Times New Roman" w:cs="Times New Roman"/>
-          <w:sz w:val="24"/>
-          <w:szCs w:val="24"/>
-        </w:rPr>
-        <w:tab/>
-        <w:t xml:space="preserve">Na reunião da quinta feira dia 16 de julho, começamos a fazer os relacionamentos entre as categorias, e a partir deles, criamos um pequeno modelo também para entender sua funcionalidade. </w:t>
-      </w:r>
-      <w:r>
-        <w:rPr>
-          <w:rFonts w:ascii="Times New Roman" w:hAnsi="Times New Roman" w:cs="Times New Roman"/>
-          <w:sz w:val="24"/>
-          <w:szCs w:val="24"/>
-        </w:rPr>
-        <w:t xml:space="preserve">Este modelo era fruto da relação de </w:t>
-      </w:r>
-      <w:r>
-        <w:rPr>
-          <w:rFonts w:ascii="Times New Roman" w:hAnsi="Times New Roman" w:cs="Times New Roman"/>
-          <w:sz w:val="24"/>
-          <w:szCs w:val="24"/>
-        </w:rPr>
-        <w:t>quatro categorias</w:t>
-      </w:r>
-      <w:r>
-        <w:rPr>
-          <w:rFonts w:ascii="Times New Roman" w:hAnsi="Times New Roman" w:cs="Times New Roman"/>
-          <w:sz w:val="24"/>
-          <w:szCs w:val="24"/>
-        </w:rPr>
-        <w:t>, que posteriormente sabíamos que iria mudar</w:t>
-      </w:r>
-      <w:r>
-        <w:rPr>
-          <w:rFonts w:ascii="Times New Roman" w:hAnsi="Times New Roman" w:cs="Times New Roman"/>
-          <w:sz w:val="24"/>
-          <w:szCs w:val="24"/>
-        </w:rPr>
-        <w:t xml:space="preserve">. Mais nós foram acrescentados ao projeto, completando a categorização de toda a entrevista. </w:t>
-      </w:r>
-      <w:r>
-        <w:rPr>
-          <w:rFonts w:ascii="Times New Roman" w:hAnsi="Times New Roman" w:cs="Times New Roman"/>
-          <w:sz w:val="24"/>
-          <w:szCs w:val="24"/>
-        </w:rPr>
-        <w:t xml:space="preserve">Nessa ocasião, começamos a entender melhor de que forma a ferramenta contribui à categorização dos dados e sua organização e direcionamento para fins específicos. </w:t>
-      </w:r>
+      </w:r>
+      <w:ins w:id="2" w:author="Ana Kruta" w:date="2015-07-21T10:23:00Z">
+        <w:r>
+          <w:rPr>
+            <w:rFonts w:ascii="Times New Roman" w:hAnsi="Times New Roman" w:cs="Times New Roman"/>
+            <w:sz w:val="24"/>
+            <w:szCs w:val="24"/>
+          </w:rPr>
+          <w:t xml:space="preserve">No </w:t>
+        </w:r>
+      </w:ins>
+      <w:del w:id="3" w:author="Ana Kruta" w:date="2015-07-21T10:23:00Z">
+        <w:r>
+          <w:rPr>
+            <w:rFonts w:ascii="Times New Roman" w:hAnsi="Times New Roman" w:cs="Times New Roman"/>
+            <w:sz w:val="24"/>
+            <w:szCs w:val="24"/>
+          </w:rPr>
+          <w:delText>Após a</w:delText>
+        </w:r>
+        <w:r>
+          <w:rPr>
+            <w:rFonts w:ascii="Times New Roman" w:hAnsi="Times New Roman" w:cs="Times New Roman"/>
+            <w:sz w:val="24"/>
+            <w:szCs w:val="24"/>
+          </w:rPr>
+          <w:delText xml:space="preserve"> aula do </w:delText>
+        </w:r>
+      </w:del>
+      <w:r>
+        <w:rPr>
+          <w:rFonts w:ascii="Times New Roman" w:hAnsi="Times New Roman" w:cs="Times New Roman"/>
+          <w:sz w:val="24"/>
+          <w:szCs w:val="24"/>
+        </w:rPr>
+        <w:t>dia 08 de julho</w:t>
+      </w:r>
+      <w:ins w:id="4" w:author="Ana Kruta" w:date="2015-07-21T10:23:00Z">
+        <w:r>
+          <w:rPr>
+            <w:rFonts w:ascii="Times New Roman" w:hAnsi="Times New Roman" w:cs="Times New Roman"/>
+            <w:sz w:val="24"/>
+            <w:szCs w:val="24"/>
+          </w:rPr>
+          <w:t xml:space="preserve"> tivemos a oportunidade de </w:t>
+        </w:r>
+        <w:proofErr w:type="gramStart"/>
+        <w:r>
+          <w:rPr>
+            <w:rFonts w:ascii="Times New Roman" w:hAnsi="Times New Roman" w:cs="Times New Roman"/>
+            <w:sz w:val="24"/>
+            <w:szCs w:val="24"/>
+          </w:rPr>
+          <w:t xml:space="preserve">conhecer </w:t>
+        </w:r>
+      </w:ins>
+      <w:del w:id="5" w:author="Ana Kruta" w:date="2015-07-21T10:23:00Z">
+        <w:r>
+          <w:rPr>
+            <w:rFonts w:ascii="Times New Roman" w:hAnsi="Times New Roman" w:cs="Times New Roman"/>
+            <w:sz w:val="24"/>
+            <w:szCs w:val="24"/>
+          </w:rPr>
+          <w:delText>, em que passamos o dia conhecendo</w:delText>
+        </w:r>
+      </w:del>
+      <w:r>
+        <w:rPr>
+          <w:rFonts w:ascii="Times New Roman" w:hAnsi="Times New Roman" w:cs="Times New Roman"/>
+          <w:sz w:val="24"/>
+          <w:szCs w:val="24"/>
+        </w:rPr>
+        <w:t xml:space="preserve"> o</w:t>
+      </w:r>
+      <w:proofErr w:type="gramEnd"/>
+      <w:r>
+        <w:rPr>
+          <w:rFonts w:ascii="Times New Roman" w:hAnsi="Times New Roman" w:cs="Times New Roman"/>
+          <w:sz w:val="24"/>
+          <w:szCs w:val="24"/>
+        </w:rPr>
+        <w:t xml:space="preserve"> software em questão</w:t>
+      </w:r>
+      <w:ins w:id="6" w:author="Ana Kruta" w:date="2015-07-21T10:24:00Z">
+        <w:r>
+          <w:rPr>
+            <w:rFonts w:ascii="Times New Roman" w:hAnsi="Times New Roman" w:cs="Times New Roman"/>
+            <w:sz w:val="24"/>
+            <w:szCs w:val="24"/>
+          </w:rPr>
+          <w:t>. Após estas aulas</w:t>
+        </w:r>
+      </w:ins>
+      <w:r>
+        <w:rPr>
+          <w:rFonts w:ascii="Times New Roman" w:hAnsi="Times New Roman" w:cs="Times New Roman"/>
+          <w:sz w:val="24"/>
+          <w:szCs w:val="24"/>
+        </w:rPr>
+        <w:t>,</w:t>
+      </w:r>
+      <w:ins w:id="7" w:author="Ana Kruta" w:date="2015-07-21T10:24:00Z">
+        <w:r>
+          <w:rPr>
+            <w:rFonts w:ascii="Times New Roman" w:hAnsi="Times New Roman" w:cs="Times New Roman"/>
+            <w:sz w:val="24"/>
+            <w:szCs w:val="24"/>
+          </w:rPr>
+          <w:t xml:space="preserve"> passamos a nos reunir para tomarmos as decis</w:t>
+        </w:r>
+      </w:ins>
+      <w:ins w:id="8" w:author="Ana Kruta" w:date="2015-07-21T10:25:00Z">
+        <w:r>
+          <w:rPr>
+            <w:rFonts w:ascii="Times New Roman" w:hAnsi="Times New Roman" w:cs="Times New Roman"/>
+            <w:sz w:val="24"/>
+            <w:szCs w:val="24"/>
+          </w:rPr>
+          <w:t xml:space="preserve">ões que envolviam a escolha do nosso projeto. </w:t>
+        </w:r>
+      </w:ins>
     </w:p>
     <w:p>
       <w:pPr>
@@ -734,22 +494,1540 @@
           <w:sz w:val="24"/>
           <w:szCs w:val="24"/>
         </w:rPr>
+        <w:pPrChange w:id="9" w:author="Ana Kruta" w:date="2015-07-21T10:25:00Z">
+          <w:pPr>
+            <w:spacing w:after="0"/>
+            <w:jc w:val="both"/>
+          </w:pPr>
+        </w:pPrChange>
       </w:pPr>
-      <w:r>
-        <w:rPr>
-          <w:rFonts w:ascii="Times New Roman" w:hAnsi="Times New Roman" w:cs="Times New Roman"/>
-          <w:sz w:val="24"/>
-          <w:szCs w:val="24"/>
-        </w:rPr>
-        <w:t xml:space="preserve">Cada um de nós inseriu nós e categorias da entrevista que utilizamos, mas todos discutimos e temos conhecimento de seu conteúdo e objetivo. Dessa maneira, ficou um trabalho conjunto </w:t>
-      </w:r>
-      <w:r>
-        <w:rPr>
-          <w:rFonts w:ascii="Times New Roman" w:hAnsi="Times New Roman" w:cs="Times New Roman"/>
-          <w:sz w:val="24"/>
-          <w:szCs w:val="24"/>
-        </w:rPr>
-        <w:t xml:space="preserve">interessante para nós. </w:t>
+      <w:proofErr w:type="gramStart"/>
+      <w:ins w:id="10" w:author="Ana Kruta" w:date="2015-07-21T10:25:00Z">
+        <w:r>
+          <w:rPr>
+            <w:rFonts w:ascii="Times New Roman" w:hAnsi="Times New Roman" w:cs="Times New Roman"/>
+            <w:sz w:val="24"/>
+            <w:szCs w:val="24"/>
+          </w:rPr>
+          <w:t xml:space="preserve">Na </w:t>
+        </w:r>
+      </w:ins>
+      <w:del w:id="11" w:author="Ana Kruta" w:date="2015-07-21T10:26:00Z">
+        <w:r>
+          <w:rPr>
+            <w:rFonts w:ascii="Times New Roman" w:hAnsi="Times New Roman" w:cs="Times New Roman"/>
+            <w:sz w:val="24"/>
+            <w:szCs w:val="24"/>
+          </w:rPr>
+          <w:delText xml:space="preserve"> </w:delText>
+        </w:r>
+        <w:r>
+          <w:rPr>
+            <w:rFonts w:ascii="Times New Roman" w:hAnsi="Times New Roman" w:cs="Times New Roman"/>
+            <w:sz w:val="24"/>
+            <w:szCs w:val="24"/>
+          </w:rPr>
+          <w:delText>houve</w:delText>
+        </w:r>
+      </w:del>
+      <w:r>
+        <w:rPr>
+          <w:rFonts w:ascii="Times New Roman" w:hAnsi="Times New Roman" w:cs="Times New Roman"/>
+          <w:sz w:val="24"/>
+          <w:szCs w:val="24"/>
+        </w:rPr>
+        <w:t xml:space="preserve"> nossa</w:t>
+      </w:r>
+      <w:proofErr w:type="gramEnd"/>
+      <w:r>
+        <w:rPr>
+          <w:rFonts w:ascii="Times New Roman" w:hAnsi="Times New Roman" w:cs="Times New Roman"/>
+          <w:sz w:val="24"/>
+          <w:szCs w:val="24"/>
+        </w:rPr>
+        <w:t xml:space="preserve"> primeira reunião </w:t>
+      </w:r>
+      <w:del w:id="12" w:author="Ana Kruta" w:date="2015-07-21T10:26:00Z">
+        <w:r>
+          <w:rPr>
+            <w:rFonts w:ascii="Times New Roman" w:hAnsi="Times New Roman" w:cs="Times New Roman"/>
+            <w:sz w:val="24"/>
+            <w:szCs w:val="24"/>
+          </w:rPr>
+          <w:delText>em grupo</w:delText>
+        </w:r>
+        <w:r>
+          <w:rPr>
+            <w:rFonts w:ascii="Times New Roman" w:hAnsi="Times New Roman" w:cs="Times New Roman"/>
+            <w:sz w:val="24"/>
+            <w:szCs w:val="24"/>
+          </w:rPr>
+          <w:delText xml:space="preserve"> </w:delText>
+        </w:r>
+      </w:del>
+      <w:ins w:id="13" w:author="Ana Kruta" w:date="2015-07-21T10:26:00Z">
+        <w:r>
+          <w:rPr>
+            <w:rFonts w:ascii="Times New Roman" w:hAnsi="Times New Roman" w:cs="Times New Roman"/>
+            <w:sz w:val="24"/>
+            <w:szCs w:val="24"/>
+          </w:rPr>
+          <w:t xml:space="preserve"> pudemos </w:t>
+        </w:r>
+      </w:ins>
+      <w:del w:id="14" w:author="Ana Kruta" w:date="2015-07-21T10:26:00Z">
+        <w:r>
+          <w:rPr>
+            <w:rFonts w:ascii="Times New Roman" w:hAnsi="Times New Roman" w:cs="Times New Roman"/>
+            <w:sz w:val="24"/>
+            <w:szCs w:val="24"/>
+          </w:rPr>
+          <w:delText>para</w:delText>
+        </w:r>
+      </w:del>
+      <w:r>
+        <w:rPr>
+          <w:rFonts w:ascii="Times New Roman" w:hAnsi="Times New Roman" w:cs="Times New Roman"/>
+          <w:sz w:val="24"/>
+          <w:szCs w:val="24"/>
+        </w:rPr>
+        <w:t xml:space="preserve"> definir</w:t>
+      </w:r>
+      <w:del w:id="15" w:author="Ana Kruta" w:date="2015-07-21T10:26:00Z">
+        <w:r>
+          <w:rPr>
+            <w:rFonts w:ascii="Times New Roman" w:hAnsi="Times New Roman" w:cs="Times New Roman"/>
+            <w:sz w:val="24"/>
+            <w:szCs w:val="24"/>
+          </w:rPr>
+          <w:delText>mos qual</w:delText>
+        </w:r>
+      </w:del>
+      <w:r>
+        <w:rPr>
+          <w:rFonts w:ascii="Times New Roman" w:hAnsi="Times New Roman" w:cs="Times New Roman"/>
+          <w:sz w:val="24"/>
+          <w:szCs w:val="24"/>
+        </w:rPr>
+        <w:t xml:space="preserve"> o material que utilizaríamos </w:t>
+      </w:r>
+      <w:r>
+        <w:rPr>
+          <w:rFonts w:ascii="Times New Roman" w:hAnsi="Times New Roman" w:cs="Times New Roman"/>
+          <w:sz w:val="24"/>
+          <w:szCs w:val="24"/>
+        </w:rPr>
+        <w:t xml:space="preserve">para a construção do projeto – que no nosso caso foi uma entrevista. </w:t>
+      </w:r>
+      <w:ins w:id="16" w:author="Ana Kruta" w:date="2015-07-21T10:30:00Z">
+        <w:r>
+          <w:rPr>
+            <w:rFonts w:ascii="Times New Roman" w:hAnsi="Times New Roman" w:cs="Times New Roman"/>
+            <w:sz w:val="24"/>
+            <w:szCs w:val="24"/>
+          </w:rPr>
+          <w:t xml:space="preserve">Todos os componentes do grupo possuíam material proveniente de entrevistas. No entanto, seguindo a recomendação dos professores de que seria melhor utilizarmos uma entrevista completa seria melhor para o aprendizado </w:t>
+        </w:r>
+      </w:ins>
+      <w:ins w:id="17" w:author="Ana Kruta" w:date="2015-07-21T10:31:00Z">
+        <w:r>
+          <w:rPr>
+            <w:rFonts w:ascii="Times New Roman" w:hAnsi="Times New Roman" w:cs="Times New Roman"/>
+            <w:sz w:val="24"/>
+            <w:szCs w:val="24"/>
+          </w:rPr>
+          <w:t>ao invés de utilizarmos trechos de várias entrevistas, optamos, após breve discussão</w:t>
+        </w:r>
+      </w:ins>
+      <w:ins w:id="18" w:author="Ana Kruta" w:date="2015-07-21T10:38:00Z">
+        <w:r>
+          <w:rPr>
+            <w:rFonts w:ascii="Times New Roman" w:hAnsi="Times New Roman" w:cs="Times New Roman"/>
+            <w:sz w:val="24"/>
+            <w:szCs w:val="24"/>
+          </w:rPr>
+          <w:t>,</w:t>
+        </w:r>
+      </w:ins>
+      <w:ins w:id="19" w:author="Ana Kruta" w:date="2015-07-21T10:31:00Z">
+        <w:r>
+          <w:rPr>
+            <w:rFonts w:ascii="Times New Roman" w:hAnsi="Times New Roman" w:cs="Times New Roman"/>
+            <w:sz w:val="24"/>
+            <w:szCs w:val="24"/>
+          </w:rPr>
+          <w:t xml:space="preserve"> por uma entrevista que havia sido realizada por </w:t>
+        </w:r>
+        <w:proofErr w:type="gramStart"/>
+        <w:r>
+          <w:rPr>
+            <w:rFonts w:ascii="Times New Roman" w:hAnsi="Times New Roman" w:cs="Times New Roman"/>
+            <w:sz w:val="24"/>
+            <w:szCs w:val="24"/>
+          </w:rPr>
+          <w:t xml:space="preserve">Jorge </w:t>
+        </w:r>
+      </w:ins>
+      <w:del w:id="20" w:author="Ana Kruta" w:date="2015-07-21T10:32:00Z">
+        <w:r>
+          <w:rPr>
+            <w:rFonts w:ascii="Times New Roman" w:hAnsi="Times New Roman" w:cs="Times New Roman"/>
+            <w:sz w:val="24"/>
+            <w:szCs w:val="24"/>
+          </w:rPr>
+          <w:delText>Essa entrevista foi realizada</w:delText>
+        </w:r>
+      </w:del>
+      <w:r>
+        <w:rPr>
+          <w:rFonts w:ascii="Times New Roman" w:hAnsi="Times New Roman" w:cs="Times New Roman"/>
+          <w:sz w:val="24"/>
+          <w:szCs w:val="24"/>
+        </w:rPr>
+        <w:t xml:space="preserve"> na</w:t>
+      </w:r>
+      <w:proofErr w:type="gramEnd"/>
+      <w:r>
+        <w:rPr>
+          <w:rFonts w:ascii="Times New Roman" w:hAnsi="Times New Roman" w:cs="Times New Roman"/>
+          <w:sz w:val="24"/>
+          <w:szCs w:val="24"/>
+        </w:rPr>
+        <w:t xml:space="preserve"> disciplina de Metodologia da Pesquisa Qualitativa em Administração, e </w:t>
+      </w:r>
+      <w:ins w:id="21" w:author="Ana Kruta" w:date="2015-07-21T10:32:00Z">
+        <w:r>
+          <w:rPr>
+            <w:rFonts w:ascii="Times New Roman" w:hAnsi="Times New Roman" w:cs="Times New Roman"/>
+            <w:sz w:val="24"/>
+            <w:szCs w:val="24"/>
+          </w:rPr>
+          <w:t xml:space="preserve">que </w:t>
+        </w:r>
+      </w:ins>
+      <w:r>
+        <w:rPr>
+          <w:rFonts w:ascii="Times New Roman" w:hAnsi="Times New Roman" w:cs="Times New Roman"/>
+          <w:sz w:val="24"/>
+          <w:szCs w:val="24"/>
+        </w:rPr>
+        <w:t>teve como tema central Aprendizagem Experiencial</w:t>
+      </w:r>
+      <w:r>
+        <w:rPr>
+          <w:rFonts w:ascii="Times New Roman" w:hAnsi="Times New Roman" w:cs="Times New Roman"/>
+          <w:sz w:val="24"/>
+          <w:szCs w:val="24"/>
+        </w:rPr>
+        <w:t xml:space="preserve">. O objetivo da pesquisa foi </w:t>
+      </w:r>
+      <w:r>
+        <w:rPr>
+          <w:rFonts w:ascii="Times New Roman" w:hAnsi="Times New Roman" w:cs="Times New Roman"/>
+          <w:sz w:val="24"/>
+          <w:szCs w:val="24"/>
+        </w:rPr>
+        <w:t xml:space="preserve">compreender a linguagem individual a partir das experiências de engenheiros de software na movimentação desse em diferentes projetos. </w:t>
+      </w:r>
+      <w:ins w:id="22" w:author="Ana Kruta" w:date="2015-07-21T10:38:00Z">
+        <w:r>
+          <w:rPr>
+            <w:rFonts w:ascii="Times New Roman" w:hAnsi="Times New Roman" w:cs="Times New Roman"/>
+            <w:sz w:val="24"/>
+            <w:szCs w:val="24"/>
+          </w:rPr>
+          <w:t>A escolha também se deu em função dos membros do grupo possuírem alguma afinidade com a temática.</w:t>
+        </w:r>
+      </w:ins>
+    </w:p>
+    <w:p>
+      <w:pPr>
+        <w:spacing w:after="0"/>
+        <w:jc w:val="both"/>
+        <w:rPr>
+          <w:rFonts w:ascii="Times New Roman" w:hAnsi="Times New Roman" w:cs="Times New Roman"/>
+          <w:sz w:val="24"/>
+          <w:szCs w:val="24"/>
+        </w:rPr>
+      </w:pPr>
+      <w:r>
+        <w:rPr>
+          <w:rFonts w:ascii="Times New Roman" w:hAnsi="Times New Roman" w:cs="Times New Roman"/>
+          <w:sz w:val="24"/>
+          <w:szCs w:val="24"/>
+        </w:rPr>
+        <w:tab/>
+      </w:r>
+      <w:ins w:id="23" w:author="Ana Kruta" w:date="2015-07-21T10:40:00Z">
+        <w:r>
+          <w:rPr>
+            <w:rFonts w:ascii="Times New Roman" w:hAnsi="Times New Roman" w:cs="Times New Roman"/>
+            <w:sz w:val="24"/>
+            <w:szCs w:val="24"/>
+          </w:rPr>
+          <w:t>Ainda na</w:t>
+        </w:r>
+      </w:ins>
+      <w:del w:id="24" w:author="Ana Kruta" w:date="2015-07-21T10:40:00Z">
+        <w:r>
+          <w:rPr>
+            <w:rFonts w:ascii="Times New Roman" w:hAnsi="Times New Roman" w:cs="Times New Roman"/>
+            <w:sz w:val="24"/>
+            <w:szCs w:val="24"/>
+          </w:rPr>
+          <w:delText>Nessa</w:delText>
+        </w:r>
+      </w:del>
+      <w:r>
+        <w:rPr>
+          <w:rFonts w:ascii="Times New Roman" w:hAnsi="Times New Roman" w:cs="Times New Roman"/>
+          <w:sz w:val="24"/>
+          <w:szCs w:val="24"/>
+        </w:rPr>
+        <w:t xml:space="preserve"> nossa</w:t>
+      </w:r>
+      <w:r>
+        <w:rPr>
+          <w:rFonts w:ascii="Times New Roman" w:hAnsi="Times New Roman" w:cs="Times New Roman"/>
+          <w:sz w:val="24"/>
+          <w:szCs w:val="24"/>
+        </w:rPr>
+        <w:t xml:space="preserve"> primeira reunião, </w:t>
+      </w:r>
+      <w:ins w:id="25" w:author="Ana Kruta" w:date="2015-07-21T10:40:00Z">
+        <w:r>
+          <w:rPr>
+            <w:rFonts w:ascii="Times New Roman" w:hAnsi="Times New Roman" w:cs="Times New Roman"/>
+            <w:sz w:val="24"/>
+            <w:szCs w:val="24"/>
+          </w:rPr>
+          <w:t>ocorrida em</w:t>
+        </w:r>
+      </w:ins>
+      <w:del w:id="26" w:author="Ana Kruta" w:date="2015-07-21T10:40:00Z">
+        <w:r>
+          <w:rPr>
+            <w:rFonts w:ascii="Times New Roman" w:hAnsi="Times New Roman" w:cs="Times New Roman"/>
+            <w:sz w:val="24"/>
+            <w:szCs w:val="24"/>
+          </w:rPr>
+          <w:delText>no dia</w:delText>
+        </w:r>
+      </w:del>
+      <w:r>
+        <w:rPr>
+          <w:rFonts w:ascii="Times New Roman" w:hAnsi="Times New Roman" w:cs="Times New Roman"/>
+          <w:sz w:val="24"/>
+          <w:szCs w:val="24"/>
+        </w:rPr>
+        <w:t xml:space="preserve"> 13 de julho, </w:t>
+      </w:r>
+      <w:r>
+        <w:rPr>
+          <w:rFonts w:ascii="Times New Roman" w:hAnsi="Times New Roman" w:cs="Times New Roman"/>
+          <w:sz w:val="24"/>
+          <w:szCs w:val="24"/>
+        </w:rPr>
+        <w:t>nós discutimos sobre como iríamos trabalhar em grupo de modo a manter o histórico de revisões/versões do projeto.</w:t>
+      </w:r>
+      <w:r>
+        <w:rPr>
+          <w:rFonts w:ascii="Times New Roman" w:hAnsi="Times New Roman" w:cs="Times New Roman"/>
+          <w:sz w:val="24"/>
+          <w:szCs w:val="24"/>
+        </w:rPr>
+        <w:t xml:space="preserve"> A proposta </w:t>
+      </w:r>
+      <w:ins w:id="27" w:author="Ana Kruta" w:date="2015-07-21T10:41:00Z">
+        <w:r>
+          <w:rPr>
+            <w:rFonts w:ascii="Times New Roman" w:hAnsi="Times New Roman" w:cs="Times New Roman"/>
+            <w:sz w:val="24"/>
+            <w:szCs w:val="24"/>
+          </w:rPr>
+          <w:t xml:space="preserve">de utilizarmos </w:t>
+        </w:r>
+        <w:r>
+          <w:rPr>
+            <w:rFonts w:ascii="Times New Roman" w:hAnsi="Times New Roman" w:cs="Times New Roman"/>
+            <w:sz w:val="24"/>
+            <w:szCs w:val="24"/>
+          </w:rPr>
+          <w:t xml:space="preserve">a solução de versionamento </w:t>
+        </w:r>
+        <w:proofErr w:type="spellStart"/>
+        <w:r>
+          <w:rPr>
+            <w:rFonts w:ascii="Times New Roman" w:hAnsi="Times New Roman" w:cs="Times New Roman"/>
+            <w:sz w:val="24"/>
+            <w:szCs w:val="24"/>
+          </w:rPr>
+          <w:t>Git</w:t>
+        </w:r>
+        <w:proofErr w:type="spellEnd"/>
+        <w:r>
+          <w:rPr>
+            <w:rFonts w:ascii="Times New Roman" w:hAnsi="Times New Roman" w:cs="Times New Roman"/>
+            <w:sz w:val="24"/>
+            <w:szCs w:val="24"/>
+          </w:rPr>
+          <w:t xml:space="preserve"> Hub </w:t>
+        </w:r>
+        <w:r>
+          <w:rPr>
+            <w:rFonts w:ascii="Times New Roman" w:hAnsi="Times New Roman" w:cs="Times New Roman"/>
+            <w:sz w:val="24"/>
+            <w:szCs w:val="24"/>
+          </w:rPr>
+          <w:t xml:space="preserve">partir de Jorge </w:t>
+        </w:r>
+      </w:ins>
+      <w:del w:id="28" w:author="Ana Kruta" w:date="2015-07-21T10:41:00Z">
+        <w:r>
+          <w:rPr>
+            <w:rFonts w:ascii="Times New Roman" w:hAnsi="Times New Roman" w:cs="Times New Roman"/>
+            <w:sz w:val="24"/>
+            <w:szCs w:val="24"/>
+          </w:rPr>
+          <w:delText xml:space="preserve">veio de um membro do grupo </w:delText>
+        </w:r>
+      </w:del>
+      <w:r>
+        <w:rPr>
+          <w:rFonts w:ascii="Times New Roman" w:hAnsi="Times New Roman" w:cs="Times New Roman"/>
+          <w:sz w:val="24"/>
+          <w:szCs w:val="24"/>
+        </w:rPr>
+        <w:t>que é formado em</w:t>
+      </w:r>
+      <w:r>
+        <w:rPr>
+          <w:rFonts w:ascii="Times New Roman" w:hAnsi="Times New Roman" w:cs="Times New Roman"/>
+          <w:sz w:val="24"/>
+          <w:szCs w:val="24"/>
+        </w:rPr>
+        <w:t xml:space="preserve"> </w:t>
+      </w:r>
+      <w:r>
+        <w:rPr>
+          <w:rFonts w:ascii="Times New Roman" w:hAnsi="Times New Roman" w:cs="Times New Roman"/>
+          <w:sz w:val="24"/>
+          <w:szCs w:val="24"/>
+        </w:rPr>
+        <w:t xml:space="preserve">Ciência da </w:t>
+      </w:r>
+      <w:proofErr w:type="spellStart"/>
+      <w:r>
+        <w:rPr>
+          <w:rFonts w:ascii="Times New Roman" w:hAnsi="Times New Roman" w:cs="Times New Roman"/>
+          <w:sz w:val="24"/>
+          <w:szCs w:val="24"/>
+        </w:rPr>
+        <w:t>Computação</w:t>
+      </w:r>
+      <w:del w:id="29" w:author="Ana Kruta" w:date="2015-07-21T10:41:00Z">
+        <w:r>
+          <w:rPr>
+            <w:rFonts w:ascii="Times New Roman" w:hAnsi="Times New Roman" w:cs="Times New Roman"/>
+            <w:sz w:val="24"/>
+            <w:szCs w:val="24"/>
+          </w:rPr>
+          <w:delText>: a</w:delText>
+        </w:r>
+        <w:r>
+          <w:rPr>
+            <w:rFonts w:ascii="Times New Roman" w:hAnsi="Times New Roman" w:cs="Times New Roman"/>
+            <w:sz w:val="24"/>
+            <w:szCs w:val="24"/>
+          </w:rPr>
+          <w:delText xml:space="preserve"> </w:delText>
+        </w:r>
+        <w:r>
+          <w:rPr>
+            <w:rFonts w:ascii="Times New Roman" w:hAnsi="Times New Roman" w:cs="Times New Roman"/>
+            <w:sz w:val="24"/>
+            <w:szCs w:val="24"/>
+          </w:rPr>
+          <w:delText>s</w:delText>
+        </w:r>
+        <w:r>
+          <w:rPr>
+            <w:rFonts w:ascii="Times New Roman" w:hAnsi="Times New Roman" w:cs="Times New Roman"/>
+            <w:sz w:val="24"/>
+            <w:szCs w:val="24"/>
+          </w:rPr>
+          <w:delText xml:space="preserve">olução de versionamento Git Hub foi proposta por Jorge </w:delText>
+        </w:r>
+      </w:del>
+      <w:r>
+        <w:rPr>
+          <w:rFonts w:ascii="Times New Roman" w:hAnsi="Times New Roman" w:cs="Times New Roman"/>
+          <w:sz w:val="24"/>
+          <w:szCs w:val="24"/>
+        </w:rPr>
+        <w:t>como</w:t>
+      </w:r>
+      <w:proofErr w:type="spellEnd"/>
+      <w:r>
+        <w:rPr>
+          <w:rFonts w:ascii="Times New Roman" w:hAnsi="Times New Roman" w:cs="Times New Roman"/>
+          <w:sz w:val="24"/>
+          <w:szCs w:val="24"/>
+        </w:rPr>
+        <w:t xml:space="preserve"> uma maneira de </w:t>
+      </w:r>
+      <w:r>
+        <w:rPr>
+          <w:rFonts w:ascii="Times New Roman" w:hAnsi="Times New Roman" w:cs="Times New Roman"/>
+          <w:sz w:val="24"/>
+          <w:szCs w:val="24"/>
+        </w:rPr>
+        <w:t>garantir o histórico dos t</w:t>
+      </w:r>
+      <w:r>
+        <w:rPr>
+          <w:rFonts w:ascii="Times New Roman" w:hAnsi="Times New Roman" w:cs="Times New Roman"/>
+          <w:sz w:val="24"/>
+          <w:szCs w:val="24"/>
+        </w:rPr>
+        <w:t>rabalhos</w:t>
+      </w:r>
+      <w:ins w:id="30" w:author="Ana Kruta" w:date="2015-07-21T10:42:00Z">
+        <w:r>
+          <w:rPr>
+            <w:rFonts w:ascii="Times New Roman" w:hAnsi="Times New Roman" w:cs="Times New Roman"/>
+            <w:sz w:val="24"/>
+            <w:szCs w:val="24"/>
+          </w:rPr>
+          <w:t xml:space="preserve"> e </w:t>
+        </w:r>
+        <w:proofErr w:type="gramStart"/>
+        <w:r>
+          <w:rPr>
+            <w:rFonts w:ascii="Times New Roman" w:hAnsi="Times New Roman" w:cs="Times New Roman"/>
+            <w:sz w:val="24"/>
+            <w:szCs w:val="24"/>
+          </w:rPr>
+          <w:t xml:space="preserve">ainda </w:t>
+        </w:r>
+      </w:ins>
+      <w:del w:id="31" w:author="Ana Kruta" w:date="2015-07-21T10:42:00Z">
+        <w:r>
+          <w:rPr>
+            <w:rFonts w:ascii="Times New Roman" w:hAnsi="Times New Roman" w:cs="Times New Roman"/>
+            <w:sz w:val="24"/>
+            <w:szCs w:val="24"/>
+          </w:rPr>
+          <w:delText>,</w:delText>
+        </w:r>
+      </w:del>
+      <w:r>
+        <w:rPr>
+          <w:rFonts w:ascii="Times New Roman" w:hAnsi="Times New Roman" w:cs="Times New Roman"/>
+          <w:sz w:val="24"/>
+          <w:szCs w:val="24"/>
+        </w:rPr>
+        <w:t xml:space="preserve"> como</w:t>
+      </w:r>
+      <w:proofErr w:type="gramEnd"/>
+      <w:r>
+        <w:rPr>
+          <w:rFonts w:ascii="Times New Roman" w:hAnsi="Times New Roman" w:cs="Times New Roman"/>
+          <w:sz w:val="24"/>
+          <w:szCs w:val="24"/>
+        </w:rPr>
+        <w:t xml:space="preserve"> forma de </w:t>
+      </w:r>
+      <w:ins w:id="32" w:author="Ana Kruta" w:date="2015-07-21T10:42:00Z">
+        <w:r>
+          <w:rPr>
+            <w:rFonts w:ascii="Times New Roman" w:hAnsi="Times New Roman" w:cs="Times New Roman"/>
+            <w:sz w:val="24"/>
+            <w:szCs w:val="24"/>
+          </w:rPr>
+          <w:t>mantermos o</w:t>
+        </w:r>
+      </w:ins>
+      <w:del w:id="33" w:author="Ana Kruta" w:date="2015-07-21T10:42:00Z">
+        <w:r>
+          <w:rPr>
+            <w:rFonts w:ascii="Times New Roman" w:hAnsi="Times New Roman" w:cs="Times New Roman"/>
+            <w:sz w:val="24"/>
+            <w:szCs w:val="24"/>
+          </w:rPr>
+          <w:delText>um sistema de</w:delText>
+        </w:r>
+      </w:del>
+      <w:r>
+        <w:rPr>
+          <w:rFonts w:ascii="Times New Roman" w:hAnsi="Times New Roman" w:cs="Times New Roman"/>
+          <w:sz w:val="24"/>
+          <w:szCs w:val="24"/>
+        </w:rPr>
+        <w:t xml:space="preserve"> back-up</w:t>
+      </w:r>
+      <w:ins w:id="34" w:author="Ana Kruta" w:date="2015-07-21T10:42:00Z">
+        <w:r>
+          <w:rPr>
+            <w:rFonts w:ascii="Times New Roman" w:hAnsi="Times New Roman" w:cs="Times New Roman"/>
+            <w:sz w:val="24"/>
+            <w:szCs w:val="24"/>
+          </w:rPr>
+          <w:t xml:space="preserve"> de todas as nossas ações</w:t>
+        </w:r>
+      </w:ins>
+      <w:r>
+        <w:rPr>
+          <w:rFonts w:ascii="Times New Roman" w:hAnsi="Times New Roman" w:cs="Times New Roman"/>
+          <w:sz w:val="24"/>
+          <w:szCs w:val="24"/>
+        </w:rPr>
+        <w:t xml:space="preserve">. </w:t>
+      </w:r>
+      <w:r>
+        <w:rPr>
+          <w:rFonts w:ascii="Times New Roman" w:hAnsi="Times New Roman" w:cs="Times New Roman"/>
+          <w:sz w:val="24"/>
+          <w:szCs w:val="24"/>
+        </w:rPr>
+        <w:t xml:space="preserve">Nós achamos </w:t>
+      </w:r>
+      <w:ins w:id="35" w:author="Ana Kruta" w:date="2015-07-21T10:43:00Z">
+        <w:r>
+          <w:rPr>
+            <w:rFonts w:ascii="Times New Roman" w:hAnsi="Times New Roman" w:cs="Times New Roman"/>
+            <w:sz w:val="24"/>
+            <w:szCs w:val="24"/>
+          </w:rPr>
+          <w:t xml:space="preserve">a proposição bastante </w:t>
+        </w:r>
+      </w:ins>
+      <w:r>
+        <w:rPr>
+          <w:rFonts w:ascii="Times New Roman" w:hAnsi="Times New Roman" w:cs="Times New Roman"/>
+          <w:sz w:val="24"/>
+          <w:szCs w:val="24"/>
+        </w:rPr>
+        <w:t>interessante (Nívea e Carol)</w:t>
+      </w:r>
+      <w:ins w:id="36" w:author="Ana Kruta" w:date="2015-07-21T10:43:00Z">
+        <w:r>
+          <w:rPr>
+            <w:rFonts w:ascii="Times New Roman" w:hAnsi="Times New Roman" w:cs="Times New Roman"/>
+            <w:sz w:val="24"/>
+            <w:szCs w:val="24"/>
+          </w:rPr>
+          <w:t xml:space="preserve"> e a enxergamos como uma boa forma de trabalharmos em equipe em um mesmo projeto sem perdermos o que cada membro do grupo estava realizando. E</w:t>
+        </w:r>
+      </w:ins>
+      <w:ins w:id="37" w:author="Ana Kruta" w:date="2015-07-21T10:44:00Z">
+        <w:r>
+          <w:rPr>
+            <w:rFonts w:ascii="Times New Roman" w:hAnsi="Times New Roman" w:cs="Times New Roman"/>
+            <w:sz w:val="24"/>
+            <w:szCs w:val="24"/>
+          </w:rPr>
+          <w:t xml:space="preserve">m função </w:t>
+        </w:r>
+        <w:proofErr w:type="gramStart"/>
+        <w:r>
+          <w:rPr>
+            <w:rFonts w:ascii="Times New Roman" w:hAnsi="Times New Roman" w:cs="Times New Roman"/>
+            <w:sz w:val="24"/>
+            <w:szCs w:val="24"/>
+          </w:rPr>
+          <w:t xml:space="preserve">de </w:t>
+        </w:r>
+      </w:ins>
+      <w:del w:id="38" w:author="Ana Kruta" w:date="2015-07-21T10:44:00Z">
+        <w:r>
+          <w:rPr>
+            <w:rFonts w:ascii="Times New Roman" w:hAnsi="Times New Roman" w:cs="Times New Roman"/>
+            <w:sz w:val="24"/>
+            <w:szCs w:val="24"/>
+          </w:rPr>
+          <w:delText>, uma vez que</w:delText>
+        </w:r>
+      </w:del>
+      <w:r>
+        <w:rPr>
+          <w:rFonts w:ascii="Times New Roman" w:hAnsi="Times New Roman" w:cs="Times New Roman"/>
+          <w:sz w:val="24"/>
+          <w:szCs w:val="24"/>
+        </w:rPr>
+        <w:t xml:space="preserve"> nunca</w:t>
+      </w:r>
+      <w:proofErr w:type="gramEnd"/>
+      <w:r>
+        <w:rPr>
+          <w:rFonts w:ascii="Times New Roman" w:hAnsi="Times New Roman" w:cs="Times New Roman"/>
+          <w:sz w:val="24"/>
+          <w:szCs w:val="24"/>
+        </w:rPr>
+        <w:t xml:space="preserve"> t</w:t>
+      </w:r>
+      <w:ins w:id="39" w:author="Ana Kruta" w:date="2015-07-21T10:44:00Z">
+        <w:r>
+          <w:rPr>
+            <w:rFonts w:ascii="Times New Roman" w:hAnsi="Times New Roman" w:cs="Times New Roman"/>
+            <w:sz w:val="24"/>
+            <w:szCs w:val="24"/>
+          </w:rPr>
+          <w:t>ermos</w:t>
+        </w:r>
+      </w:ins>
+      <w:del w:id="40" w:author="Ana Kruta" w:date="2015-07-21T10:44:00Z">
+        <w:r>
+          <w:rPr>
+            <w:rFonts w:ascii="Times New Roman" w:hAnsi="Times New Roman" w:cs="Times New Roman"/>
+            <w:sz w:val="24"/>
+            <w:szCs w:val="24"/>
+          </w:rPr>
+          <w:delText>ínhamos</w:delText>
+        </w:r>
+      </w:del>
+      <w:r>
+        <w:rPr>
+          <w:rFonts w:ascii="Times New Roman" w:hAnsi="Times New Roman" w:cs="Times New Roman"/>
+          <w:sz w:val="24"/>
+          <w:szCs w:val="24"/>
+        </w:rPr>
+        <w:t xml:space="preserve"> trabalhado com uma ferramenta desta natureza e com termos </w:t>
+      </w:r>
+      <w:r>
+        <w:rPr>
+          <w:rFonts w:ascii="Times New Roman" w:hAnsi="Times New Roman" w:cs="Times New Roman"/>
+          <w:sz w:val="24"/>
+          <w:szCs w:val="24"/>
+        </w:rPr>
+        <w:t xml:space="preserve">muito específicos da área </w:t>
+      </w:r>
+      <w:del w:id="41" w:author="Ana Kruta" w:date="2015-07-21T10:44:00Z">
+        <w:r>
+          <w:rPr>
+            <w:rFonts w:ascii="Times New Roman" w:hAnsi="Times New Roman" w:cs="Times New Roman"/>
+            <w:sz w:val="24"/>
+            <w:szCs w:val="24"/>
+          </w:rPr>
+          <w:delText xml:space="preserve">de </w:delText>
+        </w:r>
+      </w:del>
+      <w:ins w:id="42" w:author="Ana Kruta" w:date="2015-07-21T10:44:00Z">
+        <w:r>
+          <w:rPr>
+            <w:rFonts w:ascii="Times New Roman" w:hAnsi="Times New Roman" w:cs="Times New Roman"/>
+            <w:sz w:val="24"/>
+            <w:szCs w:val="24"/>
+          </w:rPr>
+          <w:t>d</w:t>
+        </w:r>
+        <w:r>
+          <w:rPr>
+            <w:rFonts w:ascii="Times New Roman" w:hAnsi="Times New Roman" w:cs="Times New Roman"/>
+            <w:sz w:val="24"/>
+            <w:szCs w:val="24"/>
+          </w:rPr>
+          <w:t>a</w:t>
+        </w:r>
+        <w:r>
+          <w:rPr>
+            <w:rFonts w:ascii="Times New Roman" w:hAnsi="Times New Roman" w:cs="Times New Roman"/>
+            <w:sz w:val="24"/>
+            <w:szCs w:val="24"/>
+          </w:rPr>
+          <w:t xml:space="preserve"> </w:t>
+        </w:r>
+      </w:ins>
+      <w:r>
+        <w:rPr>
+          <w:rFonts w:ascii="Times New Roman" w:hAnsi="Times New Roman" w:cs="Times New Roman"/>
+          <w:sz w:val="24"/>
+          <w:szCs w:val="24"/>
+        </w:rPr>
+        <w:t>computação</w:t>
+      </w:r>
+      <w:ins w:id="43" w:author="Ana Kruta" w:date="2015-07-21T10:44:00Z">
+        <w:r>
+          <w:rPr>
+            <w:rFonts w:ascii="Times New Roman" w:hAnsi="Times New Roman" w:cs="Times New Roman"/>
+            <w:sz w:val="24"/>
+            <w:szCs w:val="24"/>
+          </w:rPr>
+          <w:t>, esta foi uma oportunidade para nos inserirmos</w:t>
+        </w:r>
+      </w:ins>
+      <w:del w:id="44" w:author="Ana Kruta" w:date="2015-07-21T10:45:00Z">
+        <w:r>
+          <w:rPr>
+            <w:rFonts w:ascii="Times New Roman" w:hAnsi="Times New Roman" w:cs="Times New Roman"/>
+            <w:sz w:val="24"/>
+            <w:szCs w:val="24"/>
+          </w:rPr>
+          <w:delText>. Isso nos inseriu</w:delText>
+        </w:r>
+      </w:del>
+      <w:r>
+        <w:rPr>
+          <w:rFonts w:ascii="Times New Roman" w:hAnsi="Times New Roman" w:cs="Times New Roman"/>
+          <w:sz w:val="24"/>
+          <w:szCs w:val="24"/>
+        </w:rPr>
+        <w:t xml:space="preserve"> de alguma forma a novos pensamentos sobre </w:t>
+      </w:r>
+      <w:r>
+        <w:rPr>
+          <w:rFonts w:ascii="Times New Roman" w:hAnsi="Times New Roman" w:cs="Times New Roman"/>
+          <w:sz w:val="24"/>
+          <w:szCs w:val="24"/>
+        </w:rPr>
+        <w:t>ferramentas que possam nos auxiliar no dia a dia da pesquisa</w:t>
+      </w:r>
+      <w:ins w:id="45" w:author="Ana Kruta" w:date="2015-07-21T10:45:00Z">
+        <w:r>
+          <w:rPr>
+            <w:rFonts w:ascii="Times New Roman" w:hAnsi="Times New Roman" w:cs="Times New Roman"/>
+            <w:sz w:val="24"/>
+            <w:szCs w:val="24"/>
+          </w:rPr>
+          <w:t>, especialmente quando estivermos trabalhando em equipe.</w:t>
+        </w:r>
+      </w:ins>
+      <w:del w:id="46" w:author="Ana Kruta" w:date="2015-07-21T10:45:00Z">
+        <w:r>
+          <w:rPr>
+            <w:rFonts w:ascii="Times New Roman" w:hAnsi="Times New Roman" w:cs="Times New Roman"/>
+            <w:sz w:val="24"/>
+            <w:szCs w:val="24"/>
+          </w:rPr>
+          <w:delText xml:space="preserve">. </w:delText>
+        </w:r>
+      </w:del>
+    </w:p>
+    <w:p>
+      <w:pPr>
+        <w:spacing w:after="0"/>
+        <w:jc w:val="both"/>
+        <w:rPr>
+          <w:rFonts w:ascii="Times New Roman" w:hAnsi="Times New Roman" w:cs="Times New Roman"/>
+          <w:sz w:val="24"/>
+          <w:szCs w:val="24"/>
+        </w:rPr>
+      </w:pPr>
+      <w:r>
+        <w:rPr>
+          <w:rFonts w:ascii="Times New Roman" w:hAnsi="Times New Roman" w:cs="Times New Roman"/>
+          <w:sz w:val="24"/>
+          <w:szCs w:val="24"/>
+        </w:rPr>
+        <w:tab/>
+        <w:t>No dia seguinte nos reunimos novamente e começamos a construção</w:t>
+      </w:r>
+      <w:ins w:id="47" w:author="Ana Kruta" w:date="2015-07-21T10:45:00Z">
+        <w:r>
+          <w:rPr>
+            <w:rFonts w:ascii="Times New Roman" w:hAnsi="Times New Roman" w:cs="Times New Roman"/>
+            <w:sz w:val="24"/>
+            <w:szCs w:val="24"/>
+          </w:rPr>
+          <w:t xml:space="preserve"> efetiva</w:t>
+        </w:r>
+      </w:ins>
+      <w:r>
+        <w:rPr>
+          <w:rFonts w:ascii="Times New Roman" w:hAnsi="Times New Roman" w:cs="Times New Roman"/>
+          <w:sz w:val="24"/>
+          <w:szCs w:val="24"/>
+        </w:rPr>
+        <w:t xml:space="preserve"> do </w:t>
+      </w:r>
+      <w:ins w:id="48" w:author="Ana Kruta" w:date="2015-07-21T10:45:00Z">
+        <w:r>
+          <w:rPr>
+            <w:rFonts w:ascii="Times New Roman" w:hAnsi="Times New Roman" w:cs="Times New Roman"/>
+            <w:sz w:val="24"/>
+            <w:szCs w:val="24"/>
+          </w:rPr>
+          <w:t xml:space="preserve">nosso </w:t>
+        </w:r>
+      </w:ins>
+      <w:r>
+        <w:rPr>
+          <w:rFonts w:ascii="Times New Roman" w:hAnsi="Times New Roman" w:cs="Times New Roman"/>
+          <w:sz w:val="24"/>
+          <w:szCs w:val="24"/>
+        </w:rPr>
+        <w:t xml:space="preserve">projeto </w:t>
+      </w:r>
+      <w:ins w:id="49" w:author="Ana Kruta" w:date="2015-07-21T10:45:00Z">
+        <w:r>
+          <w:rPr>
+            <w:rFonts w:ascii="Times New Roman" w:hAnsi="Times New Roman" w:cs="Times New Roman"/>
+            <w:sz w:val="24"/>
+            <w:szCs w:val="24"/>
+          </w:rPr>
+          <w:t xml:space="preserve">no </w:t>
+        </w:r>
+        <w:proofErr w:type="spellStart"/>
+        <w:r>
+          <w:rPr>
+            <w:rFonts w:ascii="Times New Roman" w:hAnsi="Times New Roman" w:cs="Times New Roman"/>
+            <w:sz w:val="24"/>
+            <w:szCs w:val="24"/>
+          </w:rPr>
+          <w:t>NVivo</w:t>
+        </w:r>
+        <w:proofErr w:type="spellEnd"/>
+        <w:r>
+          <w:rPr>
+            <w:rFonts w:ascii="Times New Roman" w:hAnsi="Times New Roman" w:cs="Times New Roman"/>
+            <w:sz w:val="24"/>
+            <w:szCs w:val="24"/>
+          </w:rPr>
+          <w:t xml:space="preserve"> </w:t>
+        </w:r>
+      </w:ins>
+      <w:ins w:id="50" w:author="Ana Kruta" w:date="2015-07-21T10:46:00Z">
+        <w:r>
+          <w:rPr>
+            <w:rFonts w:ascii="Times New Roman" w:hAnsi="Times New Roman" w:cs="Times New Roman"/>
+            <w:sz w:val="24"/>
+            <w:szCs w:val="24"/>
+          </w:rPr>
+          <w:t xml:space="preserve">a partir </w:t>
+        </w:r>
+      </w:ins>
+      <w:del w:id="51" w:author="Ana Kruta" w:date="2015-07-21T10:46:00Z">
+        <w:r>
+          <w:rPr>
+            <w:rFonts w:ascii="Times New Roman" w:hAnsi="Times New Roman" w:cs="Times New Roman"/>
+            <w:sz w:val="24"/>
+            <w:szCs w:val="24"/>
+          </w:rPr>
+          <w:delText xml:space="preserve">com </w:delText>
+        </w:r>
+      </w:del>
+      <w:ins w:id="52" w:author="Ana Kruta" w:date="2015-07-21T10:46:00Z">
+        <w:r>
+          <w:rPr>
+            <w:rFonts w:ascii="Times New Roman" w:hAnsi="Times New Roman" w:cs="Times New Roman"/>
+            <w:sz w:val="24"/>
+            <w:szCs w:val="24"/>
+          </w:rPr>
+          <w:t>d</w:t>
+        </w:r>
+      </w:ins>
+      <w:r>
+        <w:rPr>
+          <w:rFonts w:ascii="Times New Roman" w:hAnsi="Times New Roman" w:cs="Times New Roman"/>
+          <w:sz w:val="24"/>
+          <w:szCs w:val="24"/>
+        </w:rPr>
+        <w:t>a definição das fontes interna</w:t>
+      </w:r>
+      <w:ins w:id="53" w:author="Ana Kruta" w:date="2015-07-21T10:46:00Z">
+        <w:r>
+          <w:rPr>
+            <w:rFonts w:ascii="Times New Roman" w:hAnsi="Times New Roman" w:cs="Times New Roman"/>
+            <w:sz w:val="24"/>
+            <w:szCs w:val="24"/>
+          </w:rPr>
+          <w:t>s</w:t>
+        </w:r>
+      </w:ins>
+      <w:r>
+        <w:rPr>
+          <w:rFonts w:ascii="Times New Roman" w:hAnsi="Times New Roman" w:cs="Times New Roman"/>
+          <w:sz w:val="24"/>
+          <w:szCs w:val="24"/>
+        </w:rPr>
+        <w:t xml:space="preserve"> e externa</w:t>
+      </w:r>
+      <w:ins w:id="54" w:author="Ana Kruta" w:date="2015-07-21T10:46:00Z">
+        <w:r>
+          <w:rPr>
+            <w:rFonts w:ascii="Times New Roman" w:hAnsi="Times New Roman" w:cs="Times New Roman"/>
+            <w:sz w:val="24"/>
+            <w:szCs w:val="24"/>
+          </w:rPr>
+          <w:t xml:space="preserve">s </w:t>
+        </w:r>
+        <w:proofErr w:type="gramStart"/>
+        <w:r>
+          <w:rPr>
+            <w:rFonts w:ascii="Times New Roman" w:hAnsi="Times New Roman" w:cs="Times New Roman"/>
+            <w:sz w:val="24"/>
+            <w:szCs w:val="24"/>
+          </w:rPr>
+          <w:t xml:space="preserve">e </w:t>
+        </w:r>
+      </w:ins>
+      <w:del w:id="55" w:author="Ana Kruta" w:date="2015-07-21T10:46:00Z">
+        <w:r>
+          <w:rPr>
+            <w:rFonts w:ascii="Times New Roman" w:hAnsi="Times New Roman" w:cs="Times New Roman"/>
+            <w:sz w:val="24"/>
+            <w:szCs w:val="24"/>
+          </w:rPr>
+          <w:delText>,</w:delText>
+        </w:r>
+      </w:del>
+      <w:r>
+        <w:rPr>
+          <w:rFonts w:ascii="Times New Roman" w:hAnsi="Times New Roman" w:cs="Times New Roman"/>
+          <w:sz w:val="24"/>
+          <w:szCs w:val="24"/>
+        </w:rPr>
+        <w:t xml:space="preserve"> dos</w:t>
+      </w:r>
+      <w:proofErr w:type="gramEnd"/>
+      <w:r>
+        <w:rPr>
+          <w:rFonts w:ascii="Times New Roman" w:hAnsi="Times New Roman" w:cs="Times New Roman"/>
+          <w:sz w:val="24"/>
+          <w:szCs w:val="24"/>
+        </w:rPr>
+        <w:t xml:space="preserve"> nós (categorias e temas). N</w:t>
+      </w:r>
+      <w:ins w:id="56" w:author="Ana Kruta" w:date="2015-07-21T10:47:00Z">
+        <w:r>
+          <w:rPr>
+            <w:rFonts w:ascii="Times New Roman" w:hAnsi="Times New Roman" w:cs="Times New Roman"/>
+            <w:sz w:val="24"/>
+            <w:szCs w:val="24"/>
+          </w:rPr>
+          <w:t xml:space="preserve">o primeiro momento de contato com o </w:t>
+        </w:r>
+        <w:proofErr w:type="spellStart"/>
+        <w:r>
+          <w:rPr>
+            <w:rFonts w:ascii="Times New Roman" w:hAnsi="Times New Roman" w:cs="Times New Roman"/>
+            <w:sz w:val="24"/>
+            <w:szCs w:val="24"/>
+          </w:rPr>
+          <w:t>NVivo</w:t>
+        </w:r>
+        <w:proofErr w:type="spellEnd"/>
+        <w:r>
+          <w:rPr>
+            <w:rFonts w:ascii="Times New Roman" w:hAnsi="Times New Roman" w:cs="Times New Roman"/>
+            <w:sz w:val="24"/>
+            <w:szCs w:val="24"/>
+          </w:rPr>
+          <w:t xml:space="preserve"> tivemos algumas dificuldades que consideramos normais em funç</w:t>
+        </w:r>
+      </w:ins>
+      <w:ins w:id="57" w:author="Ana Kruta" w:date="2015-07-21T10:48:00Z">
+        <w:r>
+          <w:rPr>
+            <w:rFonts w:ascii="Times New Roman" w:hAnsi="Times New Roman" w:cs="Times New Roman"/>
+            <w:sz w:val="24"/>
+            <w:szCs w:val="24"/>
+          </w:rPr>
+          <w:t xml:space="preserve">ão de </w:t>
+        </w:r>
+      </w:ins>
+      <w:r>
+        <w:rPr>
+          <w:rFonts w:ascii="Times New Roman" w:hAnsi="Times New Roman" w:cs="Times New Roman"/>
+          <w:sz w:val="24"/>
+          <w:szCs w:val="24"/>
+        </w:rPr>
+        <w:t>es</w:t>
+      </w:r>
+      <w:ins w:id="58" w:author="Ana Kruta" w:date="2015-07-21T10:48:00Z">
+        <w:r>
+          <w:rPr>
+            <w:rFonts w:ascii="Times New Roman" w:hAnsi="Times New Roman" w:cs="Times New Roman"/>
+            <w:sz w:val="24"/>
+            <w:szCs w:val="24"/>
+          </w:rPr>
+          <w:t xml:space="preserve">tarmos trabalhando com uma </w:t>
+        </w:r>
+        <w:proofErr w:type="gramStart"/>
+        <w:r>
+          <w:rPr>
+            <w:rFonts w:ascii="Times New Roman" w:hAnsi="Times New Roman" w:cs="Times New Roman"/>
+            <w:sz w:val="24"/>
+            <w:szCs w:val="24"/>
+          </w:rPr>
+          <w:t xml:space="preserve">nova </w:t>
+        </w:r>
+      </w:ins>
+      <w:del w:id="59" w:author="Ana Kruta" w:date="2015-07-21T10:48:00Z">
+        <w:r>
+          <w:rPr>
+            <w:rFonts w:ascii="Times New Roman" w:hAnsi="Times New Roman" w:cs="Times New Roman"/>
+            <w:sz w:val="24"/>
+            <w:szCs w:val="24"/>
+          </w:rPr>
+          <w:delText>sa ocasião, houve uma dificuldade que pode ser definida como de um novato no uso de uma</w:delText>
+        </w:r>
+      </w:del>
+      <w:r>
+        <w:rPr>
+          <w:rFonts w:ascii="Times New Roman" w:hAnsi="Times New Roman" w:cs="Times New Roman"/>
+          <w:sz w:val="24"/>
+          <w:szCs w:val="24"/>
+        </w:rPr>
+        <w:t xml:space="preserve"> ferramenta</w:t>
+      </w:r>
+      <w:proofErr w:type="gramEnd"/>
+      <w:ins w:id="60" w:author="Ana Kruta" w:date="2015-07-21T10:48:00Z">
+        <w:r>
+          <w:rPr>
+            <w:rFonts w:ascii="Times New Roman" w:hAnsi="Times New Roman" w:cs="Times New Roman"/>
+            <w:sz w:val="24"/>
+            <w:szCs w:val="24"/>
+          </w:rPr>
+          <w:t xml:space="preserve">. Tais </w:t>
+        </w:r>
+        <w:r>
+          <w:rPr>
+            <w:rFonts w:ascii="Times New Roman" w:hAnsi="Times New Roman" w:cs="Times New Roman"/>
+            <w:sz w:val="24"/>
+            <w:szCs w:val="24"/>
+          </w:rPr>
+          <w:lastRenderedPageBreak/>
+          <w:t xml:space="preserve">dificuldades foram, </w:t>
+        </w:r>
+        <w:proofErr w:type="gramStart"/>
+        <w:r>
+          <w:rPr>
+            <w:rFonts w:ascii="Times New Roman" w:hAnsi="Times New Roman" w:cs="Times New Roman"/>
+            <w:sz w:val="24"/>
+            <w:szCs w:val="24"/>
+          </w:rPr>
+          <w:t xml:space="preserve">principalmente, </w:t>
+        </w:r>
+      </w:ins>
+      <w:del w:id="61" w:author="Ana Kruta" w:date="2015-07-21T10:48:00Z">
+        <w:r>
+          <w:rPr>
+            <w:rFonts w:ascii="Times New Roman" w:hAnsi="Times New Roman" w:cs="Times New Roman"/>
+            <w:sz w:val="24"/>
+            <w:szCs w:val="24"/>
+          </w:rPr>
+          <w:delText>,</w:delText>
+        </w:r>
+      </w:del>
+      <w:del w:id="62" w:author="Ana Kruta" w:date="2015-07-21T10:49:00Z">
+        <w:r>
+          <w:rPr>
+            <w:rFonts w:ascii="Times New Roman" w:hAnsi="Times New Roman" w:cs="Times New Roman"/>
+            <w:sz w:val="24"/>
+            <w:szCs w:val="24"/>
+          </w:rPr>
+          <w:delText xml:space="preserve"> ou seja, dificuldade</w:delText>
+        </w:r>
+      </w:del>
+      <w:r>
+        <w:rPr>
+          <w:rFonts w:ascii="Times New Roman" w:hAnsi="Times New Roman" w:cs="Times New Roman"/>
+          <w:sz w:val="24"/>
+          <w:szCs w:val="24"/>
+        </w:rPr>
+        <w:t xml:space="preserve"> na</w:t>
+      </w:r>
+      <w:proofErr w:type="gramEnd"/>
+      <w:r>
+        <w:rPr>
+          <w:rFonts w:ascii="Times New Roman" w:hAnsi="Times New Roman" w:cs="Times New Roman"/>
+          <w:sz w:val="24"/>
+          <w:szCs w:val="24"/>
+        </w:rPr>
+        <w:t xml:space="preserve"> busca e entendimento do menu do software</w:t>
+      </w:r>
+      <w:ins w:id="63" w:author="Ana Kruta" w:date="2015-07-21T10:49:00Z">
+        <w:r>
+          <w:rPr>
+            <w:rFonts w:ascii="Times New Roman" w:hAnsi="Times New Roman" w:cs="Times New Roman"/>
+            <w:sz w:val="24"/>
+            <w:szCs w:val="24"/>
+          </w:rPr>
+          <w:t xml:space="preserve"> e de seus</w:t>
+        </w:r>
+      </w:ins>
+      <w:del w:id="64" w:author="Ana Kruta" w:date="2015-07-21T10:49:00Z">
+        <w:r>
+          <w:rPr>
+            <w:rFonts w:ascii="Times New Roman" w:hAnsi="Times New Roman" w:cs="Times New Roman"/>
+            <w:sz w:val="24"/>
+            <w:szCs w:val="24"/>
+          </w:rPr>
+          <w:delText>, dos</w:delText>
+        </w:r>
+      </w:del>
+      <w:r>
+        <w:rPr>
+          <w:rFonts w:ascii="Times New Roman" w:hAnsi="Times New Roman" w:cs="Times New Roman"/>
+          <w:sz w:val="24"/>
+          <w:szCs w:val="24"/>
+        </w:rPr>
+        <w:t xml:space="preserve"> atalhos. </w:t>
+      </w:r>
+      <w:ins w:id="65" w:author="Ana Kruta" w:date="2015-07-21T10:49:00Z">
+        <w:r>
+          <w:rPr>
+            <w:rFonts w:ascii="Times New Roman" w:hAnsi="Times New Roman" w:cs="Times New Roman"/>
+            <w:sz w:val="24"/>
+            <w:szCs w:val="24"/>
+          </w:rPr>
+          <w:t xml:space="preserve">Estas dificuldades foram sendo sanadas </w:t>
+        </w:r>
+        <w:proofErr w:type="spellStart"/>
+        <w:proofErr w:type="gramStart"/>
+        <w:r>
+          <w:rPr>
+            <w:rFonts w:ascii="Times New Roman" w:hAnsi="Times New Roman" w:cs="Times New Roman"/>
+            <w:sz w:val="24"/>
+            <w:szCs w:val="24"/>
+          </w:rPr>
+          <w:t>a</w:t>
+        </w:r>
+        <w:proofErr w:type="spellEnd"/>
+        <w:proofErr w:type="gramEnd"/>
+        <w:r>
+          <w:rPr>
+            <w:rFonts w:ascii="Times New Roman" w:hAnsi="Times New Roman" w:cs="Times New Roman"/>
+            <w:sz w:val="24"/>
+            <w:szCs w:val="24"/>
+          </w:rPr>
+          <w:t xml:space="preserve"> medida que nos </w:t>
+        </w:r>
+      </w:ins>
+      <w:del w:id="66" w:author="Ana Kruta" w:date="2015-07-21T10:49:00Z">
+        <w:r>
+          <w:rPr>
+            <w:rFonts w:ascii="Times New Roman" w:hAnsi="Times New Roman" w:cs="Times New Roman"/>
+            <w:sz w:val="24"/>
+            <w:szCs w:val="24"/>
+          </w:rPr>
+          <w:delText xml:space="preserve">Mas com a </w:delText>
+        </w:r>
+      </w:del>
+      <w:r>
+        <w:rPr>
+          <w:rFonts w:ascii="Times New Roman" w:hAnsi="Times New Roman" w:cs="Times New Roman"/>
+          <w:sz w:val="24"/>
+          <w:szCs w:val="24"/>
+        </w:rPr>
+        <w:t>apropria</w:t>
+      </w:r>
+      <w:ins w:id="67" w:author="Ana Kruta" w:date="2015-07-21T10:49:00Z">
+        <w:r>
+          <w:rPr>
+            <w:rFonts w:ascii="Times New Roman" w:hAnsi="Times New Roman" w:cs="Times New Roman"/>
+            <w:sz w:val="24"/>
+            <w:szCs w:val="24"/>
+          </w:rPr>
+          <w:t>mos</w:t>
+        </w:r>
+      </w:ins>
+      <w:del w:id="68" w:author="Ana Kruta" w:date="2015-07-21T10:49:00Z">
+        <w:r>
+          <w:rPr>
+            <w:rFonts w:ascii="Times New Roman" w:hAnsi="Times New Roman" w:cs="Times New Roman"/>
+            <w:sz w:val="24"/>
+            <w:szCs w:val="24"/>
+          </w:rPr>
+          <w:delText>ção</w:delText>
+        </w:r>
+      </w:del>
+      <w:r>
+        <w:rPr>
+          <w:rFonts w:ascii="Times New Roman" w:hAnsi="Times New Roman" w:cs="Times New Roman"/>
+          <w:sz w:val="24"/>
+          <w:szCs w:val="24"/>
+        </w:rPr>
+        <w:t xml:space="preserve"> dos conceitos e funcionalidades da ferramenta</w:t>
+      </w:r>
+      <w:ins w:id="69" w:author="Ana Kruta" w:date="2015-07-21T10:52:00Z">
+        <w:r>
+          <w:rPr>
+            <w:rFonts w:ascii="Times New Roman" w:hAnsi="Times New Roman" w:cs="Times New Roman"/>
+            <w:sz w:val="24"/>
+            <w:szCs w:val="24"/>
+          </w:rPr>
+          <w:t xml:space="preserve"> e passamos a</w:t>
+        </w:r>
+      </w:ins>
+      <w:del w:id="70" w:author="Ana Kruta" w:date="2015-07-21T10:52:00Z">
+        <w:r>
+          <w:rPr>
+            <w:rFonts w:ascii="Times New Roman" w:hAnsi="Times New Roman" w:cs="Times New Roman"/>
+            <w:sz w:val="24"/>
+            <w:szCs w:val="24"/>
+          </w:rPr>
+          <w:delText>, já é possível</w:delText>
+        </w:r>
+      </w:del>
+      <w:r>
+        <w:rPr>
+          <w:rFonts w:ascii="Times New Roman" w:hAnsi="Times New Roman" w:cs="Times New Roman"/>
+          <w:sz w:val="24"/>
+          <w:szCs w:val="24"/>
+        </w:rPr>
+        <w:t xml:space="preserve"> compreender seu objetivo e funcionalidade. </w:t>
+      </w:r>
+      <w:ins w:id="71" w:author="Ana Kruta" w:date="2015-07-21T10:53:00Z">
+        <w:r>
+          <w:rPr>
+            <w:rFonts w:ascii="Times New Roman" w:hAnsi="Times New Roman" w:cs="Times New Roman"/>
+            <w:sz w:val="24"/>
+            <w:szCs w:val="24"/>
+          </w:rPr>
+          <w:t xml:space="preserve">Neste segundo encontro </w:t>
+        </w:r>
+        <w:proofErr w:type="gramStart"/>
+        <w:r>
+          <w:rPr>
+            <w:rFonts w:ascii="Times New Roman" w:hAnsi="Times New Roman" w:cs="Times New Roman"/>
+            <w:sz w:val="24"/>
+            <w:szCs w:val="24"/>
+          </w:rPr>
+          <w:t xml:space="preserve">ainda </w:t>
+        </w:r>
+      </w:ins>
+      <w:del w:id="72" w:author="Ana Kruta" w:date="2015-07-21T10:53:00Z">
+        <w:r>
+          <w:rPr>
+            <w:rFonts w:ascii="Times New Roman" w:hAnsi="Times New Roman" w:cs="Times New Roman"/>
+            <w:sz w:val="24"/>
+            <w:szCs w:val="24"/>
+          </w:rPr>
+          <w:delText>Também</w:delText>
+        </w:r>
+      </w:del>
+      <w:r>
+        <w:rPr>
+          <w:rFonts w:ascii="Times New Roman" w:hAnsi="Times New Roman" w:cs="Times New Roman"/>
+          <w:sz w:val="24"/>
+          <w:szCs w:val="24"/>
+        </w:rPr>
+        <w:t xml:space="preserve"> definimos</w:t>
+      </w:r>
+      <w:proofErr w:type="gramEnd"/>
+      <w:r>
+        <w:rPr>
+          <w:rFonts w:ascii="Times New Roman" w:hAnsi="Times New Roman" w:cs="Times New Roman"/>
+          <w:sz w:val="24"/>
+          <w:szCs w:val="24"/>
+        </w:rPr>
+        <w:t xml:space="preserve"> as classificações da entrevista com três atributos: Entrevistador (texto); Data da Entrevista (Data/Hora) e Analisado (Booleano). Vivenciamos a experiência de utilizar diversos tipos de consultas com os classificadores, nós e fontes criados. </w:t>
+      </w:r>
+    </w:p>
+    <w:p>
+      <w:pPr>
+        <w:spacing w:after="0"/>
+        <w:jc w:val="both"/>
+        <w:rPr>
+          <w:rFonts w:ascii="Times New Roman" w:hAnsi="Times New Roman" w:cs="Times New Roman"/>
+          <w:sz w:val="24"/>
+          <w:szCs w:val="24"/>
+        </w:rPr>
+      </w:pPr>
+      <w:r>
+        <w:rPr>
+          <w:rFonts w:ascii="Times New Roman" w:hAnsi="Times New Roman" w:cs="Times New Roman"/>
+          <w:sz w:val="24"/>
+          <w:szCs w:val="24"/>
+        </w:rPr>
+        <w:tab/>
+        <w:t xml:space="preserve">Na </w:t>
+      </w:r>
+      <w:del w:id="73" w:author="Ana Kruta" w:date="2015-07-21T10:56:00Z">
+        <w:r>
+          <w:rPr>
+            <w:rFonts w:ascii="Times New Roman" w:hAnsi="Times New Roman" w:cs="Times New Roman"/>
+            <w:sz w:val="24"/>
+            <w:szCs w:val="24"/>
+          </w:rPr>
+          <w:delText xml:space="preserve">reunião da </w:delText>
+        </w:r>
+      </w:del>
+      <w:r>
+        <w:rPr>
+          <w:rFonts w:ascii="Times New Roman" w:hAnsi="Times New Roman" w:cs="Times New Roman"/>
+          <w:sz w:val="24"/>
+          <w:szCs w:val="24"/>
+        </w:rPr>
+        <w:t>quinta feira dia 16 de julho</w:t>
+      </w:r>
+      <w:ins w:id="74" w:author="Ana Kruta" w:date="2015-07-21T10:56:00Z">
+        <w:r>
+          <w:rPr>
+            <w:rFonts w:ascii="Times New Roman" w:hAnsi="Times New Roman" w:cs="Times New Roman"/>
+            <w:sz w:val="24"/>
+            <w:szCs w:val="24"/>
+          </w:rPr>
+          <w:t xml:space="preserve"> nos reunimos novamente e</w:t>
+        </w:r>
+      </w:ins>
+      <w:del w:id="75" w:author="Ana Kruta" w:date="2015-07-21T10:56:00Z">
+        <w:r>
+          <w:rPr>
+            <w:rFonts w:ascii="Times New Roman" w:hAnsi="Times New Roman" w:cs="Times New Roman"/>
+            <w:sz w:val="24"/>
+            <w:szCs w:val="24"/>
+          </w:rPr>
+          <w:delText>,</w:delText>
+        </w:r>
+      </w:del>
+      <w:r>
+        <w:rPr>
+          <w:rFonts w:ascii="Times New Roman" w:hAnsi="Times New Roman" w:cs="Times New Roman"/>
+          <w:sz w:val="24"/>
+          <w:szCs w:val="24"/>
+        </w:rPr>
+        <w:t xml:space="preserve"> começamos a fazer os relacionamentos entre as categorias, e a partir deles, criamos um pequeno modelo também para entender sua funcionalidade. </w:t>
+      </w:r>
+      <w:r>
+        <w:rPr>
+          <w:rFonts w:ascii="Times New Roman" w:hAnsi="Times New Roman" w:cs="Times New Roman"/>
+          <w:sz w:val="24"/>
+          <w:szCs w:val="24"/>
+        </w:rPr>
+        <w:t xml:space="preserve">Este modelo era fruto da relação de </w:t>
+      </w:r>
+      <w:r>
+        <w:rPr>
+          <w:rFonts w:ascii="Times New Roman" w:hAnsi="Times New Roman" w:cs="Times New Roman"/>
+          <w:sz w:val="24"/>
+          <w:szCs w:val="24"/>
+        </w:rPr>
+        <w:t>quatro categorias</w:t>
+      </w:r>
+      <w:ins w:id="76" w:author="Ana Kruta" w:date="2015-07-21T10:56:00Z">
+        <w:r>
+          <w:rPr>
+            <w:rFonts w:ascii="Times New Roman" w:hAnsi="Times New Roman" w:cs="Times New Roman"/>
+            <w:sz w:val="24"/>
+            <w:szCs w:val="24"/>
+          </w:rPr>
+          <w:t xml:space="preserve"> (nós)</w:t>
+        </w:r>
+      </w:ins>
+      <w:r>
+        <w:rPr>
+          <w:rFonts w:ascii="Times New Roman" w:hAnsi="Times New Roman" w:cs="Times New Roman"/>
+          <w:sz w:val="24"/>
+          <w:szCs w:val="24"/>
+        </w:rPr>
+        <w:t>, que posteriormente sabíamos que iria mudar</w:t>
+      </w:r>
+      <w:ins w:id="77" w:author="Ana Kruta" w:date="2015-07-21T10:57:00Z">
+        <w:r>
+          <w:rPr>
+            <w:rFonts w:ascii="Times New Roman" w:hAnsi="Times New Roman" w:cs="Times New Roman"/>
+            <w:sz w:val="24"/>
+            <w:szCs w:val="24"/>
+          </w:rPr>
+          <w:t>, tendo em vista que ainda estávamos no processo de atribuir nós (temas) a entrevista</w:t>
+        </w:r>
+      </w:ins>
+      <w:ins w:id="78" w:author="Ana Kruta" w:date="2015-07-21T10:58:00Z">
+        <w:r>
+          <w:rPr>
+            <w:rFonts w:ascii="Times New Roman" w:hAnsi="Times New Roman" w:cs="Times New Roman"/>
+            <w:sz w:val="24"/>
+            <w:szCs w:val="24"/>
+          </w:rPr>
+          <w:t xml:space="preserve">, o que foi feito pelos membros do grupo na </w:t>
+        </w:r>
+      </w:ins>
+      <w:ins w:id="79" w:author="Ana Kruta" w:date="2015-07-21T10:59:00Z">
+        <w:r>
+          <w:rPr>
+            <w:rFonts w:ascii="Times New Roman" w:hAnsi="Times New Roman" w:cs="Times New Roman"/>
+            <w:sz w:val="24"/>
+            <w:szCs w:val="24"/>
+          </w:rPr>
+          <w:t>sequência. A</w:t>
+        </w:r>
+      </w:ins>
+      <w:ins w:id="80" w:author="Ana Kruta" w:date="2015-07-21T10:58:00Z">
+        <w:r>
+          <w:rPr>
+            <w:rFonts w:ascii="Times New Roman" w:hAnsi="Times New Roman" w:cs="Times New Roman"/>
+            <w:sz w:val="24"/>
+            <w:szCs w:val="24"/>
+          </w:rPr>
+          <w:t>ssim</w:t>
+        </w:r>
+      </w:ins>
+      <w:del w:id="81" w:author="Ana Kruta" w:date="2015-07-21T10:59:00Z">
+        <w:r>
+          <w:rPr>
+            <w:rFonts w:ascii="Times New Roman" w:hAnsi="Times New Roman" w:cs="Times New Roman"/>
+            <w:sz w:val="24"/>
+            <w:szCs w:val="24"/>
+          </w:rPr>
+          <w:delText xml:space="preserve">. </w:delText>
+        </w:r>
+      </w:del>
+      <w:ins w:id="82" w:author="Ana Kruta" w:date="2015-07-21T10:58:00Z">
+        <w:r>
+          <w:rPr>
+            <w:rFonts w:ascii="Times New Roman" w:hAnsi="Times New Roman" w:cs="Times New Roman"/>
+            <w:sz w:val="24"/>
+            <w:szCs w:val="24"/>
+          </w:rPr>
+          <w:t xml:space="preserve"> </w:t>
+        </w:r>
+      </w:ins>
+      <w:del w:id="83" w:author="Ana Kruta" w:date="2015-07-21T10:58:00Z">
+        <w:r>
+          <w:rPr>
+            <w:rFonts w:ascii="Times New Roman" w:hAnsi="Times New Roman" w:cs="Times New Roman"/>
+            <w:sz w:val="24"/>
+            <w:szCs w:val="24"/>
+          </w:rPr>
+          <w:delText xml:space="preserve">Mais </w:delText>
+        </w:r>
+      </w:del>
+      <w:ins w:id="84" w:author="Ana Kruta" w:date="2015-07-21T10:57:00Z">
+        <w:r>
+          <w:rPr>
+            <w:rFonts w:ascii="Times New Roman" w:hAnsi="Times New Roman" w:cs="Times New Roman"/>
+            <w:sz w:val="24"/>
+            <w:szCs w:val="24"/>
+          </w:rPr>
+          <w:t>‘</w:t>
+        </w:r>
+      </w:ins>
+      <w:r>
+        <w:rPr>
+          <w:rFonts w:ascii="Times New Roman" w:hAnsi="Times New Roman" w:cs="Times New Roman"/>
+          <w:sz w:val="24"/>
+          <w:szCs w:val="24"/>
+        </w:rPr>
+        <w:t>nós</w:t>
+      </w:r>
+      <w:ins w:id="85" w:author="Ana Kruta" w:date="2015-07-21T10:57:00Z">
+        <w:r>
+          <w:rPr>
+            <w:rFonts w:ascii="Times New Roman" w:hAnsi="Times New Roman" w:cs="Times New Roman"/>
+            <w:sz w:val="24"/>
+            <w:szCs w:val="24"/>
+          </w:rPr>
+          <w:t>’</w:t>
+        </w:r>
+      </w:ins>
+      <w:r>
+        <w:rPr>
+          <w:rFonts w:ascii="Times New Roman" w:hAnsi="Times New Roman" w:cs="Times New Roman"/>
+          <w:sz w:val="24"/>
+          <w:szCs w:val="24"/>
+        </w:rPr>
+        <w:t xml:space="preserve"> foram acrescentados ao projeto, completando a categorização de toda a entrevista. </w:t>
+      </w:r>
+      <w:r>
+        <w:rPr>
+          <w:rFonts w:ascii="Times New Roman" w:hAnsi="Times New Roman" w:cs="Times New Roman"/>
+          <w:sz w:val="24"/>
+          <w:szCs w:val="24"/>
+        </w:rPr>
+        <w:t xml:space="preserve">Nessa ocasião, começamos a entender melhor de que forma a ferramenta contribui à categorização dos dados e sua organização e direcionamento para fins específicos. </w:t>
       </w:r>
     </w:p>
     <w:p>
@@ -769,9 +2047,432 @@
           <w:sz w:val="24"/>
           <w:szCs w:val="24"/>
         </w:rPr>
-        <w:lastRenderedPageBreak/>
-        <w:t xml:space="preserve">Após o término da inserção dos nós, foi possível entender como os relacionamentos podem ser criados de forma a melhor estruturar o modelo. </w:t>
-      </w:r>
+        <w:t>Cada um de nós inseriu nós</w:t>
+      </w:r>
+      <w:ins w:id="86" w:author="Ana Kruta" w:date="2015-07-21T11:00:00Z">
+        <w:r>
+          <w:rPr>
+            <w:rFonts w:ascii="Times New Roman" w:hAnsi="Times New Roman" w:cs="Times New Roman"/>
+            <w:sz w:val="24"/>
+            <w:szCs w:val="24"/>
+          </w:rPr>
+          <w:t xml:space="preserve"> (</w:t>
+        </w:r>
+      </w:ins>
+      <w:del w:id="87" w:author="Ana Kruta" w:date="2015-07-21T11:00:00Z">
+        <w:r>
+          <w:rPr>
+            <w:rFonts w:ascii="Times New Roman" w:hAnsi="Times New Roman" w:cs="Times New Roman"/>
+            <w:sz w:val="24"/>
+            <w:szCs w:val="24"/>
+          </w:rPr>
+          <w:delText xml:space="preserve"> e </w:delText>
+        </w:r>
+      </w:del>
+      <w:r>
+        <w:rPr>
+          <w:rFonts w:ascii="Times New Roman" w:hAnsi="Times New Roman" w:cs="Times New Roman"/>
+          <w:sz w:val="24"/>
+          <w:szCs w:val="24"/>
+        </w:rPr>
+        <w:t>categorias</w:t>
+      </w:r>
+      <w:ins w:id="88" w:author="Ana Kruta" w:date="2015-07-21T11:00:00Z">
+        <w:r>
+          <w:rPr>
+            <w:rFonts w:ascii="Times New Roman" w:hAnsi="Times New Roman" w:cs="Times New Roman"/>
+            <w:sz w:val="24"/>
+            <w:szCs w:val="24"/>
+          </w:rPr>
+          <w:t xml:space="preserve"> e temas)</w:t>
+        </w:r>
+      </w:ins>
+      <w:r>
+        <w:rPr>
+          <w:rFonts w:ascii="Times New Roman" w:hAnsi="Times New Roman" w:cs="Times New Roman"/>
+          <w:sz w:val="24"/>
+          <w:szCs w:val="24"/>
+        </w:rPr>
+        <w:t xml:space="preserve"> </w:t>
+      </w:r>
+      <w:del w:id="89" w:author="Ana Kruta" w:date="2015-07-21T11:01:00Z">
+        <w:r>
+          <w:rPr>
+            <w:rFonts w:ascii="Times New Roman" w:hAnsi="Times New Roman" w:cs="Times New Roman"/>
+            <w:sz w:val="24"/>
+            <w:szCs w:val="24"/>
+          </w:rPr>
+          <w:delText xml:space="preserve">da </w:delText>
+        </w:r>
+      </w:del>
+      <w:ins w:id="90" w:author="Ana Kruta" w:date="2015-07-21T11:01:00Z">
+        <w:r>
+          <w:rPr>
+            <w:rFonts w:ascii="Times New Roman" w:hAnsi="Times New Roman" w:cs="Times New Roman"/>
+            <w:sz w:val="24"/>
+            <w:szCs w:val="24"/>
+          </w:rPr>
+          <w:t>à</w:t>
+        </w:r>
+        <w:r>
+          <w:rPr>
+            <w:rFonts w:ascii="Times New Roman" w:hAnsi="Times New Roman" w:cs="Times New Roman"/>
+            <w:sz w:val="24"/>
+            <w:szCs w:val="24"/>
+          </w:rPr>
+          <w:t xml:space="preserve"> </w:t>
+        </w:r>
+      </w:ins>
+      <w:r>
+        <w:rPr>
+          <w:rFonts w:ascii="Times New Roman" w:hAnsi="Times New Roman" w:cs="Times New Roman"/>
+          <w:sz w:val="24"/>
+          <w:szCs w:val="24"/>
+        </w:rPr>
+        <w:t xml:space="preserve">entrevista que utilizamos, mas todos discutimos e temos conhecimento de seu conteúdo e objetivo. Dessa maneira, ficou um trabalho conjunto </w:t>
+      </w:r>
+      <w:r>
+        <w:rPr>
+          <w:rFonts w:ascii="Times New Roman" w:hAnsi="Times New Roman" w:cs="Times New Roman"/>
+          <w:sz w:val="24"/>
+          <w:szCs w:val="24"/>
+        </w:rPr>
+        <w:t xml:space="preserve">interessante para nós. </w:t>
+      </w:r>
+      <w:ins w:id="91" w:author="Ana Kruta" w:date="2015-07-21T11:06:00Z">
+        <w:r>
+          <w:rPr>
+            <w:rFonts w:ascii="Times New Roman" w:hAnsi="Times New Roman" w:cs="Times New Roman"/>
+            <w:sz w:val="24"/>
+            <w:szCs w:val="24"/>
+          </w:rPr>
+          <w:t>No entanto, a</w:t>
+        </w:r>
+      </w:ins>
+      <w:ins w:id="92" w:author="Ana Kruta" w:date="2015-07-21T11:02:00Z">
+        <w:r>
+          <w:rPr>
+            <w:rFonts w:ascii="Times New Roman" w:hAnsi="Times New Roman" w:cs="Times New Roman"/>
+            <w:sz w:val="24"/>
+            <w:szCs w:val="24"/>
+          </w:rPr>
+          <w:t xml:space="preserve">o apresentarmos o nosso projeto preliminar aos professores do curso nos foi questionado o por que não havia descritores nos nós, tendo em vista que diferentes </w:t>
+        </w:r>
+      </w:ins>
+      <w:ins w:id="93" w:author="Ana Kruta" w:date="2015-07-21T11:09:00Z">
+        <w:r>
+          <w:rPr>
+            <w:rFonts w:ascii="Times New Roman" w:hAnsi="Times New Roman" w:cs="Times New Roman"/>
+            <w:sz w:val="24"/>
+            <w:szCs w:val="24"/>
+          </w:rPr>
+          <w:t>‘</w:t>
+        </w:r>
+      </w:ins>
+      <w:ins w:id="94" w:author="Ana Kruta" w:date="2015-07-21T11:02:00Z">
+        <w:r>
+          <w:rPr>
+            <w:rFonts w:ascii="Times New Roman" w:hAnsi="Times New Roman" w:cs="Times New Roman"/>
+            <w:sz w:val="24"/>
+            <w:szCs w:val="24"/>
+          </w:rPr>
+          <w:t>nós</w:t>
+        </w:r>
+      </w:ins>
+      <w:ins w:id="95" w:author="Ana Kruta" w:date="2015-07-21T11:09:00Z">
+        <w:r>
+          <w:rPr>
+            <w:rFonts w:ascii="Times New Roman" w:hAnsi="Times New Roman" w:cs="Times New Roman"/>
+            <w:sz w:val="24"/>
+            <w:szCs w:val="24"/>
+          </w:rPr>
+          <w:t>’</w:t>
+        </w:r>
+      </w:ins>
+      <w:ins w:id="96" w:author="Ana Kruta" w:date="2015-07-21T11:02:00Z">
+        <w:r>
+          <w:rPr>
+            <w:rFonts w:ascii="Times New Roman" w:hAnsi="Times New Roman" w:cs="Times New Roman"/>
+            <w:sz w:val="24"/>
+            <w:szCs w:val="24"/>
+          </w:rPr>
+          <w:t xml:space="preserve"> foram cria</w:t>
+        </w:r>
+      </w:ins>
+      <w:ins w:id="97" w:author="Ana Kruta" w:date="2015-07-21T11:03:00Z">
+        <w:r>
+          <w:rPr>
+            <w:rFonts w:ascii="Times New Roman" w:hAnsi="Times New Roman" w:cs="Times New Roman"/>
+            <w:sz w:val="24"/>
+            <w:szCs w:val="24"/>
+          </w:rPr>
+          <w:t>dos por cada um dos membros do grupo</w:t>
+        </w:r>
+        <w:r>
+          <w:rPr>
+            <w:rFonts w:ascii="Times New Roman" w:hAnsi="Times New Roman" w:cs="Times New Roman"/>
+            <w:sz w:val="24"/>
+            <w:szCs w:val="24"/>
+          </w:rPr>
+          <w:t>.</w:t>
+        </w:r>
+      </w:ins>
+      <w:ins w:id="98" w:author="Ana Kruta" w:date="2015-07-21T11:08:00Z">
+        <w:r>
+          <w:rPr>
+            <w:rFonts w:ascii="Times New Roman" w:hAnsi="Times New Roman" w:cs="Times New Roman"/>
+            <w:sz w:val="24"/>
+            <w:szCs w:val="24"/>
+          </w:rPr>
+          <w:t xml:space="preserve"> E</w:t>
+        </w:r>
+      </w:ins>
+      <w:ins w:id="99" w:author="Ana Kruta" w:date="2015-07-21T11:03:00Z">
+        <w:r>
+          <w:rPr>
+            <w:rFonts w:ascii="Times New Roman" w:hAnsi="Times New Roman" w:cs="Times New Roman"/>
+            <w:sz w:val="24"/>
+            <w:szCs w:val="24"/>
+          </w:rPr>
+          <w:t xml:space="preserve">ntendemos na ocasião a importância de colocar os descritores desses </w:t>
+        </w:r>
+      </w:ins>
+      <w:ins w:id="100" w:author="Ana Kruta" w:date="2015-07-21T11:10:00Z">
+        <w:r>
+          <w:rPr>
+            <w:rFonts w:ascii="Times New Roman" w:hAnsi="Times New Roman" w:cs="Times New Roman"/>
+            <w:sz w:val="24"/>
+            <w:szCs w:val="24"/>
+          </w:rPr>
+          <w:t>‘</w:t>
+        </w:r>
+      </w:ins>
+      <w:ins w:id="101" w:author="Ana Kruta" w:date="2015-07-21T11:03:00Z">
+        <w:r>
+          <w:rPr>
+            <w:rFonts w:ascii="Times New Roman" w:hAnsi="Times New Roman" w:cs="Times New Roman"/>
+            <w:sz w:val="24"/>
+            <w:szCs w:val="24"/>
+          </w:rPr>
+          <w:t>nós</w:t>
+        </w:r>
+      </w:ins>
+      <w:ins w:id="102" w:author="Ana Kruta" w:date="2015-07-21T11:10:00Z">
+        <w:r>
+          <w:rPr>
+            <w:rFonts w:ascii="Times New Roman" w:hAnsi="Times New Roman" w:cs="Times New Roman"/>
+            <w:sz w:val="24"/>
+            <w:szCs w:val="24"/>
+          </w:rPr>
+          <w:t>’</w:t>
+        </w:r>
+      </w:ins>
+      <w:ins w:id="103" w:author="Ana Kruta" w:date="2015-07-21T11:03:00Z">
+        <w:r>
+          <w:rPr>
+            <w:rFonts w:ascii="Times New Roman" w:hAnsi="Times New Roman" w:cs="Times New Roman"/>
+            <w:sz w:val="24"/>
+            <w:szCs w:val="24"/>
+          </w:rPr>
+          <w:t xml:space="preserve">, </w:t>
+        </w:r>
+      </w:ins>
+      <w:ins w:id="104" w:author="Ana Kruta" w:date="2015-07-21T11:10:00Z">
+        <w:r>
+          <w:rPr>
+            <w:rFonts w:ascii="Times New Roman" w:hAnsi="Times New Roman" w:cs="Times New Roman"/>
+            <w:sz w:val="24"/>
+            <w:szCs w:val="24"/>
+          </w:rPr>
+          <w:t>e</w:t>
+        </w:r>
+      </w:ins>
+      <w:ins w:id="105" w:author="Ana Kruta" w:date="2015-07-21T11:03:00Z">
+        <w:r>
+          <w:rPr>
+            <w:rFonts w:ascii="Times New Roman" w:hAnsi="Times New Roman" w:cs="Times New Roman"/>
+            <w:sz w:val="24"/>
+            <w:szCs w:val="24"/>
+          </w:rPr>
+          <w:t xml:space="preserve"> para o nosso grupo o alerta do professor</w:t>
+        </w:r>
+      </w:ins>
+      <w:ins w:id="106" w:author="Ana Kruta" w:date="2015-07-21T11:10:00Z">
+        <w:r>
+          <w:rPr>
+            <w:rFonts w:ascii="Times New Roman" w:hAnsi="Times New Roman" w:cs="Times New Roman"/>
+            <w:sz w:val="24"/>
+            <w:szCs w:val="24"/>
+          </w:rPr>
+          <w:t xml:space="preserve"> </w:t>
+        </w:r>
+        <w:r>
+          <w:rPr>
+            <w:rFonts w:ascii="Times New Roman" w:hAnsi="Times New Roman" w:cs="Times New Roman"/>
+            <w:sz w:val="24"/>
+            <w:szCs w:val="24"/>
+          </w:rPr>
+          <w:t>foi muito importante</w:t>
+        </w:r>
+      </w:ins>
+      <w:ins w:id="107" w:author="Ana Kruta" w:date="2015-07-21T11:03:00Z">
+        <w:r>
+          <w:rPr>
+            <w:rFonts w:ascii="Times New Roman" w:hAnsi="Times New Roman" w:cs="Times New Roman"/>
+            <w:sz w:val="24"/>
+            <w:szCs w:val="24"/>
+          </w:rPr>
+          <w:t>, pois, tendo em vista que trabalhamos juntos o projeto e o discutimos presencialmente e tamb</w:t>
+        </w:r>
+      </w:ins>
+      <w:ins w:id="108" w:author="Ana Kruta" w:date="2015-07-21T11:04:00Z">
+        <w:r>
+          <w:rPr>
+            <w:rFonts w:ascii="Times New Roman" w:hAnsi="Times New Roman" w:cs="Times New Roman"/>
+            <w:sz w:val="24"/>
+            <w:szCs w:val="24"/>
+          </w:rPr>
+          <w:t xml:space="preserve">ém a distância a partir de um grupo que criamos no </w:t>
+        </w:r>
+      </w:ins>
+      <w:ins w:id="109" w:author="Ana Kruta" w:date="2015-07-21T11:10:00Z">
+        <w:r>
+          <w:rPr>
+            <w:rFonts w:ascii="Times New Roman" w:hAnsi="Times New Roman" w:cs="Times New Roman"/>
+            <w:i/>
+            <w:sz w:val="24"/>
+            <w:szCs w:val="24"/>
+            <w:rPrChange w:id="110" w:author="Ana Kruta" w:date="2015-07-21T11:11:00Z">
+              <w:rPr>
+                <w:rFonts w:ascii="Times New Roman" w:hAnsi="Times New Roman" w:cs="Times New Roman"/>
+                <w:sz w:val="24"/>
+                <w:szCs w:val="24"/>
+              </w:rPr>
+            </w:rPrChange>
+          </w:rPr>
+          <w:t>WhatsApp</w:t>
+        </w:r>
+      </w:ins>
+      <w:ins w:id="111" w:author="Ana Kruta" w:date="2015-07-21T11:04:00Z">
+        <w:r>
+          <w:rPr>
+            <w:rFonts w:ascii="Times New Roman" w:hAnsi="Times New Roman" w:cs="Times New Roman"/>
+            <w:sz w:val="24"/>
+            <w:szCs w:val="24"/>
+          </w:rPr>
+          <w:t xml:space="preserve"> </w:t>
+        </w:r>
+      </w:ins>
+      <w:ins w:id="112" w:author="Ana Kruta" w:date="2015-07-21T11:11:00Z">
+        <w:r>
+          <w:rPr>
+            <w:rFonts w:ascii="Times New Roman" w:hAnsi="Times New Roman" w:cs="Times New Roman"/>
+            <w:sz w:val="24"/>
+            <w:szCs w:val="24"/>
+          </w:rPr>
+          <w:t xml:space="preserve">ainda </w:t>
+        </w:r>
+      </w:ins>
+      <w:ins w:id="113" w:author="Ana Kruta" w:date="2015-07-21T11:04:00Z">
+        <w:r>
+          <w:rPr>
+            <w:rFonts w:ascii="Times New Roman" w:hAnsi="Times New Roman" w:cs="Times New Roman"/>
+            <w:sz w:val="24"/>
+            <w:szCs w:val="24"/>
+          </w:rPr>
+          <w:t>no primeiro dia do curso</w:t>
+        </w:r>
+      </w:ins>
+      <w:ins w:id="114" w:author="Ana Kruta" w:date="2015-07-21T11:11:00Z">
+        <w:r>
+          <w:rPr>
+            <w:rFonts w:ascii="Times New Roman" w:hAnsi="Times New Roman" w:cs="Times New Roman"/>
+            <w:sz w:val="24"/>
+            <w:szCs w:val="24"/>
+          </w:rPr>
+          <w:t>,</w:t>
+        </w:r>
+      </w:ins>
+      <w:ins w:id="115" w:author="Ana Kruta" w:date="2015-07-21T11:04:00Z">
+        <w:r>
+          <w:rPr>
+            <w:rFonts w:ascii="Times New Roman" w:hAnsi="Times New Roman" w:cs="Times New Roman"/>
+            <w:sz w:val="24"/>
+            <w:szCs w:val="24"/>
+          </w:rPr>
+          <w:t xml:space="preserve"> o que nos tornou tão próximos que sabíamos exatamente o que significava cada nó, mas, nos tornamos conscientes de que isto ocorreu em funç</w:t>
+        </w:r>
+      </w:ins>
+      <w:ins w:id="116" w:author="Ana Kruta" w:date="2015-07-21T11:05:00Z">
+        <w:r>
+          <w:rPr>
+            <w:rFonts w:ascii="Times New Roman" w:hAnsi="Times New Roman" w:cs="Times New Roman"/>
+            <w:sz w:val="24"/>
+            <w:szCs w:val="24"/>
+          </w:rPr>
+          <w:t>ão de estarmos trabalhando em um projeto pequeno e</w:t>
+        </w:r>
+      </w:ins>
+      <w:ins w:id="117" w:author="Ana Kruta" w:date="2015-07-21T11:11:00Z">
+        <w:r>
+          <w:rPr>
+            <w:rFonts w:ascii="Times New Roman" w:hAnsi="Times New Roman" w:cs="Times New Roman"/>
+            <w:sz w:val="24"/>
+            <w:szCs w:val="24"/>
+          </w:rPr>
+          <w:t>, principalmente,</w:t>
+        </w:r>
+      </w:ins>
+      <w:ins w:id="118" w:author="Ana Kruta" w:date="2015-07-21T11:05:00Z">
+        <w:r>
+          <w:rPr>
+            <w:rFonts w:ascii="Times New Roman" w:hAnsi="Times New Roman" w:cs="Times New Roman"/>
+            <w:sz w:val="24"/>
+            <w:szCs w:val="24"/>
+          </w:rPr>
+          <w:t xml:space="preserve"> para aprender a usar a ferramenta</w:t>
+        </w:r>
+      </w:ins>
+      <w:ins w:id="119" w:author="Ana Kruta" w:date="2015-07-21T11:11:00Z">
+        <w:r>
+          <w:rPr>
+            <w:rFonts w:ascii="Times New Roman" w:hAnsi="Times New Roman" w:cs="Times New Roman"/>
+            <w:sz w:val="24"/>
+            <w:szCs w:val="24"/>
+          </w:rPr>
+          <w:t xml:space="preserve"> </w:t>
+        </w:r>
+        <w:proofErr w:type="spellStart"/>
+        <w:r>
+          <w:rPr>
+            <w:rFonts w:ascii="Times New Roman" w:hAnsi="Times New Roman" w:cs="Times New Roman"/>
+            <w:sz w:val="24"/>
+            <w:szCs w:val="24"/>
+          </w:rPr>
+          <w:t>NVivo</w:t>
+        </w:r>
+      </w:ins>
+      <w:proofErr w:type="spellEnd"/>
+      <w:ins w:id="120" w:author="Ana Kruta" w:date="2015-07-21T11:05:00Z">
+        <w:r>
+          <w:rPr>
+            <w:rFonts w:ascii="Times New Roman" w:hAnsi="Times New Roman" w:cs="Times New Roman"/>
+            <w:sz w:val="24"/>
+            <w:szCs w:val="24"/>
+          </w:rPr>
+          <w:t>. No entanto, com projetos maiores e até equipes maiores e com mais dificuldade de interaç</w:t>
+        </w:r>
+      </w:ins>
+      <w:ins w:id="121" w:author="Ana Kruta" w:date="2015-07-21T11:06:00Z">
+        <w:r>
+          <w:rPr>
+            <w:rFonts w:ascii="Times New Roman" w:hAnsi="Times New Roman" w:cs="Times New Roman"/>
+            <w:sz w:val="24"/>
+            <w:szCs w:val="24"/>
+          </w:rPr>
+          <w:t xml:space="preserve">ão os descritores são fundamentais. </w:t>
+        </w:r>
+      </w:ins>
     </w:p>
     <w:p>
       <w:pPr>
@@ -790,18 +2491,37 @@
           <w:sz w:val="24"/>
           <w:szCs w:val="24"/>
         </w:rPr>
-        <w:t>Uma experiência contributiva para a criação, estruturação e organização de uma pesquisa de natureza qualitativa, que tem em sua riqueza de dados, também e muitas vezes, um problema de compreensão e entendimento pela grande quantidade de dados. Como também, apresentar relacionamentos e direcionamentos para a pesquisa é algo facilitado pela ferramenta. Uma dificuldade encontrada é ainda</w:t>
-      </w:r>
-      <w:r>
-        <w:rPr>
-          <w:rFonts w:ascii="Times New Roman" w:hAnsi="Times New Roman" w:cs="Times New Roman"/>
-          <w:sz w:val="24"/>
-          <w:szCs w:val="24"/>
-        </w:rPr>
-        <w:t xml:space="preserve"> com a pouca experiência na utilização da ferramenta. </w:t>
-      </w:r>
-      <w:bookmarkStart w:id="0" w:name="_GoBack"/>
-      <w:bookmarkEnd w:id="0"/>
+        <w:t xml:space="preserve">Após </w:t>
+      </w:r>
+      <w:ins w:id="122" w:author="Ana Kruta" w:date="2015-07-21T11:12:00Z">
+        <w:r>
+          <w:rPr>
+            <w:rFonts w:ascii="Times New Roman" w:hAnsi="Times New Roman" w:cs="Times New Roman"/>
+            <w:sz w:val="24"/>
+            <w:szCs w:val="24"/>
+          </w:rPr>
+          <w:t xml:space="preserve">a breve apresentação e discussão com os professores foi possível voltar ao projeto e corrigir a falta de descritores, bem como inserir </w:t>
+        </w:r>
+        <w:proofErr w:type="gramStart"/>
+        <w:r>
+          <w:rPr>
+            <w:rFonts w:ascii="Times New Roman" w:hAnsi="Times New Roman" w:cs="Times New Roman"/>
+            <w:sz w:val="24"/>
+            <w:szCs w:val="24"/>
+          </w:rPr>
+          <w:t xml:space="preserve">novos </w:t>
+        </w:r>
+      </w:ins>
+      <w:del w:id="123" w:author="Ana Kruta" w:date="2015-07-21T11:12:00Z">
+        <w:r>
+          <w:rPr>
+            <w:rFonts w:ascii="Times New Roman" w:hAnsi="Times New Roman" w:cs="Times New Roman"/>
+            <w:sz w:val="24"/>
+            <w:szCs w:val="24"/>
+          </w:rPr>
+          <w:delText>o término da inserção dos</w:delText>
+        </w:r>
+      </w:del>
       <w:r>
         <w:rPr>
           <w:rFonts w:ascii="Times New Roman" w:hAnsi="Times New Roman" w:cs="Times New Roman"/>
@@ -809,6 +2529,462 @@
           <w:szCs w:val="24"/>
         </w:rPr>
         <w:t xml:space="preserve"> </w:t>
+      </w:r>
+      <w:ins w:id="124" w:author="Ana Kruta" w:date="2015-07-21T11:12:00Z">
+        <w:r>
+          <w:rPr>
+            <w:rFonts w:ascii="Times New Roman" w:hAnsi="Times New Roman" w:cs="Times New Roman"/>
+            <w:sz w:val="24"/>
+            <w:szCs w:val="24"/>
+          </w:rPr>
+          <w:t>‘</w:t>
+        </w:r>
+      </w:ins>
+      <w:proofErr w:type="gramEnd"/>
+      <w:r>
+        <w:rPr>
+          <w:rFonts w:ascii="Times New Roman" w:hAnsi="Times New Roman" w:cs="Times New Roman"/>
+          <w:sz w:val="24"/>
+          <w:szCs w:val="24"/>
+        </w:rPr>
+        <w:t>nós</w:t>
+      </w:r>
+      <w:ins w:id="125" w:author="Ana Kruta" w:date="2015-07-21T11:12:00Z">
+        <w:r>
+          <w:rPr>
+            <w:rFonts w:ascii="Times New Roman" w:hAnsi="Times New Roman" w:cs="Times New Roman"/>
+            <w:sz w:val="24"/>
+            <w:szCs w:val="24"/>
+          </w:rPr>
+          <w:t>’</w:t>
+        </w:r>
+      </w:ins>
+      <w:ins w:id="126" w:author="Ana Kruta" w:date="2015-07-21T11:13:00Z">
+        <w:r>
+          <w:rPr>
+            <w:rFonts w:ascii="Times New Roman" w:hAnsi="Times New Roman" w:cs="Times New Roman"/>
+            <w:sz w:val="24"/>
+            <w:szCs w:val="24"/>
+          </w:rPr>
+          <w:t xml:space="preserve">, além </w:t>
+        </w:r>
+      </w:ins>
+      <w:del w:id="127" w:author="Ana Kruta" w:date="2015-07-21T11:13:00Z">
+        <w:r>
+          <w:rPr>
+            <w:rFonts w:ascii="Times New Roman" w:hAnsi="Times New Roman" w:cs="Times New Roman"/>
+            <w:sz w:val="24"/>
+            <w:szCs w:val="24"/>
+          </w:rPr>
+          <w:delText>, foi possível</w:delText>
+        </w:r>
+      </w:del>
+      <w:ins w:id="128" w:author="Ana Kruta" w:date="2015-07-21T11:13:00Z">
+        <w:r>
+          <w:rPr>
+            <w:rFonts w:ascii="Times New Roman" w:hAnsi="Times New Roman" w:cs="Times New Roman"/>
+            <w:sz w:val="24"/>
+            <w:szCs w:val="24"/>
+          </w:rPr>
+          <w:t>de</w:t>
+        </w:r>
+      </w:ins>
+      <w:r>
+        <w:rPr>
+          <w:rFonts w:ascii="Times New Roman" w:hAnsi="Times New Roman" w:cs="Times New Roman"/>
+          <w:sz w:val="24"/>
+          <w:szCs w:val="24"/>
+        </w:rPr>
+        <w:t xml:space="preserve"> entender como os relacionamentos podem ser criados de forma a melhor estruturar o modelo. </w:t>
+      </w:r>
+    </w:p>
+    <w:p>
+      <w:pPr>
+        <w:spacing w:after="0"/>
+        <w:ind w:firstLine="708"/>
+        <w:jc w:val="both"/>
+        <w:rPr>
+          <w:ins w:id="129" w:author="Ana Kruta" w:date="2015-07-21T11:20:00Z"/>
+          <w:rFonts w:ascii="Times New Roman" w:hAnsi="Times New Roman" w:cs="Times New Roman"/>
+          <w:sz w:val="24"/>
+          <w:szCs w:val="24"/>
+        </w:rPr>
+      </w:pPr>
+      <w:ins w:id="130" w:author="Ana Kruta" w:date="2015-07-21T11:15:00Z">
+        <w:r>
+          <w:rPr>
+            <w:rFonts w:ascii="Times New Roman" w:hAnsi="Times New Roman" w:cs="Times New Roman"/>
+            <w:sz w:val="24"/>
+            <w:szCs w:val="24"/>
+          </w:rPr>
+          <w:t xml:space="preserve">Assim, ao refletirmos sobre esta </w:t>
+        </w:r>
+      </w:ins>
+      <w:del w:id="131" w:author="Ana Kruta" w:date="2015-07-21T11:15:00Z">
+        <w:r>
+          <w:rPr>
+            <w:rFonts w:ascii="Times New Roman" w:hAnsi="Times New Roman" w:cs="Times New Roman"/>
+            <w:sz w:val="24"/>
+            <w:szCs w:val="24"/>
+          </w:rPr>
+          <w:delText xml:space="preserve">Uma </w:delText>
+        </w:r>
+      </w:del>
+      <w:r>
+        <w:rPr>
+          <w:rFonts w:ascii="Times New Roman" w:hAnsi="Times New Roman" w:cs="Times New Roman"/>
+          <w:sz w:val="24"/>
+          <w:szCs w:val="24"/>
+        </w:rPr>
+        <w:t>experiência</w:t>
+      </w:r>
+      <w:ins w:id="132" w:author="Ana Kruta" w:date="2015-07-21T11:15:00Z">
+        <w:r>
+          <w:rPr>
+            <w:rFonts w:ascii="Times New Roman" w:hAnsi="Times New Roman" w:cs="Times New Roman"/>
+            <w:sz w:val="24"/>
+            <w:szCs w:val="24"/>
+          </w:rPr>
+          <w:t xml:space="preserve">, concluímos que o </w:t>
+        </w:r>
+        <w:proofErr w:type="spellStart"/>
+        <w:r>
+          <w:rPr>
+            <w:rFonts w:ascii="Times New Roman" w:hAnsi="Times New Roman" w:cs="Times New Roman"/>
+            <w:sz w:val="24"/>
+            <w:szCs w:val="24"/>
+          </w:rPr>
+          <w:t>NVivo</w:t>
+        </w:r>
+        <w:proofErr w:type="spellEnd"/>
+        <w:r>
+          <w:rPr>
+            <w:rFonts w:ascii="Times New Roman" w:hAnsi="Times New Roman" w:cs="Times New Roman"/>
+            <w:sz w:val="24"/>
+            <w:szCs w:val="24"/>
+          </w:rPr>
+          <w:t xml:space="preserve"> é uma ferramenta</w:t>
+        </w:r>
+      </w:ins>
+      <w:r>
+        <w:rPr>
+          <w:rFonts w:ascii="Times New Roman" w:hAnsi="Times New Roman" w:cs="Times New Roman"/>
+          <w:sz w:val="24"/>
+          <w:szCs w:val="24"/>
+        </w:rPr>
+        <w:t xml:space="preserve"> contributiva para a criação, estruturação e organização de uma pesquisa de natureza qualitativa, que</w:t>
+      </w:r>
+      <w:ins w:id="133" w:author="Ana Kruta" w:date="2015-07-21T11:17:00Z">
+        <w:r>
+          <w:rPr>
+            <w:rFonts w:ascii="Times New Roman" w:hAnsi="Times New Roman" w:cs="Times New Roman"/>
+            <w:sz w:val="24"/>
+            <w:szCs w:val="24"/>
+          </w:rPr>
+          <w:t>,</w:t>
+        </w:r>
+      </w:ins>
+      <w:r>
+        <w:rPr>
+          <w:rFonts w:ascii="Times New Roman" w:hAnsi="Times New Roman" w:cs="Times New Roman"/>
+          <w:sz w:val="24"/>
+          <w:szCs w:val="24"/>
+        </w:rPr>
+        <w:t xml:space="preserve"> </w:t>
+      </w:r>
+      <w:ins w:id="134" w:author="Ana Kruta" w:date="2015-07-21T11:18:00Z">
+        <w:r>
+          <w:rPr>
+            <w:rFonts w:ascii="Times New Roman" w:hAnsi="Times New Roman" w:cs="Times New Roman"/>
+            <w:sz w:val="24"/>
+            <w:szCs w:val="24"/>
+          </w:rPr>
+          <w:t>muitas vezes</w:t>
+        </w:r>
+        <w:r>
+          <w:rPr>
+            <w:rFonts w:ascii="Times New Roman" w:hAnsi="Times New Roman" w:cs="Times New Roman"/>
+            <w:sz w:val="24"/>
+            <w:szCs w:val="24"/>
+          </w:rPr>
+          <w:t xml:space="preserve">, </w:t>
+        </w:r>
+      </w:ins>
+      <w:ins w:id="135" w:author="Ana Kruta" w:date="2015-07-21T11:17:00Z">
+        <w:r>
+          <w:rPr>
+            <w:rFonts w:ascii="Times New Roman" w:hAnsi="Times New Roman" w:cs="Times New Roman"/>
+            <w:sz w:val="24"/>
+            <w:szCs w:val="24"/>
+          </w:rPr>
+          <w:t xml:space="preserve">em função de </w:t>
+        </w:r>
+      </w:ins>
+      <w:del w:id="136" w:author="Ana Kruta" w:date="2015-07-21T11:17:00Z">
+        <w:r>
+          <w:rPr>
+            <w:rFonts w:ascii="Times New Roman" w:hAnsi="Times New Roman" w:cs="Times New Roman"/>
+            <w:sz w:val="24"/>
+            <w:szCs w:val="24"/>
+          </w:rPr>
+          <w:delText xml:space="preserve">tem em </w:delText>
+        </w:r>
+      </w:del>
+      <w:r>
+        <w:rPr>
+          <w:rFonts w:ascii="Times New Roman" w:hAnsi="Times New Roman" w:cs="Times New Roman"/>
+          <w:sz w:val="24"/>
+          <w:szCs w:val="24"/>
+        </w:rPr>
+        <w:t>sua riqueza de dados</w:t>
+      </w:r>
+      <w:proofErr w:type="gramStart"/>
+      <w:r>
+        <w:rPr>
+          <w:rFonts w:ascii="Times New Roman" w:hAnsi="Times New Roman" w:cs="Times New Roman"/>
+          <w:sz w:val="24"/>
+          <w:szCs w:val="24"/>
+        </w:rPr>
+        <w:t xml:space="preserve">, </w:t>
+      </w:r>
+      <w:del w:id="137" w:author="Ana Kruta" w:date="2015-07-21T11:18:00Z">
+        <w:r>
+          <w:rPr>
+            <w:rFonts w:ascii="Times New Roman" w:hAnsi="Times New Roman" w:cs="Times New Roman"/>
+            <w:sz w:val="24"/>
+            <w:szCs w:val="24"/>
+          </w:rPr>
+          <w:delText>também e muitas vezes</w:delText>
+        </w:r>
+      </w:del>
+      <w:r>
+        <w:rPr>
+          <w:rFonts w:ascii="Times New Roman" w:hAnsi="Times New Roman" w:cs="Times New Roman"/>
+          <w:sz w:val="24"/>
+          <w:szCs w:val="24"/>
+        </w:rPr>
+        <w:t>,</w:t>
+      </w:r>
+      <w:proofErr w:type="gramEnd"/>
+      <w:r>
+        <w:rPr>
+          <w:rFonts w:ascii="Times New Roman" w:hAnsi="Times New Roman" w:cs="Times New Roman"/>
+          <w:sz w:val="24"/>
+          <w:szCs w:val="24"/>
+        </w:rPr>
+        <w:t xml:space="preserve"> </w:t>
+      </w:r>
+      <w:ins w:id="138" w:author="Ana Kruta" w:date="2015-07-21T11:18:00Z">
+        <w:r>
+          <w:rPr>
+            <w:rFonts w:ascii="Times New Roman" w:hAnsi="Times New Roman" w:cs="Times New Roman"/>
+            <w:sz w:val="24"/>
+            <w:szCs w:val="24"/>
+          </w:rPr>
+          <w:t xml:space="preserve">passa por </w:t>
+        </w:r>
+      </w:ins>
+      <w:del w:id="139" w:author="Ana Kruta" w:date="2015-07-21T11:18:00Z">
+        <w:r>
+          <w:rPr>
+            <w:rFonts w:ascii="Times New Roman" w:hAnsi="Times New Roman" w:cs="Times New Roman"/>
+            <w:sz w:val="24"/>
+            <w:szCs w:val="24"/>
+          </w:rPr>
+          <w:delText xml:space="preserve">um </w:delText>
+        </w:r>
+      </w:del>
+      <w:r>
+        <w:rPr>
+          <w:rFonts w:ascii="Times New Roman" w:hAnsi="Times New Roman" w:cs="Times New Roman"/>
+          <w:sz w:val="24"/>
+          <w:szCs w:val="24"/>
+        </w:rPr>
+        <w:t>problema</w:t>
+      </w:r>
+      <w:ins w:id="140" w:author="Ana Kruta" w:date="2015-07-21T11:18:00Z">
+        <w:r>
+          <w:rPr>
+            <w:rFonts w:ascii="Times New Roman" w:hAnsi="Times New Roman" w:cs="Times New Roman"/>
+            <w:sz w:val="24"/>
+            <w:szCs w:val="24"/>
+          </w:rPr>
+          <w:t>s</w:t>
+        </w:r>
+      </w:ins>
+      <w:r>
+        <w:rPr>
+          <w:rFonts w:ascii="Times New Roman" w:hAnsi="Times New Roman" w:cs="Times New Roman"/>
+          <w:sz w:val="24"/>
+          <w:szCs w:val="24"/>
+        </w:rPr>
+        <w:t xml:space="preserve"> de compreensão e entendimento</w:t>
+      </w:r>
+      <w:ins w:id="141" w:author="Ana Kruta" w:date="2015-07-21T11:18:00Z">
+        <w:r>
+          <w:rPr>
+            <w:rFonts w:ascii="Times New Roman" w:hAnsi="Times New Roman" w:cs="Times New Roman"/>
+            <w:sz w:val="24"/>
+            <w:szCs w:val="24"/>
+          </w:rPr>
+          <w:t>.</w:t>
+        </w:r>
+      </w:ins>
+      <w:del w:id="142" w:author="Ana Kruta" w:date="2015-07-21T11:18:00Z">
+        <w:r>
+          <w:rPr>
+            <w:rFonts w:ascii="Times New Roman" w:hAnsi="Times New Roman" w:cs="Times New Roman"/>
+            <w:sz w:val="24"/>
+            <w:szCs w:val="24"/>
+          </w:rPr>
+          <w:delText xml:space="preserve"> pela grande quantidade de dados.</w:delText>
+        </w:r>
+      </w:del>
+      <w:r>
+        <w:rPr>
+          <w:rFonts w:ascii="Times New Roman" w:hAnsi="Times New Roman" w:cs="Times New Roman"/>
+          <w:sz w:val="24"/>
+          <w:szCs w:val="24"/>
+        </w:rPr>
+        <w:t xml:space="preserve"> </w:t>
+      </w:r>
+      <w:ins w:id="143" w:author="Ana Kruta" w:date="2015-07-21T11:18:00Z">
+        <w:r>
+          <w:rPr>
+            <w:rFonts w:ascii="Times New Roman" w:hAnsi="Times New Roman" w:cs="Times New Roman"/>
+            <w:sz w:val="24"/>
+            <w:szCs w:val="24"/>
+          </w:rPr>
+          <w:t xml:space="preserve">Além de organizar os dados, a ferramenta possibilita </w:t>
+        </w:r>
+      </w:ins>
+      <w:del w:id="144" w:author="Ana Kruta" w:date="2015-07-21T11:19:00Z">
+        <w:r>
+          <w:rPr>
+            <w:rFonts w:ascii="Times New Roman" w:hAnsi="Times New Roman" w:cs="Times New Roman"/>
+            <w:sz w:val="24"/>
+            <w:szCs w:val="24"/>
+          </w:rPr>
+          <w:delText xml:space="preserve">Como também, </w:delText>
+        </w:r>
+      </w:del>
+      <w:r>
+        <w:rPr>
+          <w:rFonts w:ascii="Times New Roman" w:hAnsi="Times New Roman" w:cs="Times New Roman"/>
+          <w:sz w:val="24"/>
+          <w:szCs w:val="24"/>
+        </w:rPr>
+        <w:t>apresentar relacionamentos e direcionamentos para a pesquisa</w:t>
+      </w:r>
+      <w:ins w:id="145" w:author="Ana Kruta" w:date="2015-07-21T11:20:00Z">
+        <w:r>
+          <w:rPr>
+            <w:rFonts w:ascii="Times New Roman" w:hAnsi="Times New Roman" w:cs="Times New Roman"/>
+            <w:sz w:val="24"/>
+            <w:szCs w:val="24"/>
+          </w:rPr>
+          <w:t xml:space="preserve"> podendo culminar, inclusive, com a construção de um modelo. </w:t>
+        </w:r>
+      </w:ins>
+    </w:p>
+    <w:p>
+      <w:pPr>
+        <w:spacing w:after="0"/>
+        <w:ind w:firstLine="708"/>
+        <w:jc w:val="both"/>
+        <w:rPr>
+          <w:rFonts w:ascii="Times New Roman" w:hAnsi="Times New Roman" w:cs="Times New Roman"/>
+          <w:sz w:val="24"/>
+          <w:szCs w:val="24"/>
+        </w:rPr>
+      </w:pPr>
+      <w:ins w:id="146" w:author="Ana Kruta" w:date="2015-07-21T11:20:00Z">
+        <w:r>
+          <w:rPr>
+            <w:rFonts w:ascii="Times New Roman" w:hAnsi="Times New Roman" w:cs="Times New Roman"/>
+            <w:sz w:val="24"/>
+            <w:szCs w:val="24"/>
+          </w:rPr>
+          <w:t xml:space="preserve">Para nós a experiência do trabalho em equipe com uma nova ferramenta foi bastante enriquecedor, tanto do ponto de vista do aprendizado de uma nova ferramenta, bem como a oportunidade de trabalhar em equipe, algo que </w:t>
+        </w:r>
+      </w:ins>
+      <w:ins w:id="147" w:author="Ana Kruta" w:date="2015-07-21T11:22:00Z">
+        <w:r>
+          <w:rPr>
+            <w:rFonts w:ascii="Times New Roman" w:hAnsi="Times New Roman" w:cs="Times New Roman"/>
+            <w:sz w:val="24"/>
+            <w:szCs w:val="24"/>
+          </w:rPr>
+          <w:t>é raro durante o processo de doutoramento. A dificuldade que fica do curso é a pouca experiência da equipe com a ferramenta, algo que consideramos normal</w:t>
+        </w:r>
+      </w:ins>
+      <w:ins w:id="148" w:author="Ana Kruta" w:date="2015-07-21T11:23:00Z">
+        <w:r>
+          <w:rPr>
+            <w:rFonts w:ascii="Times New Roman" w:hAnsi="Times New Roman" w:cs="Times New Roman"/>
+            <w:sz w:val="24"/>
+            <w:szCs w:val="24"/>
+          </w:rPr>
+          <w:t xml:space="preserve"> e que acreditamos será sanado </w:t>
+        </w:r>
+        <w:proofErr w:type="spellStart"/>
+        <w:proofErr w:type="gramStart"/>
+        <w:r>
+          <w:rPr>
+            <w:rFonts w:ascii="Times New Roman" w:hAnsi="Times New Roman" w:cs="Times New Roman"/>
+            <w:sz w:val="24"/>
+            <w:szCs w:val="24"/>
+          </w:rPr>
+          <w:t>a</w:t>
+        </w:r>
+        <w:proofErr w:type="spellEnd"/>
+        <w:proofErr w:type="gramEnd"/>
+        <w:r>
+          <w:rPr>
+            <w:rFonts w:ascii="Times New Roman" w:hAnsi="Times New Roman" w:cs="Times New Roman"/>
+            <w:sz w:val="24"/>
+            <w:szCs w:val="24"/>
+          </w:rPr>
+          <w:t xml:space="preserve"> medida que utilizarmos mais o software.</w:t>
+        </w:r>
+      </w:ins>
+      <w:del w:id="149" w:author="Ana Kruta" w:date="2015-07-21T11:19:00Z">
+        <w:r>
+          <w:rPr>
+            <w:rFonts w:ascii="Times New Roman" w:hAnsi="Times New Roman" w:cs="Times New Roman"/>
+            <w:sz w:val="24"/>
+            <w:szCs w:val="24"/>
+          </w:rPr>
+          <w:delText xml:space="preserve"> é algo facilitado pela ferramenta</w:delText>
+        </w:r>
+      </w:del>
+      <w:del w:id="150" w:author="Ana Kruta" w:date="2015-07-21T11:23:00Z">
+        <w:r>
+          <w:rPr>
+            <w:rFonts w:ascii="Times New Roman" w:hAnsi="Times New Roman" w:cs="Times New Roman"/>
+            <w:sz w:val="24"/>
+            <w:szCs w:val="24"/>
+          </w:rPr>
+          <w:delText>. Uma dificuldade encontrada é ainda</w:delText>
+        </w:r>
+        <w:r>
+          <w:rPr>
+            <w:rFonts w:ascii="Times New Roman" w:hAnsi="Times New Roman" w:cs="Times New Roman"/>
+            <w:sz w:val="24"/>
+            <w:szCs w:val="24"/>
+          </w:rPr>
+          <w:delText xml:space="preserve"> com a pouca experiência na utilização da ferramenta.</w:delText>
+        </w:r>
+      </w:del>
+      <w:bookmarkStart w:id="151" w:name="_GoBack"/>
+      <w:bookmarkEnd w:id="151"/>
+      <w:r>
+        <w:rPr>
+          <w:rFonts w:ascii="Times New Roman" w:hAnsi="Times New Roman" w:cs="Times New Roman"/>
+          <w:sz w:val="24"/>
+          <w:szCs w:val="24"/>
+        </w:rPr>
+        <w:t xml:space="preserve">  </w:t>
       </w:r>
       <w:r>
         <w:rPr>
@@ -881,6 +3057,14 @@
     </w:sectPr>
   </w:body>
 </w:document>
+</file>
+
+<file path=word/people.xml><?xml version="1.0" encoding="utf-8"?>
+<w15:people xmlns:wpc="http://schemas.microsoft.com/office/word/2010/wordprocessingCanvas" xmlns:mc="http://schemas.openxmlformats.org/markup-compatibility/2006" xmlns:o="urn:schemas-microsoft-com:office:office" xmlns:r="http://schemas.openxmlformats.org/officeDocument/2006/relationships" xmlns:m="http://schemas.openxmlformats.org/officeDocument/2006/math" xmlns:v="urn:schemas-microsoft-com:vml" xmlns:wp14="http://schemas.microsoft.com/office/word/2010/wordprocessingDrawing" xmlns:wp="http://schemas.openxmlformats.org/drawingml/2006/wordprocessingDrawing" xmlns:w10="urn:schemas-microsoft-com:office:word" xmlns:w="http://schemas.openxmlformats.org/wordprocessingml/2006/main" xmlns:w14="http://schemas.microsoft.com/office/word/2010/wordml" xmlns:w15="http://schemas.microsoft.com/office/word/2012/wordml" xmlns:wpg="http://schemas.microsoft.com/office/word/2010/wordprocessingGroup" xmlns:wpi="http://schemas.microsoft.com/office/word/2010/wordprocessingInk" xmlns:wne="http://schemas.microsoft.com/office/word/2006/wordml" xmlns:wps="http://schemas.microsoft.com/office/word/2010/wordprocessingShape" mc:Ignorable="w14 w15 wp14">
+  <w15:person w15:author="Ana Kruta">
+    <w15:presenceInfo w15:providerId="Windows Live" w15:userId="a61619626c7e82c7"/>
+  </w15:person>
+</w15:people>
 </file>
 
 <file path=word/styles.xml><?xml version="1.0" encoding="utf-8"?>
@@ -1333,6 +3517,36 @@
       <w:szCs w:val="20"/>
     </w:rPr>
   </w:style>
+  <w:style w:type="paragraph" w:styleId="Textodebalo">
+    <w:name w:val="Balloon Text"/>
+    <w:basedOn w:val="Normal"/>
+    <w:link w:val="TextodebaloChar"/>
+    <w:uiPriority w:val="99"/>
+    <w:semiHidden/>
+    <w:unhideWhenUsed/>
+    <w:rsid w:val="00614C1F"/>
+    <w:pPr>
+      <w:spacing w:after="0" w:line="240" w:lineRule="auto"/>
+    </w:pPr>
+    <w:rPr>
+      <w:rFonts w:ascii="Segoe UI" w:hAnsi="Segoe UI" w:cs="Segoe UI"/>
+      <w:sz w:val="18"/>
+      <w:szCs w:val="18"/>
+    </w:rPr>
+  </w:style>
+  <w:style w:type="character" w:customStyle="1" w:styleId="TextodebaloChar">
+    <w:name w:val="Texto de balão Char"/>
+    <w:basedOn w:val="Fontepargpadro"/>
+    <w:link w:val="Textodebalo"/>
+    <w:uiPriority w:val="99"/>
+    <w:semiHidden/>
+    <w:rsid w:val="00614C1F"/>
+    <w:rPr>
+      <w:rFonts w:ascii="Segoe UI" w:hAnsi="Segoe UI" w:cs="Segoe UI"/>
+      <w:sz w:val="18"/>
+      <w:szCs w:val="18"/>
+    </w:rPr>
+  </w:style>
 </w:styles>
 </file>
 

</xml_diff>

<commit_message>
O relato foi atualizado
</commit_message>
<xml_diff>
--- a/Relato de Experiência.docx
+++ b/Relato de Experiência.docx
@@ -393,52 +393,32 @@
         </w:rPr>
         <w:t xml:space="preserve"> o software</w:t>
       </w:r>
-      <w:ins w:id="0" w:author="Marcela" w:date="2015-07-21T17:27:00Z">
-        <w:r>
-          <w:rPr>
-            <w:rFonts w:ascii="Times New Roman" w:hAnsi="Times New Roman" w:cs="Times New Roman"/>
-            <w:sz w:val="24"/>
-            <w:szCs w:val="24"/>
-          </w:rPr>
-          <w:t xml:space="preserve"> </w:t>
-        </w:r>
-        <w:proofErr w:type="spellStart"/>
-        <w:r>
-          <w:rPr>
-            <w:rFonts w:ascii="Times New Roman" w:hAnsi="Times New Roman" w:cs="Times New Roman"/>
-            <w:sz w:val="24"/>
-            <w:szCs w:val="24"/>
-          </w:rPr>
-          <w:t>NVivo</w:t>
-        </w:r>
-        <w:proofErr w:type="spellEnd"/>
-        <w:r>
-          <w:rPr>
-            <w:rFonts w:ascii="Times New Roman" w:hAnsi="Times New Roman" w:cs="Times New Roman"/>
-            <w:sz w:val="24"/>
-            <w:szCs w:val="24"/>
-          </w:rPr>
-          <w:t xml:space="preserve"> na aula</w:t>
-        </w:r>
-      </w:ins>
-      <w:del w:id="1" w:author="Marcela" w:date="2015-07-21T17:27:00Z">
-        <w:r>
-          <w:rPr>
-            <w:rFonts w:ascii="Times New Roman" w:hAnsi="Times New Roman" w:cs="Times New Roman"/>
-            <w:sz w:val="24"/>
-            <w:szCs w:val="24"/>
-          </w:rPr>
-          <w:delText xml:space="preserve"> em questão</w:delText>
-        </w:r>
-        <w:r>
-          <w:rPr>
-            <w:rFonts w:ascii="Times New Roman" w:hAnsi="Times New Roman" w:cs="Times New Roman"/>
-            <w:sz w:val="24"/>
-            <w:szCs w:val="24"/>
-          </w:rPr>
-          <w:delText xml:space="preserve"> </w:delText>
-        </w:r>
-      </w:del>
+      <w:r>
+        <w:rPr>
+          <w:rFonts w:ascii="Times New Roman" w:hAnsi="Times New Roman" w:cs="Times New Roman"/>
+          <w:sz w:val="24"/>
+          <w:szCs w:val="24"/>
+        </w:rPr>
+        <w:t xml:space="preserve"> </w:t>
+      </w:r>
+      <w:proofErr w:type="spellStart"/>
+      <w:r>
+        <w:rPr>
+          <w:rFonts w:ascii="Times New Roman" w:hAnsi="Times New Roman" w:cs="Times New Roman"/>
+          <w:sz w:val="24"/>
+          <w:szCs w:val="24"/>
+        </w:rPr>
+        <w:t>NVivo</w:t>
+      </w:r>
+      <w:proofErr w:type="spellEnd"/>
+      <w:r>
+        <w:rPr>
+          <w:rFonts w:ascii="Times New Roman" w:hAnsi="Times New Roman" w:cs="Times New Roman"/>
+          <w:sz w:val="24"/>
+          <w:szCs w:val="24"/>
+        </w:rPr>
+        <w:t xml:space="preserve"> na aula</w:t>
+      </w:r>
       <w:r>
         <w:rPr>
           <w:rFonts w:ascii="Times New Roman" w:hAnsi="Times New Roman" w:cs="Times New Roman"/>
@@ -447,26 +427,14 @@
         </w:rPr>
         <w:t xml:space="preserve">. Após </w:t>
       </w:r>
-      <w:del w:id="2" w:author="Marcela" w:date="2015-07-21T17:27:00Z">
-        <w:r>
-          <w:rPr>
-            <w:rFonts w:ascii="Times New Roman" w:hAnsi="Times New Roman" w:cs="Times New Roman"/>
-            <w:sz w:val="24"/>
-            <w:szCs w:val="24"/>
-          </w:rPr>
-          <w:delText>estas aulas</w:delText>
-        </w:r>
-      </w:del>
-      <w:ins w:id="3" w:author="Marcela" w:date="2015-07-21T17:27:00Z">
-        <w:r>
-          <w:rPr>
-            <w:rFonts w:ascii="Times New Roman" w:hAnsi="Times New Roman" w:cs="Times New Roman"/>
-            <w:sz w:val="24"/>
-            <w:szCs w:val="24"/>
-          </w:rPr>
-          <w:t>isso</w:t>
-        </w:r>
-      </w:ins>
+      <w:r>
+        <w:rPr>
+          <w:rFonts w:ascii="Times New Roman" w:hAnsi="Times New Roman" w:cs="Times New Roman"/>
+          <w:sz w:val="24"/>
+          <w:szCs w:val="24"/>
+        </w:rPr>
+        <w:t>isso</w:t>
+      </w:r>
       <w:r>
         <w:rPr>
           <w:rFonts w:ascii="Times New Roman" w:hAnsi="Times New Roman" w:cs="Times New Roman"/>
@@ -565,33 +533,15 @@
           <w:sz w:val="24"/>
           <w:szCs w:val="24"/>
         </w:rPr>
-        <w:t xml:space="preserve"> por uma entrevista que havia sido realizada por </w:t>
-      </w:r>
-      <w:proofErr w:type="gramStart"/>
-      <w:r>
-        <w:rPr>
-          <w:rFonts w:ascii="Times New Roman" w:hAnsi="Times New Roman" w:cs="Times New Roman"/>
-          <w:sz w:val="24"/>
-          <w:szCs w:val="24"/>
-        </w:rPr>
-        <w:t xml:space="preserve">Jorge </w:t>
-      </w:r>
-      <w:r>
-        <w:rPr>
-          <w:rFonts w:ascii="Times New Roman" w:hAnsi="Times New Roman" w:cs="Times New Roman"/>
-          <w:sz w:val="24"/>
-          <w:szCs w:val="24"/>
-        </w:rPr>
-        <w:t xml:space="preserve"> na</w:t>
-      </w:r>
-      <w:proofErr w:type="gramEnd"/>
-      <w:r>
-        <w:rPr>
-          <w:rFonts w:ascii="Times New Roman" w:hAnsi="Times New Roman" w:cs="Times New Roman"/>
-          <w:sz w:val="24"/>
-          <w:szCs w:val="24"/>
-        </w:rPr>
-        <w:t xml:space="preserve"> disciplina de Metodologia da Pesquisa Qualitativa em Administração, e </w:t>
+        <w:t xml:space="preserve"> por uma entrevista que havia sido realizada por Jorge </w:t>
+      </w:r>
+      <w:r>
+        <w:rPr>
+          <w:rFonts w:ascii="Times New Roman" w:hAnsi="Times New Roman" w:cs="Times New Roman"/>
+          <w:sz w:val="24"/>
+          <w:szCs w:val="24"/>
+        </w:rPr>
+        <w:t xml:space="preserve">na disciplina de Metodologia da Pesquisa Qualitativa em Administração, e </w:t>
       </w:r>
       <w:r>
         <w:rPr>
@@ -625,34 +575,14 @@
         </w:rPr>
         <w:t xml:space="preserve">compreender a </w:t>
       </w:r>
-      <w:del w:id="4" w:author="Marcela" w:date="2015-07-21T17:28:00Z">
-        <w:r>
-          <w:rPr>
-            <w:rFonts w:ascii="Times New Roman" w:hAnsi="Times New Roman" w:cs="Times New Roman"/>
-            <w:sz w:val="24"/>
-            <w:szCs w:val="24"/>
-          </w:rPr>
-          <w:delText xml:space="preserve">linguagem </w:delText>
-        </w:r>
-      </w:del>
-      <w:ins w:id="5" w:author="Marcela" w:date="2015-07-21T17:28:00Z">
-        <w:r>
-          <w:rPr>
-            <w:rFonts w:ascii="Times New Roman" w:hAnsi="Times New Roman" w:cs="Times New Roman"/>
-            <w:sz w:val="24"/>
-            <w:szCs w:val="24"/>
-          </w:rPr>
-          <w:t>aprendizagem</w:t>
-        </w:r>
-        <w:r>
-          <w:rPr>
-            <w:rFonts w:ascii="Times New Roman" w:hAnsi="Times New Roman" w:cs="Times New Roman"/>
-            <w:sz w:val="24"/>
-            <w:szCs w:val="24"/>
-          </w:rPr>
-          <w:t xml:space="preserve"> </w:t>
-        </w:r>
-      </w:ins>
+      <w:r>
+        <w:rPr>
+          <w:rFonts w:ascii="Times New Roman" w:hAnsi="Times New Roman" w:cs="Times New Roman"/>
+          <w:sz w:val="24"/>
+          <w:szCs w:val="24"/>
+        </w:rPr>
+        <w:t xml:space="preserve">aprendizagem </w:t>
+      </w:r>
       <w:r>
         <w:rPr>
           <w:rFonts w:ascii="Times New Roman" w:hAnsi="Times New Roman" w:cs="Times New Roman"/>
@@ -770,23 +700,37 @@
         </w:rPr>
         <w:t xml:space="preserve"> Hub </w:t>
       </w:r>
-      <w:ins w:id="6" w:author="Marcela" w:date="2015-07-21T17:29:00Z">
-        <w:r>
-          <w:rPr>
-            <w:rFonts w:ascii="Times New Roman" w:hAnsi="Times New Roman" w:cs="Times New Roman"/>
-            <w:sz w:val="24"/>
-            <w:szCs w:val="24"/>
-          </w:rPr>
-          <w:t xml:space="preserve">veio a </w:t>
-        </w:r>
-      </w:ins>
-      <w:r>
-        <w:rPr>
-          <w:rFonts w:ascii="Times New Roman" w:hAnsi="Times New Roman" w:cs="Times New Roman"/>
-          <w:sz w:val="24"/>
-          <w:szCs w:val="24"/>
-        </w:rPr>
-        <w:t xml:space="preserve">partir de Jorge </w:t>
+      <w:r>
+        <w:rPr>
+          <w:rFonts w:ascii="Times New Roman" w:hAnsi="Times New Roman" w:cs="Times New Roman"/>
+          <w:sz w:val="24"/>
+          <w:szCs w:val="24"/>
+        </w:rPr>
+        <w:t xml:space="preserve">veio a </w:t>
+      </w:r>
+      <w:r>
+        <w:rPr>
+          <w:rFonts w:ascii="Times New Roman" w:hAnsi="Times New Roman" w:cs="Times New Roman"/>
+          <w:sz w:val="24"/>
+          <w:szCs w:val="24"/>
+        </w:rPr>
+        <w:t>partir de Jorge</w:t>
+      </w:r>
+      <w:r>
+        <w:rPr>
+          <w:rFonts w:ascii="Times New Roman" w:hAnsi="Times New Roman" w:cs="Times New Roman"/>
+          <w:sz w:val="24"/>
+          <w:szCs w:val="24"/>
+        </w:rPr>
+        <w:t>,</w:t>
+      </w:r>
+      <w:r>
+        <w:rPr>
+          <w:rFonts w:ascii="Times New Roman" w:hAnsi="Times New Roman" w:cs="Times New Roman"/>
+          <w:sz w:val="24"/>
+          <w:szCs w:val="24"/>
+        </w:rPr>
+        <w:t xml:space="preserve"> </w:t>
       </w:r>
       <w:r>
         <w:rPr>
@@ -818,6 +762,14 @@
           <w:sz w:val="24"/>
           <w:szCs w:val="24"/>
         </w:rPr>
+        <w:t>,</w:t>
+      </w:r>
+      <w:r>
+        <w:rPr>
+          <w:rFonts w:ascii="Times New Roman" w:hAnsi="Times New Roman" w:cs="Times New Roman"/>
+          <w:sz w:val="24"/>
+          <w:szCs w:val="24"/>
+        </w:rPr>
         <w:t xml:space="preserve"> </w:t>
       </w:r>
       <w:r>
@@ -850,7 +802,167 @@
           <w:sz w:val="24"/>
           <w:szCs w:val="24"/>
         </w:rPr>
-        <w:t xml:space="preserve"> e </w:t>
+        <w:t xml:space="preserve"> e ainda </w:t>
+      </w:r>
+      <w:r>
+        <w:rPr>
+          <w:rFonts w:ascii="Times New Roman" w:hAnsi="Times New Roman" w:cs="Times New Roman"/>
+          <w:sz w:val="24"/>
+          <w:szCs w:val="24"/>
+        </w:rPr>
+        <w:t xml:space="preserve">como forma de </w:t>
+      </w:r>
+      <w:r>
+        <w:rPr>
+          <w:rFonts w:ascii="Times New Roman" w:hAnsi="Times New Roman" w:cs="Times New Roman"/>
+          <w:sz w:val="24"/>
+          <w:szCs w:val="24"/>
+        </w:rPr>
+        <w:t>mantermos o</w:t>
+      </w:r>
+      <w:r>
+        <w:rPr>
+          <w:rFonts w:ascii="Times New Roman" w:hAnsi="Times New Roman" w:cs="Times New Roman"/>
+          <w:sz w:val="24"/>
+          <w:szCs w:val="24"/>
+        </w:rPr>
+        <w:t xml:space="preserve"> back-up</w:t>
+      </w:r>
+      <w:r>
+        <w:rPr>
+          <w:rFonts w:ascii="Times New Roman" w:hAnsi="Times New Roman" w:cs="Times New Roman"/>
+          <w:sz w:val="24"/>
+          <w:szCs w:val="24"/>
+        </w:rPr>
+        <w:t xml:space="preserve"> de todas as nossas ações</w:t>
+      </w:r>
+      <w:r>
+        <w:rPr>
+          <w:rFonts w:ascii="Times New Roman" w:hAnsi="Times New Roman" w:cs="Times New Roman"/>
+          <w:sz w:val="24"/>
+          <w:szCs w:val="24"/>
+        </w:rPr>
+        <w:t xml:space="preserve">. </w:t>
+      </w:r>
+      <w:r>
+        <w:rPr>
+          <w:rFonts w:ascii="Times New Roman" w:hAnsi="Times New Roman" w:cs="Times New Roman"/>
+          <w:sz w:val="24"/>
+          <w:szCs w:val="24"/>
+        </w:rPr>
+        <w:t xml:space="preserve">Nós achamos </w:t>
+      </w:r>
+      <w:r>
+        <w:rPr>
+          <w:rFonts w:ascii="Times New Roman" w:hAnsi="Times New Roman" w:cs="Times New Roman"/>
+          <w:sz w:val="24"/>
+          <w:szCs w:val="24"/>
+        </w:rPr>
+        <w:t xml:space="preserve">a proposição bastante </w:t>
+      </w:r>
+      <w:r>
+        <w:rPr>
+          <w:rFonts w:ascii="Times New Roman" w:hAnsi="Times New Roman" w:cs="Times New Roman"/>
+          <w:sz w:val="24"/>
+          <w:szCs w:val="24"/>
+        </w:rPr>
+        <w:t>interessante (Nívea e Carol)</w:t>
+      </w:r>
+      <w:r>
+        <w:rPr>
+          <w:rFonts w:ascii="Times New Roman" w:hAnsi="Times New Roman" w:cs="Times New Roman"/>
+          <w:sz w:val="24"/>
+          <w:szCs w:val="24"/>
+        </w:rPr>
+        <w:t xml:space="preserve"> e a enxergamos como uma boa forma de trabalharmos em equipe em um mesmo projeto sem perdermos o que cada membro do grupo estava realizando. Em função de </w:t>
+      </w:r>
+      <w:r>
+        <w:rPr>
+          <w:rFonts w:ascii="Times New Roman" w:hAnsi="Times New Roman" w:cs="Times New Roman"/>
+          <w:sz w:val="24"/>
+          <w:szCs w:val="24"/>
+        </w:rPr>
+        <w:t>nunca t</w:t>
+      </w:r>
+      <w:r>
+        <w:rPr>
+          <w:rFonts w:ascii="Times New Roman" w:hAnsi="Times New Roman" w:cs="Times New Roman"/>
+          <w:sz w:val="24"/>
+          <w:szCs w:val="24"/>
+        </w:rPr>
+        <w:t>ermos</w:t>
+      </w:r>
+      <w:r>
+        <w:rPr>
+          <w:rFonts w:ascii="Times New Roman" w:hAnsi="Times New Roman" w:cs="Times New Roman"/>
+          <w:sz w:val="24"/>
+          <w:szCs w:val="24"/>
+        </w:rPr>
+        <w:t xml:space="preserve"> trabalhado com uma ferramenta desta natureza e </w:t>
+      </w:r>
+      <w:r>
+        <w:rPr>
+          <w:rFonts w:ascii="Times New Roman" w:hAnsi="Times New Roman" w:cs="Times New Roman"/>
+          <w:sz w:val="24"/>
+          <w:szCs w:val="24"/>
+        </w:rPr>
+        <w:t xml:space="preserve">não estarmos familiarizados com os </w:t>
+      </w:r>
+      <w:r>
+        <w:rPr>
+          <w:rFonts w:ascii="Times New Roman" w:hAnsi="Times New Roman" w:cs="Times New Roman"/>
+          <w:sz w:val="24"/>
+          <w:szCs w:val="24"/>
+        </w:rPr>
+        <w:t xml:space="preserve">termos </w:t>
+      </w:r>
+      <w:r>
+        <w:rPr>
+          <w:rFonts w:ascii="Times New Roman" w:hAnsi="Times New Roman" w:cs="Times New Roman"/>
+          <w:sz w:val="24"/>
+          <w:szCs w:val="24"/>
+        </w:rPr>
+        <w:t xml:space="preserve">específicos da área </w:t>
+      </w:r>
+      <w:r>
+        <w:rPr>
+          <w:rFonts w:ascii="Times New Roman" w:hAnsi="Times New Roman" w:cs="Times New Roman"/>
+          <w:sz w:val="24"/>
+          <w:szCs w:val="24"/>
+        </w:rPr>
+        <w:t xml:space="preserve">da </w:t>
+      </w:r>
+      <w:r>
+        <w:rPr>
+          <w:rFonts w:ascii="Times New Roman" w:hAnsi="Times New Roman" w:cs="Times New Roman"/>
+          <w:sz w:val="24"/>
+          <w:szCs w:val="24"/>
+        </w:rPr>
+        <w:t>computação</w:t>
+      </w:r>
+      <w:r>
+        <w:rPr>
+          <w:rFonts w:ascii="Times New Roman" w:hAnsi="Times New Roman" w:cs="Times New Roman"/>
+          <w:sz w:val="24"/>
+          <w:szCs w:val="24"/>
+        </w:rPr>
+        <w:t>, esta foi uma oportunidade para nos inserirmos</w:t>
+      </w:r>
+      <w:r>
+        <w:rPr>
+          <w:rFonts w:ascii="Times New Roman" w:hAnsi="Times New Roman" w:cs="Times New Roman"/>
+          <w:sz w:val="24"/>
+          <w:szCs w:val="24"/>
+        </w:rPr>
+        <w:t xml:space="preserve"> de alguma forma a novos pensamentos sobre </w:t>
+      </w:r>
+      <w:r>
+        <w:rPr>
+          <w:rFonts w:ascii="Times New Roman" w:hAnsi="Times New Roman" w:cs="Times New Roman"/>
+          <w:sz w:val="24"/>
+          <w:szCs w:val="24"/>
+        </w:rPr>
+        <w:t xml:space="preserve">ferramentas que possam </w:t>
       </w:r>
       <w:proofErr w:type="gramStart"/>
       <w:r>
@@ -859,15 +971,7 @@
           <w:sz w:val="24"/>
           <w:szCs w:val="24"/>
         </w:rPr>
-        <w:t xml:space="preserve">ainda </w:t>
-      </w:r>
-      <w:r>
-        <w:rPr>
-          <w:rFonts w:ascii="Times New Roman" w:hAnsi="Times New Roman" w:cs="Times New Roman"/>
-          <w:sz w:val="24"/>
-          <w:szCs w:val="24"/>
-        </w:rPr>
-        <w:t xml:space="preserve"> como</w:t>
+        <w:t>nos auxiliar</w:t>
       </w:r>
       <w:proofErr w:type="gramEnd"/>
       <w:r>
@@ -876,219 +980,7 @@
           <w:sz w:val="24"/>
           <w:szCs w:val="24"/>
         </w:rPr>
-        <w:t xml:space="preserve"> forma de </w:t>
-      </w:r>
-      <w:r>
-        <w:rPr>
-          <w:rFonts w:ascii="Times New Roman" w:hAnsi="Times New Roman" w:cs="Times New Roman"/>
-          <w:sz w:val="24"/>
-          <w:szCs w:val="24"/>
-        </w:rPr>
-        <w:t>mantermos o</w:t>
-      </w:r>
-      <w:r>
-        <w:rPr>
-          <w:rFonts w:ascii="Times New Roman" w:hAnsi="Times New Roman" w:cs="Times New Roman"/>
-          <w:sz w:val="24"/>
-          <w:szCs w:val="24"/>
-        </w:rPr>
-        <w:t xml:space="preserve"> back-up</w:t>
-      </w:r>
-      <w:r>
-        <w:rPr>
-          <w:rFonts w:ascii="Times New Roman" w:hAnsi="Times New Roman" w:cs="Times New Roman"/>
-          <w:sz w:val="24"/>
-          <w:szCs w:val="24"/>
-        </w:rPr>
-        <w:t xml:space="preserve"> de todas as nossas ações</w:t>
-      </w:r>
-      <w:r>
-        <w:rPr>
-          <w:rFonts w:ascii="Times New Roman" w:hAnsi="Times New Roman" w:cs="Times New Roman"/>
-          <w:sz w:val="24"/>
-          <w:szCs w:val="24"/>
-        </w:rPr>
-        <w:t xml:space="preserve">. </w:t>
-      </w:r>
-      <w:r>
-        <w:rPr>
-          <w:rFonts w:ascii="Times New Roman" w:hAnsi="Times New Roman" w:cs="Times New Roman"/>
-          <w:sz w:val="24"/>
-          <w:szCs w:val="24"/>
-        </w:rPr>
-        <w:t xml:space="preserve">Nós achamos </w:t>
-      </w:r>
-      <w:r>
-        <w:rPr>
-          <w:rFonts w:ascii="Times New Roman" w:hAnsi="Times New Roman" w:cs="Times New Roman"/>
-          <w:sz w:val="24"/>
-          <w:szCs w:val="24"/>
-        </w:rPr>
-        <w:t xml:space="preserve">a proposição bastante </w:t>
-      </w:r>
-      <w:r>
-        <w:rPr>
-          <w:rFonts w:ascii="Times New Roman" w:hAnsi="Times New Roman" w:cs="Times New Roman"/>
-          <w:sz w:val="24"/>
-          <w:szCs w:val="24"/>
-        </w:rPr>
-        <w:t>interessante (Nívea e Carol)</w:t>
-      </w:r>
-      <w:r>
-        <w:rPr>
-          <w:rFonts w:ascii="Times New Roman" w:hAnsi="Times New Roman" w:cs="Times New Roman"/>
-          <w:sz w:val="24"/>
-          <w:szCs w:val="24"/>
-        </w:rPr>
-        <w:t xml:space="preserve"> e a enxergamos como uma boa forma de trabalharmos em equipe em um mesmo projeto sem perdermos o que cada membro do grupo estava realizando. Em função </w:t>
-      </w:r>
-      <w:proofErr w:type="gramStart"/>
-      <w:r>
-        <w:rPr>
-          <w:rFonts w:ascii="Times New Roman" w:hAnsi="Times New Roman" w:cs="Times New Roman"/>
-          <w:sz w:val="24"/>
-          <w:szCs w:val="24"/>
-        </w:rPr>
-        <w:t xml:space="preserve">de </w:t>
-      </w:r>
-      <w:r>
-        <w:rPr>
-          <w:rFonts w:ascii="Times New Roman" w:hAnsi="Times New Roman" w:cs="Times New Roman"/>
-          <w:sz w:val="24"/>
-          <w:szCs w:val="24"/>
-        </w:rPr>
-        <w:t xml:space="preserve"> nunca</w:t>
-      </w:r>
-      <w:proofErr w:type="gramEnd"/>
-      <w:r>
-        <w:rPr>
-          <w:rFonts w:ascii="Times New Roman" w:hAnsi="Times New Roman" w:cs="Times New Roman"/>
-          <w:sz w:val="24"/>
-          <w:szCs w:val="24"/>
-        </w:rPr>
-        <w:t xml:space="preserve"> t</w:t>
-      </w:r>
-      <w:r>
-        <w:rPr>
-          <w:rFonts w:ascii="Times New Roman" w:hAnsi="Times New Roman" w:cs="Times New Roman"/>
-          <w:sz w:val="24"/>
-          <w:szCs w:val="24"/>
-        </w:rPr>
-        <w:t>ermos</w:t>
-      </w:r>
-      <w:r>
-        <w:rPr>
-          <w:rFonts w:ascii="Times New Roman" w:hAnsi="Times New Roman" w:cs="Times New Roman"/>
-          <w:sz w:val="24"/>
-          <w:szCs w:val="24"/>
-        </w:rPr>
-        <w:t xml:space="preserve"> trabalhado com uma ferramenta desta natureza e </w:t>
-      </w:r>
-      <w:del w:id="7" w:author="Marcela" w:date="2015-07-21T17:30:00Z">
-        <w:r>
-          <w:rPr>
-            <w:rFonts w:ascii="Times New Roman" w:hAnsi="Times New Roman" w:cs="Times New Roman"/>
-            <w:sz w:val="24"/>
-            <w:szCs w:val="24"/>
-          </w:rPr>
-          <w:delText xml:space="preserve">com </w:delText>
-        </w:r>
-      </w:del>
-      <w:ins w:id="8" w:author="Marcela" w:date="2015-07-21T17:30:00Z">
-        <w:r>
-          <w:rPr>
-            <w:rFonts w:ascii="Times New Roman" w:hAnsi="Times New Roman" w:cs="Times New Roman"/>
-            <w:sz w:val="24"/>
-            <w:szCs w:val="24"/>
-          </w:rPr>
-          <w:t>n</w:t>
-        </w:r>
-      </w:ins>
-      <w:ins w:id="9" w:author="Marcela" w:date="2015-07-21T17:31:00Z">
-        <w:r>
-          <w:rPr>
-            <w:rFonts w:ascii="Times New Roman" w:hAnsi="Times New Roman" w:cs="Times New Roman"/>
-            <w:sz w:val="24"/>
-            <w:szCs w:val="24"/>
-          </w:rPr>
-          <w:t>ão estarmos familiarizados com os</w:t>
-        </w:r>
-      </w:ins>
-      <w:ins w:id="10" w:author="Marcela" w:date="2015-07-21T17:30:00Z">
-        <w:r>
-          <w:rPr>
-            <w:rFonts w:ascii="Times New Roman" w:hAnsi="Times New Roman" w:cs="Times New Roman"/>
-            <w:sz w:val="24"/>
-            <w:szCs w:val="24"/>
-          </w:rPr>
-          <w:t xml:space="preserve"> </w:t>
-        </w:r>
-      </w:ins>
-      <w:r>
-        <w:rPr>
-          <w:rFonts w:ascii="Times New Roman" w:hAnsi="Times New Roman" w:cs="Times New Roman"/>
-          <w:sz w:val="24"/>
-          <w:szCs w:val="24"/>
-        </w:rPr>
-        <w:t xml:space="preserve">termos </w:t>
-      </w:r>
-      <w:del w:id="11" w:author="Marcela" w:date="2015-07-21T17:32:00Z">
-        <w:r>
-          <w:rPr>
-            <w:rFonts w:ascii="Times New Roman" w:hAnsi="Times New Roman" w:cs="Times New Roman"/>
-            <w:sz w:val="24"/>
-            <w:szCs w:val="24"/>
-          </w:rPr>
-          <w:delText xml:space="preserve">muito </w:delText>
-        </w:r>
-      </w:del>
-      <w:r>
-        <w:rPr>
-          <w:rFonts w:ascii="Times New Roman" w:hAnsi="Times New Roman" w:cs="Times New Roman"/>
-          <w:sz w:val="24"/>
-          <w:szCs w:val="24"/>
-        </w:rPr>
-        <w:t xml:space="preserve">específicos da área </w:t>
-      </w:r>
-      <w:r>
-        <w:rPr>
-          <w:rFonts w:ascii="Times New Roman" w:hAnsi="Times New Roman" w:cs="Times New Roman"/>
-          <w:sz w:val="24"/>
-          <w:szCs w:val="24"/>
-        </w:rPr>
-        <w:t xml:space="preserve">da </w:t>
-      </w:r>
-      <w:r>
-        <w:rPr>
-          <w:rFonts w:ascii="Times New Roman" w:hAnsi="Times New Roman" w:cs="Times New Roman"/>
-          <w:sz w:val="24"/>
-          <w:szCs w:val="24"/>
-        </w:rPr>
-        <w:t>computação</w:t>
-      </w:r>
-      <w:r>
-        <w:rPr>
-          <w:rFonts w:ascii="Times New Roman" w:hAnsi="Times New Roman" w:cs="Times New Roman"/>
-          <w:sz w:val="24"/>
-          <w:szCs w:val="24"/>
-        </w:rPr>
-        <w:t>, esta foi uma oportunidade para nos inserirmos</w:t>
-      </w:r>
-      <w:r>
-        <w:rPr>
-          <w:rFonts w:ascii="Times New Roman" w:hAnsi="Times New Roman" w:cs="Times New Roman"/>
-          <w:sz w:val="24"/>
-          <w:szCs w:val="24"/>
-        </w:rPr>
-        <w:t xml:space="preserve"> de alguma forma a novos pensamentos sobre </w:t>
-      </w:r>
-      <w:r>
-        <w:rPr>
-          <w:rFonts w:ascii="Times New Roman" w:hAnsi="Times New Roman" w:cs="Times New Roman"/>
-          <w:sz w:val="24"/>
-          <w:szCs w:val="24"/>
-        </w:rPr>
-        <w:t>ferramentas que possam nos auxiliar no dia a dia da pesquisa</w:t>
+        <w:t xml:space="preserve"> no dia a dia da pesquisa</w:t>
       </w:r>
       <w:r>
         <w:rPr>
@@ -1256,7 +1148,120 @@
           <w:sz w:val="24"/>
           <w:szCs w:val="24"/>
         </w:rPr>
-        <w:t xml:space="preserve">tarmos trabalhando com uma </w:t>
+        <w:t xml:space="preserve">tarmos trabalhando com uma nova </w:t>
+      </w:r>
+      <w:r>
+        <w:rPr>
+          <w:rFonts w:ascii="Times New Roman" w:hAnsi="Times New Roman" w:cs="Times New Roman"/>
+          <w:sz w:val="24"/>
+          <w:szCs w:val="24"/>
+        </w:rPr>
+        <w:t>ferramenta</w:t>
+      </w:r>
+      <w:r>
+        <w:rPr>
+          <w:rFonts w:ascii="Times New Roman" w:hAnsi="Times New Roman" w:cs="Times New Roman"/>
+          <w:sz w:val="24"/>
+          <w:szCs w:val="24"/>
+        </w:rPr>
+        <w:t xml:space="preserve">. Tais dificuldades foram, principalmente, </w:t>
+      </w:r>
+      <w:r>
+        <w:rPr>
+          <w:rFonts w:ascii="Times New Roman" w:hAnsi="Times New Roman" w:cs="Times New Roman"/>
+          <w:sz w:val="24"/>
+          <w:szCs w:val="24"/>
+        </w:rPr>
+        <w:t>na busca e entendimento do menu do software</w:t>
+      </w:r>
+      <w:r>
+        <w:rPr>
+          <w:rFonts w:ascii="Times New Roman" w:hAnsi="Times New Roman" w:cs="Times New Roman"/>
+          <w:sz w:val="24"/>
+          <w:szCs w:val="24"/>
+        </w:rPr>
+        <w:t xml:space="preserve"> e de seus</w:t>
+      </w:r>
+      <w:r>
+        <w:rPr>
+          <w:rFonts w:ascii="Times New Roman" w:hAnsi="Times New Roman" w:cs="Times New Roman"/>
+          <w:sz w:val="24"/>
+          <w:szCs w:val="24"/>
+        </w:rPr>
+        <w:t xml:space="preserve"> atalhos. </w:t>
+      </w:r>
+      <w:r>
+        <w:rPr>
+          <w:rFonts w:ascii="Times New Roman" w:hAnsi="Times New Roman" w:cs="Times New Roman"/>
+          <w:sz w:val="24"/>
+          <w:szCs w:val="24"/>
+        </w:rPr>
+        <w:t xml:space="preserve">Estas dificuldades foram sendo sanadas a medida que nos </w:t>
+      </w:r>
+      <w:r>
+        <w:rPr>
+          <w:rFonts w:ascii="Times New Roman" w:hAnsi="Times New Roman" w:cs="Times New Roman"/>
+          <w:sz w:val="24"/>
+          <w:szCs w:val="24"/>
+        </w:rPr>
+        <w:t>apropria</w:t>
+      </w:r>
+      <w:r>
+        <w:rPr>
+          <w:rFonts w:ascii="Times New Roman" w:hAnsi="Times New Roman" w:cs="Times New Roman"/>
+          <w:sz w:val="24"/>
+          <w:szCs w:val="24"/>
+        </w:rPr>
+        <w:t>mos</w:t>
+      </w:r>
+      <w:r>
+        <w:rPr>
+          <w:rFonts w:ascii="Times New Roman" w:hAnsi="Times New Roman" w:cs="Times New Roman"/>
+          <w:sz w:val="24"/>
+          <w:szCs w:val="24"/>
+        </w:rPr>
+        <w:t xml:space="preserve"> dos conceitos e funcionalidades da ferramenta</w:t>
+      </w:r>
+      <w:r>
+        <w:rPr>
+          <w:rFonts w:ascii="Times New Roman" w:hAnsi="Times New Roman" w:cs="Times New Roman"/>
+          <w:sz w:val="24"/>
+          <w:szCs w:val="24"/>
+        </w:rPr>
+        <w:t xml:space="preserve"> e passamos a</w:t>
+      </w:r>
+      <w:r>
+        <w:rPr>
+          <w:rFonts w:ascii="Times New Roman" w:hAnsi="Times New Roman" w:cs="Times New Roman"/>
+          <w:sz w:val="24"/>
+          <w:szCs w:val="24"/>
+        </w:rPr>
+        <w:t xml:space="preserve"> compreender seu objetivo e funcionalidade. </w:t>
+      </w:r>
+      <w:r>
+        <w:rPr>
+          <w:rFonts w:ascii="Times New Roman" w:hAnsi="Times New Roman" w:cs="Times New Roman"/>
+          <w:sz w:val="24"/>
+          <w:szCs w:val="24"/>
+        </w:rPr>
+        <w:t xml:space="preserve">Neste </w:t>
+      </w:r>
+      <w:r>
+        <w:rPr>
+          <w:rFonts w:ascii="Times New Roman" w:hAnsi="Times New Roman" w:cs="Times New Roman"/>
+          <w:sz w:val="24"/>
+          <w:szCs w:val="24"/>
+        </w:rPr>
+        <w:lastRenderedPageBreak/>
+        <w:t xml:space="preserve">segundo encontro ainda </w:t>
+      </w:r>
+      <w:r>
+        <w:rPr>
+          <w:rFonts w:ascii="Times New Roman" w:hAnsi="Times New Roman" w:cs="Times New Roman"/>
+          <w:sz w:val="24"/>
+          <w:szCs w:val="24"/>
+        </w:rPr>
+        <w:t xml:space="preserve">definimos as classificações da entrevista com três atributos: Entrevistador (texto); Data da Entrevista (Data/Hora) </w:t>
       </w:r>
       <w:proofErr w:type="gramStart"/>
       <w:r>
@@ -1265,15 +1270,7 @@
           <w:sz w:val="24"/>
           <w:szCs w:val="24"/>
         </w:rPr>
-        <w:t xml:space="preserve">nova </w:t>
-      </w:r>
-      <w:r>
-        <w:rPr>
-          <w:rFonts w:ascii="Times New Roman" w:hAnsi="Times New Roman" w:cs="Times New Roman"/>
-          <w:sz w:val="24"/>
-          <w:szCs w:val="24"/>
-        </w:rPr>
-        <w:t xml:space="preserve"> ferramenta</w:t>
+        <w:t>e Analisado</w:t>
       </w:r>
       <w:proofErr w:type="gramEnd"/>
       <w:r>
@@ -1282,140 +1279,7 @@
           <w:sz w:val="24"/>
           <w:szCs w:val="24"/>
         </w:rPr>
-        <w:t xml:space="preserve">. Tais dificuldades foram, </w:t>
-      </w:r>
-      <w:proofErr w:type="gramStart"/>
-      <w:r>
-        <w:rPr>
-          <w:rFonts w:ascii="Times New Roman" w:hAnsi="Times New Roman" w:cs="Times New Roman"/>
-          <w:sz w:val="24"/>
-          <w:szCs w:val="24"/>
-        </w:rPr>
-        <w:t xml:space="preserve">principalmente, </w:t>
-      </w:r>
-      <w:r>
-        <w:rPr>
-          <w:rFonts w:ascii="Times New Roman" w:hAnsi="Times New Roman" w:cs="Times New Roman"/>
-          <w:sz w:val="24"/>
-          <w:szCs w:val="24"/>
-        </w:rPr>
-        <w:t xml:space="preserve"> na</w:t>
-      </w:r>
-      <w:proofErr w:type="gramEnd"/>
-      <w:r>
-        <w:rPr>
-          <w:rFonts w:ascii="Times New Roman" w:hAnsi="Times New Roman" w:cs="Times New Roman"/>
-          <w:sz w:val="24"/>
-          <w:szCs w:val="24"/>
-        </w:rPr>
-        <w:t xml:space="preserve"> busca e entendimento do menu do software</w:t>
-      </w:r>
-      <w:r>
-        <w:rPr>
-          <w:rFonts w:ascii="Times New Roman" w:hAnsi="Times New Roman" w:cs="Times New Roman"/>
-          <w:sz w:val="24"/>
-          <w:szCs w:val="24"/>
-        </w:rPr>
-        <w:t xml:space="preserve"> e de seus</w:t>
-      </w:r>
-      <w:r>
-        <w:rPr>
-          <w:rFonts w:ascii="Times New Roman" w:hAnsi="Times New Roman" w:cs="Times New Roman"/>
-          <w:sz w:val="24"/>
-          <w:szCs w:val="24"/>
-        </w:rPr>
-        <w:t xml:space="preserve"> atalhos. </w:t>
-      </w:r>
-      <w:r>
-        <w:rPr>
-          <w:rFonts w:ascii="Times New Roman" w:hAnsi="Times New Roman" w:cs="Times New Roman"/>
-          <w:sz w:val="24"/>
-          <w:szCs w:val="24"/>
-        </w:rPr>
-        <w:t xml:space="preserve">Estas dificuldades foram sendo sanadas a medida que nos </w:t>
-      </w:r>
-      <w:r>
-        <w:rPr>
-          <w:rFonts w:ascii="Times New Roman" w:hAnsi="Times New Roman" w:cs="Times New Roman"/>
-          <w:sz w:val="24"/>
-          <w:szCs w:val="24"/>
-        </w:rPr>
-        <w:t>apropria</w:t>
-      </w:r>
-      <w:r>
-        <w:rPr>
-          <w:rFonts w:ascii="Times New Roman" w:hAnsi="Times New Roman" w:cs="Times New Roman"/>
-          <w:sz w:val="24"/>
-          <w:szCs w:val="24"/>
-        </w:rPr>
-        <w:t>mos</w:t>
-      </w:r>
-      <w:r>
-        <w:rPr>
-          <w:rFonts w:ascii="Times New Roman" w:hAnsi="Times New Roman" w:cs="Times New Roman"/>
-          <w:sz w:val="24"/>
-          <w:szCs w:val="24"/>
-        </w:rPr>
-        <w:t xml:space="preserve"> dos conceitos e funcionalidades da ferramenta</w:t>
-      </w:r>
-      <w:r>
-        <w:rPr>
-          <w:rFonts w:ascii="Times New Roman" w:hAnsi="Times New Roman" w:cs="Times New Roman"/>
-          <w:sz w:val="24"/>
-          <w:szCs w:val="24"/>
-        </w:rPr>
-        <w:t xml:space="preserve"> e passamos a</w:t>
-      </w:r>
-      <w:r>
-        <w:rPr>
-          <w:rFonts w:ascii="Times New Roman" w:hAnsi="Times New Roman" w:cs="Times New Roman"/>
-          <w:sz w:val="24"/>
-          <w:szCs w:val="24"/>
-        </w:rPr>
-        <w:t xml:space="preserve"> compreender seu objetivo e funcionalidade. </w:t>
-      </w:r>
-      <w:r>
-        <w:rPr>
-          <w:rFonts w:ascii="Times New Roman" w:hAnsi="Times New Roman" w:cs="Times New Roman"/>
-          <w:sz w:val="24"/>
-          <w:szCs w:val="24"/>
-        </w:rPr>
-        <w:t xml:space="preserve">Neste </w:t>
-      </w:r>
-      <w:r>
-        <w:rPr>
-          <w:rFonts w:ascii="Times New Roman" w:hAnsi="Times New Roman" w:cs="Times New Roman"/>
-          <w:sz w:val="24"/>
-          <w:szCs w:val="24"/>
-        </w:rPr>
-        <w:lastRenderedPageBreak/>
-        <w:t xml:space="preserve">segundo encontro </w:t>
-      </w:r>
-      <w:proofErr w:type="gramStart"/>
-      <w:r>
-        <w:rPr>
-          <w:rFonts w:ascii="Times New Roman" w:hAnsi="Times New Roman" w:cs="Times New Roman"/>
-          <w:sz w:val="24"/>
-          <w:szCs w:val="24"/>
-        </w:rPr>
-        <w:t xml:space="preserve">ainda </w:t>
-      </w:r>
-      <w:r>
-        <w:rPr>
-          <w:rFonts w:ascii="Times New Roman" w:hAnsi="Times New Roman" w:cs="Times New Roman"/>
-          <w:sz w:val="24"/>
-          <w:szCs w:val="24"/>
-        </w:rPr>
-        <w:t xml:space="preserve"> definimos</w:t>
-      </w:r>
-      <w:proofErr w:type="gramEnd"/>
-      <w:r>
-        <w:rPr>
-          <w:rFonts w:ascii="Times New Roman" w:hAnsi="Times New Roman" w:cs="Times New Roman"/>
-          <w:sz w:val="24"/>
-          <w:szCs w:val="24"/>
-        </w:rPr>
-        <w:t xml:space="preserve"> as classificações da entrevista com três atributos: Entrevistador (texto); Data da Entrevista (Data/Hora) e Analisado (Booleano). Vivenciamos a experiência de utilizar diversos tipos de consultas com os classificadores, nós e fontes criados. </w:t>
+        <w:t xml:space="preserve"> (Booleano). Vivenciamos a experiência de utilizar diversos tipos de consultas com os classificadores, nós e fontes criados. </w:t>
       </w:r>
     </w:p>
     <w:p>
@@ -1453,16 +1317,14 @@
         </w:rPr>
         <w:t xml:space="preserve"> começamos a fazer os relacionamentos entre as categorias</w:t>
       </w:r>
-      <w:ins w:id="12" w:author="Marcela" w:date="2015-07-21T17:33:00Z">
-        <w:r>
-          <w:rPr>
-            <w:rFonts w:ascii="Times New Roman" w:hAnsi="Times New Roman" w:cs="Times New Roman"/>
-            <w:sz w:val="24"/>
-            <w:szCs w:val="24"/>
-          </w:rPr>
-          <w:t xml:space="preserve"> (nós)</w:t>
-        </w:r>
-      </w:ins>
+      <w:r>
+        <w:rPr>
+          <w:rFonts w:ascii="Times New Roman" w:hAnsi="Times New Roman" w:cs="Times New Roman"/>
+          <w:sz w:val="24"/>
+          <w:szCs w:val="24"/>
+        </w:rPr>
+        <w:t xml:space="preserve"> (nós)</w:t>
+      </w:r>
       <w:r>
         <w:rPr>
           <w:rFonts w:ascii="Times New Roman" w:hAnsi="Times New Roman" w:cs="Times New Roman"/>
@@ -1563,16 +1425,14 @@
         </w:rPr>
         <w:t xml:space="preserve">Cada um de nós inseriu </w:t>
       </w:r>
-      <w:ins w:id="13" w:author="Marcela" w:date="2015-07-21T17:34:00Z">
-        <w:r>
-          <w:rPr>
-            <w:rFonts w:ascii="Times New Roman" w:hAnsi="Times New Roman" w:cs="Times New Roman"/>
-            <w:sz w:val="24"/>
-            <w:szCs w:val="24"/>
-          </w:rPr>
-          <w:t>‘</w:t>
-        </w:r>
-      </w:ins>
+      <w:r>
+        <w:rPr>
+          <w:rFonts w:ascii="Times New Roman" w:hAnsi="Times New Roman" w:cs="Times New Roman"/>
+          <w:sz w:val="24"/>
+          <w:szCs w:val="24"/>
+        </w:rPr>
+        <w:t>‘</w:t>
+      </w:r>
       <w:r>
         <w:rPr>
           <w:rFonts w:ascii="Times New Roman" w:hAnsi="Times New Roman" w:cs="Times New Roman"/>
@@ -1581,16 +1441,14 @@
         </w:rPr>
         <w:t>nós</w:t>
       </w:r>
-      <w:ins w:id="14" w:author="Marcela" w:date="2015-07-21T17:34:00Z">
-        <w:r>
-          <w:rPr>
-            <w:rFonts w:ascii="Times New Roman" w:hAnsi="Times New Roman" w:cs="Times New Roman"/>
-            <w:sz w:val="24"/>
-            <w:szCs w:val="24"/>
-          </w:rPr>
-          <w:t>’</w:t>
-        </w:r>
-      </w:ins>
+      <w:r>
+        <w:rPr>
+          <w:rFonts w:ascii="Times New Roman" w:hAnsi="Times New Roman" w:cs="Times New Roman"/>
+          <w:sz w:val="24"/>
+          <w:szCs w:val="24"/>
+        </w:rPr>
+        <w:t>’</w:t>
+      </w:r>
       <w:r>
         <w:rPr>
           <w:rFonts w:ascii="Times New Roman" w:hAnsi="Times New Roman" w:cs="Times New Roman"/>
@@ -1661,48 +1519,16 @@
           <w:sz w:val="24"/>
           <w:szCs w:val="24"/>
         </w:rPr>
-        <w:t>o apresentarmos o nosso projeto preliminar aos professores do curso nos foi questionado o por</w:t>
-      </w:r>
-      <w:del w:id="15" w:author="Marcela" w:date="2015-07-21T17:34:00Z">
-        <w:r>
-          <w:rPr>
-            <w:rFonts w:ascii="Times New Roman" w:hAnsi="Times New Roman" w:cs="Times New Roman"/>
-            <w:sz w:val="24"/>
-            <w:szCs w:val="24"/>
-          </w:rPr>
-          <w:delText xml:space="preserve"> </w:delText>
-        </w:r>
-      </w:del>
-      <w:r>
-        <w:rPr>
-          <w:rFonts w:ascii="Times New Roman" w:hAnsi="Times New Roman" w:cs="Times New Roman"/>
-          <w:sz w:val="24"/>
-          <w:szCs w:val="24"/>
-        </w:rPr>
-        <w:t>qu</w:t>
-      </w:r>
-      <w:ins w:id="16" w:author="Marcela" w:date="2015-07-21T17:34:00Z">
-        <w:r>
-          <w:rPr>
-            <w:rFonts w:ascii="Times New Roman" w:hAnsi="Times New Roman" w:cs="Times New Roman"/>
-            <w:sz w:val="24"/>
-            <w:szCs w:val="24"/>
-          </w:rPr>
-          <w:t>ê</w:t>
-        </w:r>
-      </w:ins>
-      <w:bookmarkStart w:id="17" w:name="_GoBack"/>
-      <w:bookmarkEnd w:id="17"/>
-      <w:del w:id="18" w:author="Marcela" w:date="2015-07-21T17:34:00Z">
-        <w:r>
-          <w:rPr>
-            <w:rFonts w:ascii="Times New Roman" w:hAnsi="Times New Roman" w:cs="Times New Roman"/>
-            <w:sz w:val="24"/>
-            <w:szCs w:val="24"/>
-          </w:rPr>
-          <w:delText>e</w:delText>
-        </w:r>
-      </w:del>
+        <w:t>o apresentarmos o nosso projeto preliminar aos professores do curso nos foi questionado o porqu</w:t>
+      </w:r>
+      <w:r>
+        <w:rPr>
+          <w:rFonts w:ascii="Times New Roman" w:hAnsi="Times New Roman" w:cs="Times New Roman"/>
+          <w:sz w:val="24"/>
+          <w:szCs w:val="24"/>
+        </w:rPr>
+        <w:t>ê</w:t>
+      </w:r>
       <w:r>
         <w:rPr>
           <w:rFonts w:ascii="Times New Roman" w:hAnsi="Times New Roman" w:cs="Times New Roman"/>
@@ -1828,34 +1654,8 @@
           <w:sz w:val="24"/>
           <w:szCs w:val="24"/>
         </w:rPr>
-        <w:t xml:space="preserve">a breve apresentação e discussão com os professores foi possível voltar ao projeto e corrigir a falta de descritores, bem como inserir </w:t>
-      </w:r>
-      <w:proofErr w:type="gramStart"/>
-      <w:r>
-        <w:rPr>
-          <w:rFonts w:ascii="Times New Roman" w:hAnsi="Times New Roman" w:cs="Times New Roman"/>
-          <w:sz w:val="24"/>
-          <w:szCs w:val="24"/>
-        </w:rPr>
-        <w:t xml:space="preserve">novos </w:t>
-      </w:r>
-      <w:r>
-        <w:rPr>
-          <w:rFonts w:ascii="Times New Roman" w:hAnsi="Times New Roman" w:cs="Times New Roman"/>
-          <w:sz w:val="24"/>
-          <w:szCs w:val="24"/>
-        </w:rPr>
-        <w:t xml:space="preserve"> </w:t>
-      </w:r>
-      <w:r>
-        <w:rPr>
-          <w:rFonts w:ascii="Times New Roman" w:hAnsi="Times New Roman" w:cs="Times New Roman"/>
-          <w:sz w:val="24"/>
-          <w:szCs w:val="24"/>
-        </w:rPr>
-        <w:t>‘</w:t>
-      </w:r>
-      <w:proofErr w:type="gramEnd"/>
+        <w:t>a breve apresentação e discussão com os professores foi possível voltar ao projeto e corrigir a falta de descritores, bem como inserir novos ‘</w:t>
+      </w:r>
       <w:r>
         <w:rPr>
           <w:rFonts w:ascii="Times New Roman" w:hAnsi="Times New Roman" w:cs="Times New Roman"/>
@@ -1972,18 +1772,48 @@
           <w:sz w:val="24"/>
           <w:szCs w:val="24"/>
         </w:rPr>
-        <w:t>sua riqueza de dados</w:t>
-      </w:r>
-      <w:proofErr w:type="gramStart"/>
-      <w:r>
-        <w:rPr>
-          <w:rFonts w:ascii="Times New Roman" w:hAnsi="Times New Roman" w:cs="Times New Roman"/>
-          <w:sz w:val="24"/>
-          <w:szCs w:val="24"/>
-        </w:rPr>
-        <w:t>, ,</w:t>
-      </w:r>
-      <w:proofErr w:type="gramEnd"/>
+        <w:t xml:space="preserve">sua riqueza de dados, </w:t>
+      </w:r>
+      <w:r>
+        <w:rPr>
+          <w:rFonts w:ascii="Times New Roman" w:hAnsi="Times New Roman" w:cs="Times New Roman"/>
+          <w:sz w:val="24"/>
+          <w:szCs w:val="24"/>
+        </w:rPr>
+        <w:t xml:space="preserve">passa por </w:t>
+      </w:r>
+      <w:r>
+        <w:rPr>
+          <w:rFonts w:ascii="Times New Roman" w:hAnsi="Times New Roman" w:cs="Times New Roman"/>
+          <w:sz w:val="24"/>
+          <w:szCs w:val="24"/>
+        </w:rPr>
+        <w:t>problema</w:t>
+      </w:r>
+      <w:r>
+        <w:rPr>
+          <w:rFonts w:ascii="Times New Roman" w:hAnsi="Times New Roman" w:cs="Times New Roman"/>
+          <w:sz w:val="24"/>
+          <w:szCs w:val="24"/>
+        </w:rPr>
+        <w:t>s</w:t>
+      </w:r>
+      <w:r>
+        <w:rPr>
+          <w:rFonts w:ascii="Times New Roman" w:hAnsi="Times New Roman" w:cs="Times New Roman"/>
+          <w:sz w:val="24"/>
+          <w:szCs w:val="24"/>
+        </w:rPr>
+        <w:t xml:space="preserve"> de compreensão e entendimento</w:t>
+      </w:r>
+      <w:r>
+        <w:rPr>
+          <w:rFonts w:ascii="Times New Roman" w:hAnsi="Times New Roman" w:cs="Times New Roman"/>
+          <w:sz w:val="24"/>
+          <w:szCs w:val="24"/>
+        </w:rPr>
+        <w:t>.</w:t>
+      </w:r>
       <w:r>
         <w:rPr>
           <w:rFonts w:ascii="Times New Roman" w:hAnsi="Times New Roman" w:cs="Times New Roman"/>
@@ -1998,55 +1828,16 @@
           <w:sz w:val="24"/>
           <w:szCs w:val="24"/>
         </w:rPr>
-        <w:t xml:space="preserve">passa por </w:t>
-      </w:r>
-      <w:r>
-        <w:rPr>
-          <w:rFonts w:ascii="Times New Roman" w:hAnsi="Times New Roman" w:cs="Times New Roman"/>
-          <w:sz w:val="24"/>
-          <w:szCs w:val="24"/>
-        </w:rPr>
-        <w:t>problema</w:t>
-      </w:r>
-      <w:r>
-        <w:rPr>
-          <w:rFonts w:ascii="Times New Roman" w:hAnsi="Times New Roman" w:cs="Times New Roman"/>
-          <w:sz w:val="24"/>
-          <w:szCs w:val="24"/>
-        </w:rPr>
-        <w:t>s</w:t>
-      </w:r>
-      <w:r>
-        <w:rPr>
-          <w:rFonts w:ascii="Times New Roman" w:hAnsi="Times New Roman" w:cs="Times New Roman"/>
-          <w:sz w:val="24"/>
-          <w:szCs w:val="24"/>
-        </w:rPr>
-        <w:t xml:space="preserve"> de compreensão e entendimento</w:t>
-      </w:r>
-      <w:r>
-        <w:rPr>
-          <w:rFonts w:ascii="Times New Roman" w:hAnsi="Times New Roman" w:cs="Times New Roman"/>
-          <w:sz w:val="24"/>
-          <w:szCs w:val="24"/>
-        </w:rPr>
-        <w:t>.</w:t>
-      </w:r>
-      <w:r>
-        <w:rPr>
-          <w:rFonts w:ascii="Times New Roman" w:hAnsi="Times New Roman" w:cs="Times New Roman"/>
-          <w:sz w:val="24"/>
-          <w:szCs w:val="24"/>
-        </w:rPr>
-        <w:t xml:space="preserve"> </w:t>
-      </w:r>
-      <w:r>
-        <w:rPr>
-          <w:rFonts w:ascii="Times New Roman" w:hAnsi="Times New Roman" w:cs="Times New Roman"/>
-          <w:sz w:val="24"/>
-          <w:szCs w:val="24"/>
-        </w:rPr>
-        <w:t xml:space="preserve">Além de organizar os dados, a ferramenta possibilita </w:t>
+        <w:t xml:space="preserve">Além de </w:t>
+      </w:r>
+      <w:bookmarkStart w:id="0" w:name="_GoBack"/>
+      <w:r>
+        <w:rPr>
+          <w:rFonts w:ascii="Times New Roman" w:hAnsi="Times New Roman" w:cs="Times New Roman"/>
+          <w:sz w:val="24"/>
+          <w:szCs w:val="24"/>
+        </w:rPr>
+        <w:t xml:space="preserve">organizar os dados, a ferramenta possibilita </w:t>
       </w:r>
       <w:r>
         <w:rPr>
@@ -2065,6 +1856,7 @@
         <w:t xml:space="preserve"> podendo culminar, inclusive, com a construção de um modelo. </w:t>
       </w:r>
     </w:p>
+    <w:bookmarkEnd w:id="0"/>
     <w:p>
       <w:pPr>
         <w:spacing w:after="0"/>
@@ -2082,7 +1874,23 @@
           <w:sz w:val="24"/>
           <w:szCs w:val="24"/>
         </w:rPr>
-        <w:t>Para nós a experiência do trabalho em equipe com uma nova ferramenta foi bastante enriquecedor, tanto do ponto de vista do aprendizado de uma nova ferramenta, bem como a oportunidade de trabalhar em equipe, algo que é raro durante o processo de doutoramento. A dificuldade que fica do curso é a pouca experiência da equipe com a ferramenta, algo que consideramos normal</w:t>
+        <w:t>Para nós a experiência do trabalho em equipe com uma nova ferramenta foi bastante enriquecedor</w:t>
+      </w:r>
+      <w:r>
+        <w:rPr>
+          <w:rFonts w:ascii="Times New Roman" w:hAnsi="Times New Roman" w:cs="Times New Roman"/>
+          <w:sz w:val="24"/>
+          <w:szCs w:val="24"/>
+        </w:rPr>
+        <w:t>a</w:t>
+      </w:r>
+      <w:r>
+        <w:rPr>
+          <w:rFonts w:ascii="Times New Roman" w:hAnsi="Times New Roman" w:cs="Times New Roman"/>
+          <w:sz w:val="24"/>
+          <w:szCs w:val="24"/>
+        </w:rPr>
+        <w:t>, tanto do ponto de vista do aprendizado de uma nova ferramenta, bem como a oportunidade de trabalhar em equipe, algo que é raro durante o processo de doutoramento. A dificuldade que fica do curso é a pouca experiência da equipe com a ferramenta, algo que consideramos normal</w:t>
       </w:r>
       <w:r>
         <w:rPr>
@@ -2171,14 +1979,6 @@
     </w:sectPr>
   </w:body>
 </w:document>
-</file>
-
-<file path=word/people.xml><?xml version="1.0" encoding="utf-8"?>
-<w15:people xmlns:wpc="http://schemas.microsoft.com/office/word/2010/wordprocessingCanvas" xmlns:mc="http://schemas.openxmlformats.org/markup-compatibility/2006" xmlns:o="urn:schemas-microsoft-com:office:office" xmlns:r="http://schemas.openxmlformats.org/officeDocument/2006/relationships" xmlns:m="http://schemas.openxmlformats.org/officeDocument/2006/math" xmlns:v="urn:schemas-microsoft-com:vml" xmlns:wp14="http://schemas.microsoft.com/office/word/2010/wordprocessingDrawing" xmlns:wp="http://schemas.openxmlformats.org/drawingml/2006/wordprocessingDrawing" xmlns:w10="urn:schemas-microsoft-com:office:word" xmlns:w="http://schemas.openxmlformats.org/wordprocessingml/2006/main" xmlns:w14="http://schemas.microsoft.com/office/word/2010/wordml" xmlns:w15="http://schemas.microsoft.com/office/word/2012/wordml" xmlns:wpg="http://schemas.microsoft.com/office/word/2010/wordprocessingGroup" xmlns:wpi="http://schemas.microsoft.com/office/word/2010/wordprocessingInk" xmlns:wne="http://schemas.microsoft.com/office/word/2006/wordml" xmlns:wps="http://schemas.microsoft.com/office/word/2010/wordprocessingShape" mc:Ignorable="w14 w15 wp14">
-  <w15:person w15:author="Marcela">
-    <w15:presenceInfo w15:providerId="None" w15:userId="Marcela"/>
-  </w15:person>
-</w15:people>
 </file>
 
 <file path=word/styles.xml><?xml version="1.0" encoding="utf-8"?>

</xml_diff>